<commit_message>
[Update] Sub-category + doc
</commit_message>
<xml_diff>
--- a/Online Academy API doc.docx
+++ b/Online Academy API doc.docx
@@ -62,6 +62,8 @@
     <w:sdt>
       <w:sdtPr>
         <w:rPr>
+          <w:rFonts w:asciiTheme="minorHAnsi" w:eastAsiaTheme="minorHAnsi" w:hAnsiTheme="minorHAnsi" w:cstheme="minorBidi"/>
+          <w:color w:val="auto"/>
           <w:sz w:val="28"/>
           <w:szCs w:val="28"/>
         </w:rPr>
@@ -73,11 +75,9 @@
       </w:sdtPr>
       <w:sdtEndPr>
         <w:rPr>
-          <w:rFonts w:asciiTheme="minorHAnsi" w:eastAsiaTheme="minorHAnsi" w:hAnsiTheme="minorHAnsi" w:cstheme="minorBidi"/>
           <w:b/>
           <w:bCs/>
           <w:noProof/>
-          <w:color w:val="auto"/>
         </w:rPr>
       </w:sdtEndPr>
       <w:sdtContent>
@@ -129,7 +129,7 @@
             </w:rPr>
             <w:fldChar w:fldCharType="separate"/>
           </w:r>
-          <w:hyperlink w:anchor="_Toc74697715" w:history="1">
+          <w:hyperlink w:anchor="_Toc74738808" w:history="1">
             <w:r>
               <w:rPr>
                 <w:rStyle w:val="Hyperlink"/>
@@ -156,7 +156,7 @@
                 <w:noProof/>
                 <w:webHidden/>
               </w:rPr>
-              <w:instrText xml:space="preserve"> PAGEREF _Toc74697715 \h </w:instrText>
+              <w:instrText xml:space="preserve"> PAGEREF _Toc74738808 \h </w:instrText>
             </w:r>
             <w:r>
               <w:rPr>
@@ -176,7 +176,7 @@
                 <w:noProof/>
                 <w:webHidden/>
               </w:rPr>
-              <w:t>1</w:t>
+              <w:t>2</w:t>
             </w:r>
             <w:r>
               <w:rPr>
@@ -198,7 +198,7 @@
               <w:noProof/>
             </w:rPr>
           </w:pPr>
-          <w:hyperlink w:anchor="_Toc74697716" w:history="1">
+          <w:hyperlink w:anchor="_Toc74738809" w:history="1">
             <w:r>
               <w:rPr>
                 <w:rStyle w:val="Hyperlink"/>
@@ -225,7 +225,7 @@
                 <w:noProof/>
                 <w:webHidden/>
               </w:rPr>
-              <w:instrText xml:space="preserve"> PAGEREF _Toc74697716 \h </w:instrText>
+              <w:instrText xml:space="preserve"> PAGEREF _Toc74738809 \h </w:instrText>
             </w:r>
             <w:r>
               <w:rPr>
@@ -267,7 +267,7 @@
               <w:noProof/>
             </w:rPr>
           </w:pPr>
-          <w:hyperlink w:anchor="_Toc74697717" w:history="1">
+          <w:hyperlink w:anchor="_Toc74738810" w:history="1">
             <w:r>
               <w:rPr>
                 <w:rStyle w:val="Hyperlink"/>
@@ -302,7 +302,7 @@
                 <w:noProof/>
                 <w:webHidden/>
               </w:rPr>
-              <w:instrText xml:space="preserve"> PAGEREF _Toc74697717 \h </w:instrText>
+              <w:instrText xml:space="preserve"> PAGEREF _Toc74738810 \h </w:instrText>
             </w:r>
             <w:r>
               <w:rPr>
@@ -344,7 +344,7 @@
               <w:noProof/>
             </w:rPr>
           </w:pPr>
-          <w:hyperlink w:anchor="_Toc74697718" w:history="1">
+          <w:hyperlink w:anchor="_Toc74738811" w:history="1">
             <w:r>
               <w:rPr>
                 <w:rStyle w:val="Hyperlink"/>
@@ -379,7 +379,7 @@
                 <w:noProof/>
                 <w:webHidden/>
               </w:rPr>
-              <w:instrText xml:space="preserve"> PAGEREF _Toc74697718 \h </w:instrText>
+              <w:instrText xml:space="preserve"> PAGEREF _Toc74738811 \h </w:instrText>
             </w:r>
             <w:r>
               <w:rPr>
@@ -421,7 +421,7 @@
               <w:noProof/>
             </w:rPr>
           </w:pPr>
-          <w:hyperlink w:anchor="_Toc74697719" w:history="1">
+          <w:hyperlink w:anchor="_Toc74738812" w:history="1">
             <w:r>
               <w:rPr>
                 <w:rStyle w:val="Hyperlink"/>
@@ -456,7 +456,7 @@
                 <w:noProof/>
                 <w:webHidden/>
               </w:rPr>
-              <w:instrText xml:space="preserve"> PAGEREF _Toc74697719 \h </w:instrText>
+              <w:instrText xml:space="preserve"> PAGEREF _Toc74738812 \h </w:instrText>
             </w:r>
             <w:r>
               <w:rPr>
@@ -498,7 +498,7 @@
               <w:noProof/>
             </w:rPr>
           </w:pPr>
-          <w:hyperlink w:anchor="_Toc74697720" w:history="1">
+          <w:hyperlink w:anchor="_Toc74738813" w:history="1">
             <w:r>
               <w:rPr>
                 <w:rStyle w:val="Hyperlink"/>
@@ -533,7 +533,7 @@
                 <w:noProof/>
                 <w:webHidden/>
               </w:rPr>
-              <w:instrText xml:space="preserve"> PAGEREF _Toc74697720 \h </w:instrText>
+              <w:instrText xml:space="preserve"> PAGEREF _Toc74738813 \h </w:instrText>
             </w:r>
             <w:r>
               <w:rPr>
@@ -553,7 +553,7 @@
                 <w:noProof/>
                 <w:webHidden/>
               </w:rPr>
-              <w:t>3</w:t>
+              <w:t>4</w:t>
             </w:r>
             <w:r>
               <w:rPr>
@@ -575,7 +575,7 @@
               <w:noProof/>
             </w:rPr>
           </w:pPr>
-          <w:hyperlink w:anchor="_Toc74697721" w:history="1">
+          <w:hyperlink w:anchor="_Toc74738814" w:history="1">
             <w:r>
               <w:rPr>
                 <w:rStyle w:val="Hyperlink"/>
@@ -610,7 +610,7 @@
                 <w:noProof/>
                 <w:webHidden/>
               </w:rPr>
-              <w:instrText xml:space="preserve"> PAGEREF _Toc74697721 \h </w:instrText>
+              <w:instrText xml:space="preserve"> PAGEREF _Toc74738814 \h </w:instrText>
             </w:r>
             <w:r>
               <w:rPr>
@@ -652,7 +652,7 @@
               <w:noProof/>
             </w:rPr>
           </w:pPr>
-          <w:hyperlink w:anchor="_Toc74697722" w:history="1">
+          <w:hyperlink w:anchor="_Toc74738815" w:history="1">
             <w:r>
               <w:rPr>
                 <w:rStyle w:val="Hyperlink"/>
@@ -687,7 +687,7 @@
                 <w:noProof/>
                 <w:webHidden/>
               </w:rPr>
-              <w:instrText xml:space="preserve"> PAGEREF _Toc74697722 \h </w:instrText>
+              <w:instrText xml:space="preserve"> PAGEREF _Toc74738815 \h </w:instrText>
             </w:r>
             <w:r>
               <w:rPr>
@@ -707,7 +707,7 @@
                 <w:noProof/>
                 <w:webHidden/>
               </w:rPr>
-              <w:t>4</w:t>
+              <w:t>5</w:t>
             </w:r>
             <w:r>
               <w:rPr>
@@ -729,7 +729,7 @@
               <w:noProof/>
             </w:rPr>
           </w:pPr>
-          <w:hyperlink w:anchor="_Toc74697723" w:history="1">
+          <w:hyperlink w:anchor="_Toc74738816" w:history="1">
             <w:r>
               <w:rPr>
                 <w:rStyle w:val="Hyperlink"/>
@@ -756,7 +756,7 @@
                 <w:noProof/>
                 <w:webHidden/>
               </w:rPr>
-              <w:instrText xml:space="preserve"> PAGEREF _Toc74697723 \h </w:instrText>
+              <w:instrText xml:space="preserve"> PAGEREF _Toc74738816 \h </w:instrText>
             </w:r>
             <w:r>
               <w:rPr>
@@ -798,7 +798,7 @@
               <w:noProof/>
             </w:rPr>
           </w:pPr>
-          <w:hyperlink w:anchor="_Toc74697724" w:history="1">
+          <w:hyperlink w:anchor="_Toc74738817" w:history="1">
             <w:r>
               <w:rPr>
                 <w:rStyle w:val="Hyperlink"/>
@@ -833,7 +833,7 @@
                 <w:noProof/>
                 <w:webHidden/>
               </w:rPr>
-              <w:instrText xml:space="preserve"> PAGEREF _Toc74697724 \h </w:instrText>
+              <w:instrText xml:space="preserve"> PAGEREF _Toc74738817 \h </w:instrText>
             </w:r>
             <w:r>
               <w:rPr>
@@ -875,7 +875,7 @@
               <w:noProof/>
             </w:rPr>
           </w:pPr>
-          <w:hyperlink w:anchor="_Toc74697725" w:history="1">
+          <w:hyperlink w:anchor="_Toc74738818" w:history="1">
             <w:r>
               <w:rPr>
                 <w:rStyle w:val="Hyperlink"/>
@@ -910,7 +910,7 @@
                 <w:noProof/>
                 <w:webHidden/>
               </w:rPr>
-              <w:instrText xml:space="preserve"> PAGEREF _Toc74697725 \h </w:instrText>
+              <w:instrText xml:space="preserve"> PAGEREF _Toc74738818 \h </w:instrText>
             </w:r>
             <w:r>
               <w:rPr>
@@ -930,7 +930,7 @@
                 <w:noProof/>
                 <w:webHidden/>
               </w:rPr>
-              <w:t>5</w:t>
+              <w:t>6</w:t>
             </w:r>
             <w:r>
               <w:rPr>
@@ -952,13 +952,13 @@
               <w:noProof/>
             </w:rPr>
           </w:pPr>
-          <w:hyperlink w:anchor="_Toc74697726" w:history="1">
+          <w:hyperlink w:anchor="_Toc74738819" w:history="1">
             <w:r>
               <w:rPr>
                 <w:rStyle w:val="Hyperlink"/>
                 <w:noProof/>
               </w:rPr>
-              <w:t>/category</w:t>
+              <w:t>/categories</w:t>
             </w:r>
             <w:r>
               <w:rPr>
@@ -979,7 +979,7 @@
                 <w:noProof/>
                 <w:webHidden/>
               </w:rPr>
-              <w:instrText xml:space="preserve"> PAGEREF _Toc74697726 \h </w:instrText>
+              <w:instrText xml:space="preserve"> PAGEREF _Toc74738819 \h </w:instrText>
             </w:r>
             <w:r>
               <w:rPr>
@@ -1021,7 +1021,7 @@
               <w:noProof/>
             </w:rPr>
           </w:pPr>
-          <w:hyperlink w:anchor="_Toc74697727" w:history="1">
+          <w:hyperlink w:anchor="_Toc74738820" w:history="1">
             <w:r>
               <w:rPr>
                 <w:rStyle w:val="Hyperlink"/>
@@ -1056,7 +1056,7 @@
                 <w:noProof/>
                 <w:webHidden/>
               </w:rPr>
-              <w:instrText xml:space="preserve"> PAGEREF _Toc74697727 \h </w:instrText>
+              <w:instrText xml:space="preserve"> PAGEREF _Toc74738820 \h </w:instrText>
             </w:r>
             <w:r>
               <w:rPr>
@@ -1098,7 +1098,7 @@
               <w:noProof/>
             </w:rPr>
           </w:pPr>
-          <w:hyperlink w:anchor="_Toc74697728" w:history="1">
+          <w:hyperlink w:anchor="_Toc74738821" w:history="1">
             <w:r>
               <w:rPr>
                 <w:rStyle w:val="Hyperlink"/>
@@ -1112,21 +1112,7 @@
                 <w:rStyle w:val="Hyperlink"/>
                 <w:noProof/>
               </w:rPr>
-              <w:t xml:space="preserve"> /a</w:t>
-            </w:r>
-            <w:r>
-              <w:rPr>
-                <w:rStyle w:val="Hyperlink"/>
-                <w:noProof/>
-              </w:rPr>
-              <w:t>d</w:t>
-            </w:r>
-            <w:r>
-              <w:rPr>
-                <w:rStyle w:val="Hyperlink"/>
-                <w:noProof/>
-              </w:rPr>
-              <w:t>min</w:t>
+              <w:t xml:space="preserve"> /admin – Lấy tất cả category</w:t>
             </w:r>
             <w:r>
               <w:rPr>
@@ -1147,7 +1133,7 @@
                 <w:noProof/>
                 <w:webHidden/>
               </w:rPr>
-              <w:instrText xml:space="preserve"> PAGEREF _Toc74697728 \h </w:instrText>
+              <w:instrText xml:space="preserve"> PAGEREF _Toc74738821 \h </w:instrText>
             </w:r>
             <w:r>
               <w:rPr>
@@ -1167,7 +1153,7 @@
                 <w:noProof/>
                 <w:webHidden/>
               </w:rPr>
-              <w:t>6</w:t>
+              <w:t>7</w:t>
             </w:r>
             <w:r>
               <w:rPr>
@@ -1189,7 +1175,7 @@
               <w:noProof/>
             </w:rPr>
           </w:pPr>
-          <w:hyperlink w:anchor="_Toc74697729" w:history="1">
+          <w:hyperlink w:anchor="_Toc74738822" w:history="1">
             <w:r>
               <w:rPr>
                 <w:rStyle w:val="Hyperlink"/>
@@ -1224,7 +1210,7 @@
                 <w:noProof/>
                 <w:webHidden/>
               </w:rPr>
-              <w:instrText xml:space="preserve"> PAGEREF _Toc74697729 \h </w:instrText>
+              <w:instrText xml:space="preserve"> PAGEREF _Toc74738822 \h </w:instrText>
             </w:r>
             <w:r>
               <w:rPr>
@@ -1266,7 +1252,7 @@
               <w:noProof/>
             </w:rPr>
           </w:pPr>
-          <w:hyperlink w:anchor="_Toc74697730" w:history="1">
+          <w:hyperlink w:anchor="_Toc74738823" w:history="1">
             <w:r>
               <w:rPr>
                 <w:rStyle w:val="Hyperlink"/>
@@ -1301,7 +1287,7 @@
                 <w:noProof/>
                 <w:webHidden/>
               </w:rPr>
-              <w:instrText xml:space="preserve"> PAGEREF _Toc74697730 \h </w:instrText>
+              <w:instrText xml:space="preserve"> PAGEREF _Toc74738823 \h </w:instrText>
             </w:r>
             <w:r>
               <w:rPr>
@@ -1321,7 +1307,7 @@
                 <w:noProof/>
                 <w:webHidden/>
               </w:rPr>
-              <w:t>7</w:t>
+              <w:t>8</w:t>
             </w:r>
             <w:r>
               <w:rPr>
@@ -1343,7 +1329,7 @@
               <w:noProof/>
             </w:rPr>
           </w:pPr>
-          <w:hyperlink w:anchor="_Toc74697731" w:history="1">
+          <w:hyperlink w:anchor="_Toc74738824" w:history="1">
             <w:r>
               <w:rPr>
                 <w:rStyle w:val="Hyperlink"/>
@@ -1378,7 +1364,7 @@
                 <w:noProof/>
                 <w:webHidden/>
               </w:rPr>
-              <w:instrText xml:space="preserve"> PAGEREF _Toc74697731 \h </w:instrText>
+              <w:instrText xml:space="preserve"> PAGEREF _Toc74738824 \h </w:instrText>
             </w:r>
             <w:r>
               <w:rPr>
@@ -1399,6 +1385,460 @@
                 <w:webHidden/>
               </w:rPr>
               <w:t>8</w:t>
+            </w:r>
+            <w:r>
+              <w:rPr>
+                <w:noProof/>
+                <w:webHidden/>
+              </w:rPr>
+              <w:fldChar w:fldCharType="end"/>
+            </w:r>
+          </w:hyperlink>
+        </w:p>
+        <w:p>
+          <w:pPr>
+            <w:pStyle w:val="TOC1"/>
+            <w:tabs>
+              <w:tab w:val="right" w:leader="dot" w:pos="9350"/>
+            </w:tabs>
+            <w:rPr>
+              <w:rFonts w:eastAsiaTheme="minorEastAsia"/>
+              <w:noProof/>
+            </w:rPr>
+          </w:pPr>
+          <w:hyperlink w:anchor="_Toc74738825" w:history="1">
+            <w:r>
+              <w:rPr>
+                <w:rStyle w:val="Hyperlink"/>
+                <w:noProof/>
+              </w:rPr>
+              <w:t>/sub-categories</w:t>
+            </w:r>
+            <w:r>
+              <w:rPr>
+                <w:noProof/>
+                <w:webHidden/>
+              </w:rPr>
+              <w:tab/>
+            </w:r>
+            <w:r>
+              <w:rPr>
+                <w:noProof/>
+                <w:webHidden/>
+              </w:rPr>
+              <w:fldChar w:fldCharType="begin"/>
+            </w:r>
+            <w:r>
+              <w:rPr>
+                <w:noProof/>
+                <w:webHidden/>
+              </w:rPr>
+              <w:instrText xml:space="preserve"> PAGEREF _Toc74738825 \h </w:instrText>
+            </w:r>
+            <w:r>
+              <w:rPr>
+                <w:noProof/>
+                <w:webHidden/>
+              </w:rPr>
+            </w:r>
+            <w:r>
+              <w:rPr>
+                <w:noProof/>
+                <w:webHidden/>
+              </w:rPr>
+              <w:fldChar w:fldCharType="separate"/>
+            </w:r>
+            <w:r>
+              <w:rPr>
+                <w:noProof/>
+                <w:webHidden/>
+              </w:rPr>
+              <w:t>9</w:t>
+            </w:r>
+            <w:r>
+              <w:rPr>
+                <w:noProof/>
+                <w:webHidden/>
+              </w:rPr>
+              <w:fldChar w:fldCharType="end"/>
+            </w:r>
+          </w:hyperlink>
+        </w:p>
+        <w:p>
+          <w:pPr>
+            <w:pStyle w:val="TOC2"/>
+            <w:tabs>
+              <w:tab w:val="right" w:leader="dot" w:pos="9350"/>
+            </w:tabs>
+            <w:rPr>
+              <w:rFonts w:eastAsiaTheme="minorEastAsia"/>
+              <w:noProof/>
+            </w:rPr>
+          </w:pPr>
+          <w:hyperlink w:anchor="_Toc74738826" w:history="1">
+            <w:r>
+              <w:rPr>
+                <w:rStyle w:val="Hyperlink"/>
+                <w:noProof/>
+                <w:highlight w:val="cyan"/>
+              </w:rPr>
+              <w:t>GET</w:t>
+            </w:r>
+            <w:r>
+              <w:rPr>
+                <w:rStyle w:val="Hyperlink"/>
+                <w:noProof/>
+              </w:rPr>
+              <w:t xml:space="preserve"> / - Lấy tất cả lĩnh vực con thuộc 1 lĩnh vực</w:t>
+            </w:r>
+            <w:r>
+              <w:rPr>
+                <w:noProof/>
+                <w:webHidden/>
+              </w:rPr>
+              <w:tab/>
+            </w:r>
+            <w:r>
+              <w:rPr>
+                <w:noProof/>
+                <w:webHidden/>
+              </w:rPr>
+              <w:fldChar w:fldCharType="begin"/>
+            </w:r>
+            <w:r>
+              <w:rPr>
+                <w:noProof/>
+                <w:webHidden/>
+              </w:rPr>
+              <w:instrText xml:space="preserve"> PAGEREF _Toc74738826 \h </w:instrText>
+            </w:r>
+            <w:r>
+              <w:rPr>
+                <w:noProof/>
+                <w:webHidden/>
+              </w:rPr>
+            </w:r>
+            <w:r>
+              <w:rPr>
+                <w:noProof/>
+                <w:webHidden/>
+              </w:rPr>
+              <w:fldChar w:fldCharType="separate"/>
+            </w:r>
+            <w:r>
+              <w:rPr>
+                <w:noProof/>
+                <w:webHidden/>
+              </w:rPr>
+              <w:t>9</w:t>
+            </w:r>
+            <w:r>
+              <w:rPr>
+                <w:noProof/>
+                <w:webHidden/>
+              </w:rPr>
+              <w:fldChar w:fldCharType="end"/>
+            </w:r>
+          </w:hyperlink>
+        </w:p>
+        <w:p>
+          <w:pPr>
+            <w:pStyle w:val="TOC2"/>
+            <w:tabs>
+              <w:tab w:val="right" w:leader="dot" w:pos="9350"/>
+            </w:tabs>
+            <w:rPr>
+              <w:rFonts w:eastAsiaTheme="minorEastAsia"/>
+              <w:noProof/>
+            </w:rPr>
+          </w:pPr>
+          <w:hyperlink w:anchor="_Toc74738827" w:history="1">
+            <w:r>
+              <w:rPr>
+                <w:rStyle w:val="Hyperlink"/>
+                <w:noProof/>
+                <w:highlight w:val="cyan"/>
+              </w:rPr>
+              <w:t>GET</w:t>
+            </w:r>
+            <w:r>
+              <w:rPr>
+                <w:rStyle w:val="Hyperlink"/>
+                <w:noProof/>
+              </w:rPr>
+              <w:t xml:space="preserve"> /admin – Lấy tất cả lĩnh vực con thuộc 1 lĩnh vực với quyền admin</w:t>
+            </w:r>
+            <w:r>
+              <w:rPr>
+                <w:noProof/>
+                <w:webHidden/>
+              </w:rPr>
+              <w:tab/>
+            </w:r>
+            <w:r>
+              <w:rPr>
+                <w:noProof/>
+                <w:webHidden/>
+              </w:rPr>
+              <w:fldChar w:fldCharType="begin"/>
+            </w:r>
+            <w:r>
+              <w:rPr>
+                <w:noProof/>
+                <w:webHidden/>
+              </w:rPr>
+              <w:instrText xml:space="preserve"> PAGEREF _Toc74738827 \h </w:instrText>
+            </w:r>
+            <w:r>
+              <w:rPr>
+                <w:noProof/>
+                <w:webHidden/>
+              </w:rPr>
+            </w:r>
+            <w:r>
+              <w:rPr>
+                <w:noProof/>
+                <w:webHidden/>
+              </w:rPr>
+              <w:fldChar w:fldCharType="separate"/>
+            </w:r>
+            <w:r>
+              <w:rPr>
+                <w:noProof/>
+                <w:webHidden/>
+              </w:rPr>
+              <w:t>9</w:t>
+            </w:r>
+            <w:r>
+              <w:rPr>
+                <w:noProof/>
+                <w:webHidden/>
+              </w:rPr>
+              <w:fldChar w:fldCharType="end"/>
+            </w:r>
+          </w:hyperlink>
+        </w:p>
+        <w:p>
+          <w:pPr>
+            <w:pStyle w:val="TOC2"/>
+            <w:tabs>
+              <w:tab w:val="right" w:leader="dot" w:pos="9350"/>
+            </w:tabs>
+            <w:rPr>
+              <w:rFonts w:eastAsiaTheme="minorEastAsia"/>
+              <w:noProof/>
+            </w:rPr>
+          </w:pPr>
+          <w:hyperlink w:anchor="_Toc74738828" w:history="1">
+            <w:r>
+              <w:rPr>
+                <w:rStyle w:val="Hyperlink"/>
+                <w:noProof/>
+                <w:highlight w:val="green"/>
+              </w:rPr>
+              <w:t>POST</w:t>
+            </w:r>
+            <w:r>
+              <w:rPr>
+                <w:rStyle w:val="Hyperlink"/>
+                <w:noProof/>
+              </w:rPr>
+              <w:t xml:space="preserve"> / - Thêm 1 sub-category</w:t>
+            </w:r>
+            <w:r>
+              <w:rPr>
+                <w:noProof/>
+                <w:webHidden/>
+              </w:rPr>
+              <w:tab/>
+            </w:r>
+            <w:r>
+              <w:rPr>
+                <w:noProof/>
+                <w:webHidden/>
+              </w:rPr>
+              <w:fldChar w:fldCharType="begin"/>
+            </w:r>
+            <w:r>
+              <w:rPr>
+                <w:noProof/>
+                <w:webHidden/>
+              </w:rPr>
+              <w:instrText xml:space="preserve"> PAGEREF _Toc74738828 \h </w:instrText>
+            </w:r>
+            <w:r>
+              <w:rPr>
+                <w:noProof/>
+                <w:webHidden/>
+              </w:rPr>
+            </w:r>
+            <w:r>
+              <w:rPr>
+                <w:noProof/>
+                <w:webHidden/>
+              </w:rPr>
+              <w:fldChar w:fldCharType="separate"/>
+            </w:r>
+            <w:r>
+              <w:rPr>
+                <w:noProof/>
+                <w:webHidden/>
+              </w:rPr>
+              <w:t>10</w:t>
+            </w:r>
+            <w:r>
+              <w:rPr>
+                <w:noProof/>
+                <w:webHidden/>
+              </w:rPr>
+              <w:fldChar w:fldCharType="end"/>
+            </w:r>
+          </w:hyperlink>
+        </w:p>
+        <w:p>
+          <w:pPr>
+            <w:pStyle w:val="TOC2"/>
+            <w:tabs>
+              <w:tab w:val="right" w:leader="dot" w:pos="9350"/>
+            </w:tabs>
+            <w:rPr>
+              <w:rFonts w:eastAsiaTheme="minorEastAsia"/>
+              <w:noProof/>
+            </w:rPr>
+          </w:pPr>
+          <w:hyperlink w:anchor="_Toc74738829" w:history="1">
+            <w:r>
+              <w:rPr>
+                <w:rStyle w:val="Hyperlink"/>
+                <w:noProof/>
+                <w:highlight w:val="yellow"/>
+              </w:rPr>
+              <w:t>PUT</w:t>
+            </w:r>
+            <w:r>
+              <w:rPr>
+                <w:rStyle w:val="Hyperlink"/>
+                <w:noProof/>
+              </w:rPr>
+              <w:t xml:space="preserve"> / - Chỉnh sửa thông tin lĩnh vực con</w:t>
+            </w:r>
+            <w:r>
+              <w:rPr>
+                <w:noProof/>
+                <w:webHidden/>
+              </w:rPr>
+              <w:tab/>
+            </w:r>
+            <w:r>
+              <w:rPr>
+                <w:noProof/>
+                <w:webHidden/>
+              </w:rPr>
+              <w:fldChar w:fldCharType="begin"/>
+            </w:r>
+            <w:r>
+              <w:rPr>
+                <w:noProof/>
+                <w:webHidden/>
+              </w:rPr>
+              <w:instrText xml:space="preserve"> PAGEREF _Toc74738829 \h </w:instrText>
+            </w:r>
+            <w:r>
+              <w:rPr>
+                <w:noProof/>
+                <w:webHidden/>
+              </w:rPr>
+            </w:r>
+            <w:r>
+              <w:rPr>
+                <w:noProof/>
+                <w:webHidden/>
+              </w:rPr>
+              <w:fldChar w:fldCharType="separate"/>
+            </w:r>
+            <w:r>
+              <w:rPr>
+                <w:noProof/>
+                <w:webHidden/>
+              </w:rPr>
+              <w:t>10</w:t>
+            </w:r>
+            <w:r>
+              <w:rPr>
+                <w:noProof/>
+                <w:webHidden/>
+              </w:rPr>
+              <w:fldChar w:fldCharType="end"/>
+            </w:r>
+          </w:hyperlink>
+        </w:p>
+        <w:p>
+          <w:pPr>
+            <w:pStyle w:val="TOC2"/>
+            <w:tabs>
+              <w:tab w:val="right" w:leader="dot" w:pos="9350"/>
+            </w:tabs>
+            <w:rPr>
+              <w:rFonts w:eastAsiaTheme="minorEastAsia"/>
+              <w:noProof/>
+            </w:rPr>
+          </w:pPr>
+          <w:hyperlink w:anchor="_Toc74738830" w:history="1">
+            <w:r>
+              <w:rPr>
+                <w:rStyle w:val="Hyperlink"/>
+                <w:noProof/>
+                <w:highlight w:val="red"/>
+              </w:rPr>
+              <w:t>DELETE</w:t>
+            </w:r>
+            <w:r>
+              <w:rPr>
+                <w:rStyle w:val="Hyperlink"/>
+                <w:noProof/>
+              </w:rPr>
+              <w:t xml:space="preserve">  / - Xóa lĩnh vực con</w:t>
+            </w:r>
+            <w:r>
+              <w:rPr>
+                <w:noProof/>
+                <w:webHidden/>
+              </w:rPr>
+              <w:tab/>
+            </w:r>
+            <w:r>
+              <w:rPr>
+                <w:noProof/>
+                <w:webHidden/>
+              </w:rPr>
+              <w:fldChar w:fldCharType="begin"/>
+            </w:r>
+            <w:r>
+              <w:rPr>
+                <w:noProof/>
+                <w:webHidden/>
+              </w:rPr>
+              <w:instrText xml:space="preserve"> PAGEREF _Toc74738830 \h </w:instrText>
+            </w:r>
+            <w:r>
+              <w:rPr>
+                <w:noProof/>
+                <w:webHidden/>
+              </w:rPr>
+            </w:r>
+            <w:r>
+              <w:rPr>
+                <w:noProof/>
+                <w:webHidden/>
+              </w:rPr>
+              <w:fldChar w:fldCharType="separate"/>
+            </w:r>
+            <w:r>
+              <w:rPr>
+                <w:noProof/>
+                <w:webHidden/>
+              </w:rPr>
+              <w:t>11</w:t>
             </w:r>
             <w:r>
               <w:rPr>
@@ -1451,6 +1891,34 @@
     </w:p>
     <w:p>
       <w:pPr>
+        <w:spacing w:after="0"/>
+        <w:rPr>
+          <w:color w:val="FF0000"/>
+          <w:sz w:val="28"/>
+          <w:szCs w:val="28"/>
+        </w:rPr>
+      </w:pPr>
+    </w:p>
+    <w:p>
+      <w:pPr>
+        <w:spacing w:after="0"/>
+        <w:rPr>
+          <w:color w:val="FF0000"/>
+          <w:sz w:val="28"/>
+          <w:szCs w:val="28"/>
+        </w:rPr>
+      </w:pPr>
+      <w:r>
+        <w:rPr>
+          <w:color w:val="FF0000"/>
+          <w:sz w:val="28"/>
+          <w:szCs w:val="28"/>
+        </w:rPr>
+        <w:t>Lưu ý ChatbotFB: Nhớ add fb thầy vào làm tester để test</w:t>
+      </w:r>
+    </w:p>
+    <w:p>
+      <w:pPr>
         <w:pStyle w:val="Heading1"/>
         <w:rPr>
           <w:color w:val="FF0000"/>
@@ -1459,7 +1927,7 @@
         </w:rPr>
       </w:pPr>
       <w:bookmarkStart w:id="0" w:name="_Lưu_ý_authentication"/>
-      <w:bookmarkStart w:id="1" w:name="_Toc74697715"/>
+      <w:bookmarkStart w:id="1" w:name="_Toc74738808"/>
       <w:bookmarkEnd w:id="0"/>
       <w:r>
         <w:rPr>
@@ -1467,6 +1935,7 @@
           <w:sz w:val="28"/>
           <w:szCs w:val="28"/>
         </w:rPr>
+        <w:lastRenderedPageBreak/>
         <w:t>Lưu ý authentication</w:t>
       </w:r>
       <w:bookmarkEnd w:id="1"/>
@@ -1591,23 +2060,14 @@
           <w:szCs w:val="28"/>
         </w:rPr>
       </w:pPr>
-      <w:bookmarkStart w:id="2" w:name="_Toc74697716"/>
-      <w:r>
-        <w:rPr>
-          <w:color w:val="auto"/>
-          <w:sz w:val="28"/>
-          <w:szCs w:val="28"/>
-        </w:rPr>
-        <w:lastRenderedPageBreak/>
-        <w:t>/</w:t>
-      </w:r>
-      <w:r>
-        <w:rPr>
-          <w:color w:val="auto"/>
-          <w:sz w:val="28"/>
-          <w:szCs w:val="28"/>
-        </w:rPr>
-        <w:t>users</w:t>
+      <w:bookmarkStart w:id="2" w:name="_Toc74738809"/>
+      <w:r>
+        <w:rPr>
+          <w:color w:val="auto"/>
+          <w:sz w:val="28"/>
+          <w:szCs w:val="28"/>
+        </w:rPr>
+        <w:t>/users</w:t>
       </w:r>
       <w:r>
         <w:rPr>
@@ -1628,7 +2088,7 @@
           <w:szCs w:val="28"/>
         </w:rPr>
       </w:pPr>
-      <w:bookmarkStart w:id="3" w:name="_Toc74697717"/>
+      <w:bookmarkStart w:id="3" w:name="_Toc74738810"/>
       <w:r>
         <w:rPr>
           <w:color w:val="auto"/>
@@ -1764,6 +2224,7 @@
       </w:pPr>
       <w:r>
         <w:rPr>
+          <w:noProof/>
           <w:sz w:val="28"/>
           <w:szCs w:val="28"/>
         </w:rPr>
@@ -1857,6 +2318,7 @@
       </w:pPr>
       <w:r>
         <w:rPr>
+          <w:noProof/>
           <w:sz w:val="28"/>
           <w:szCs w:val="28"/>
         </w:rPr>
@@ -1913,7 +2375,7 @@
           <w:szCs w:val="28"/>
         </w:rPr>
       </w:pPr>
-      <w:bookmarkStart w:id="4" w:name="_Toc74697718"/>
+      <w:bookmarkStart w:id="4" w:name="_Toc74738811"/>
       <w:r>
         <w:rPr>
           <w:color w:val="auto"/>
@@ -1929,15 +2391,7 @@
           <w:sz w:val="28"/>
           <w:szCs w:val="28"/>
         </w:rPr>
-        <w:t xml:space="preserve"> /</w:t>
-      </w:r>
-      <w:r>
-        <w:rPr>
-          <w:color w:val="auto"/>
-          <w:sz w:val="28"/>
-          <w:szCs w:val="28"/>
-        </w:rPr>
-        <w:t>:id</w:t>
+        <w:t xml:space="preserve"> /:id</w:t>
       </w:r>
       <w:r>
         <w:rPr>
@@ -1962,29 +2416,24 @@
           <w:sz w:val="28"/>
           <w:szCs w:val="28"/>
         </w:rPr>
-        <w:t xml:space="preserve">Parameters: </w:t>
-      </w:r>
-      <w:r>
-        <w:rPr>
-          <w:sz w:val="28"/>
-          <w:szCs w:val="28"/>
-        </w:rPr>
-        <w:t>Không có, chỉ gắn id trực tiếp lên url</w:t>
-      </w:r>
-    </w:p>
-    <w:p>
-      <w:pPr>
-        <w:spacing w:after="0"/>
-        <w:rPr>
-          <w:sz w:val="28"/>
-          <w:szCs w:val="28"/>
-        </w:rPr>
-      </w:pPr>
-      <w:r>
-        <w:rPr>
-          <w:sz w:val="28"/>
-          <w:szCs w:val="28"/>
-        </w:rPr>
+        <w:t>Parameters: Không có, chỉ gắn id trực tiếp lên url</w:t>
+      </w:r>
+    </w:p>
+    <w:p>
+      <w:pPr>
+        <w:spacing w:after="0"/>
+        <w:rPr>
+          <w:sz w:val="28"/>
+          <w:szCs w:val="28"/>
+        </w:rPr>
+      </w:pPr>
+      <w:r>
+        <w:rPr>
+          <w:noProof/>
+          <w:sz w:val="28"/>
+          <w:szCs w:val="28"/>
+        </w:rPr>
+        <w:lastRenderedPageBreak/>
         <w:drawing>
           <wp:inline distT="0" distB="0" distL="0" distR="0" wp14:anchorId="097F736D" wp14:editId="797BC4FB">
             <wp:extent cx="4496427" cy="447737"/>
@@ -2071,6 +2520,7 @@
       </w:pPr>
       <w:r>
         <w:rPr>
+          <w:noProof/>
           <w:sz w:val="28"/>
           <w:szCs w:val="28"/>
         </w:rPr>
@@ -2128,7 +2578,7 @@
           <w:szCs w:val="28"/>
         </w:rPr>
       </w:pPr>
-      <w:bookmarkStart w:id="5" w:name="_Toc74697719"/>
+      <w:bookmarkStart w:id="5" w:name="_Toc74738812"/>
       <w:r>
         <w:rPr>
           <w:color w:val="auto"/>
@@ -2293,15 +2743,7 @@
           <w:sz w:val="28"/>
           <w:szCs w:val="28"/>
         </w:rPr>
-        <w:t>20</w:t>
-      </w:r>
-      <w:r>
-        <w:rPr>
-          <w:color w:val="00B050"/>
-          <w:sz w:val="28"/>
-          <w:szCs w:val="28"/>
-        </w:rPr>
-        <w:t>1</w:t>
+        <w:t>201</w:t>
       </w:r>
       <w:r>
         <w:rPr>
@@ -2321,6 +2763,7 @@
       </w:pPr>
       <w:r>
         <w:rPr>
+          <w:noProof/>
           <w:sz w:val="28"/>
           <w:szCs w:val="28"/>
         </w:rPr>
@@ -2405,9 +2848,11 @@
       </w:pPr>
       <w:r>
         <w:rPr>
-          <w:sz w:val="28"/>
-          <w:szCs w:val="28"/>
-        </w:rPr>
+          <w:noProof/>
+          <w:sz w:val="28"/>
+          <w:szCs w:val="28"/>
+        </w:rPr>
+        <w:lastRenderedPageBreak/>
         <w:drawing>
           <wp:inline distT="0" distB="0" distL="0" distR="0" wp14:anchorId="4E427A80" wp14:editId="76E37FB8">
             <wp:extent cx="4236720" cy="1857186"/>
@@ -2463,7 +2908,7 @@
           <w:szCs w:val="28"/>
         </w:rPr>
       </w:pPr>
-      <w:bookmarkStart w:id="6" w:name="_Toc74697720"/>
+      <w:bookmarkStart w:id="6" w:name="_Toc74738813"/>
       <w:r>
         <w:rPr>
           <w:color w:val="auto"/>
@@ -2504,14 +2949,7 @@
           <w:sz w:val="28"/>
           <w:szCs w:val="28"/>
         </w:rPr>
-        <w:t xml:space="preserve">Yêu cầu quyền </w:t>
-      </w:r>
-      <w:r>
-        <w:rPr>
-          <w:sz w:val="28"/>
-          <w:szCs w:val="28"/>
-        </w:rPr>
-        <w:t>user</w:t>
+        <w:t>Yêu cầu quyền user</w:t>
       </w:r>
     </w:p>
     <w:p>
@@ -2635,7 +3073,6 @@
           <w:sz w:val="28"/>
           <w:szCs w:val="28"/>
         </w:rPr>
-        <w:lastRenderedPageBreak/>
         <w:t>Responses:</w:t>
       </w:r>
     </w:p>
@@ -2653,15 +3090,7 @@
           <w:sz w:val="28"/>
           <w:szCs w:val="28"/>
         </w:rPr>
-        <w:t>20</w:t>
-      </w:r>
-      <w:r>
-        <w:rPr>
-          <w:color w:val="00B050"/>
-          <w:sz w:val="28"/>
-          <w:szCs w:val="28"/>
-        </w:rPr>
-        <w:t>0</w:t>
+        <w:t>200</w:t>
       </w:r>
       <w:r>
         <w:rPr>
@@ -2681,6 +3110,7 @@
       </w:pPr>
       <w:r>
         <w:rPr>
+          <w:noProof/>
           <w:sz w:val="28"/>
           <w:szCs w:val="28"/>
         </w:rPr>
@@ -2739,7 +3169,7 @@
           <w:szCs w:val="28"/>
         </w:rPr>
       </w:pPr>
-      <w:bookmarkStart w:id="7" w:name="_Toc74697721"/>
+      <w:bookmarkStart w:id="7" w:name="_Toc74738814"/>
       <w:r>
         <w:rPr>
           <w:color w:val="auto"/>
@@ -2755,15 +3185,7 @@
           <w:sz w:val="28"/>
           <w:szCs w:val="28"/>
         </w:rPr>
-        <w:t xml:space="preserve"> /</w:t>
-      </w:r>
-      <w:r>
-        <w:rPr>
-          <w:color w:val="auto"/>
-          <w:sz w:val="28"/>
-          <w:szCs w:val="28"/>
-        </w:rPr>
-        <w:t>password</w:t>
+        <w:t xml:space="preserve"> /password</w:t>
       </w:r>
       <w:r>
         <w:rPr>
@@ -3001,9 +3423,11 @@
       </w:pPr>
       <w:r>
         <w:rPr>
-          <w:sz w:val="28"/>
-          <w:szCs w:val="28"/>
-        </w:rPr>
+          <w:noProof/>
+          <w:sz w:val="28"/>
+          <w:szCs w:val="28"/>
+        </w:rPr>
+        <w:lastRenderedPageBreak/>
         <w:drawing>
           <wp:inline distT="0" distB="0" distL="0" distR="0" wp14:anchorId="6E00B9FF" wp14:editId="2CEC4B79">
             <wp:extent cx="2876951" cy="771633"/>
@@ -3083,6 +3507,7 @@
       </w:pPr>
       <w:r>
         <w:rPr>
+          <w:noProof/>
           <w:sz w:val="28"/>
           <w:szCs w:val="28"/>
         </w:rPr>
@@ -3133,6 +3558,7 @@
       </w:pPr>
       <w:r>
         <w:rPr>
+          <w:noProof/>
           <w:sz w:val="28"/>
           <w:szCs w:val="28"/>
         </w:rPr>
@@ -3190,7 +3616,7 @@
           <w:szCs w:val="28"/>
         </w:rPr>
       </w:pPr>
-      <w:bookmarkStart w:id="8" w:name="_Toc74697722"/>
+      <w:bookmarkStart w:id="8" w:name="_Toc74738815"/>
       <w:r>
         <w:rPr>
           <w:color w:val="auto"/>
@@ -3206,15 +3632,7 @@
           <w:sz w:val="28"/>
           <w:szCs w:val="28"/>
         </w:rPr>
-        <w:t xml:space="preserve"> </w:t>
-      </w:r>
-      <w:r>
-        <w:rPr>
-          <w:color w:val="auto"/>
-          <w:sz w:val="28"/>
-          <w:szCs w:val="28"/>
-        </w:rPr>
-        <w:t xml:space="preserve"> /</w:t>
+        <w:t xml:space="preserve">  /</w:t>
       </w:r>
       <w:r>
         <w:rPr>
@@ -3288,7 +3706,6 @@
           <w:sz w:val="28"/>
           <w:szCs w:val="28"/>
         </w:rPr>
-        <w:lastRenderedPageBreak/>
         <w:t xml:space="preserve">Parameters: </w:t>
       </w:r>
       <w:r>
@@ -3348,6 +3765,7 @@
       </w:pPr>
       <w:r>
         <w:rPr>
+          <w:noProof/>
           <w:sz w:val="28"/>
           <w:szCs w:val="28"/>
         </w:rPr>
@@ -3397,7 +3815,7 @@
           <w:szCs w:val="28"/>
         </w:rPr>
       </w:pPr>
-      <w:bookmarkStart w:id="9" w:name="_Toc74697723"/>
+      <w:bookmarkStart w:id="9" w:name="_Toc74738816"/>
       <w:r>
         <w:rPr>
           <w:color w:val="auto"/>
@@ -3441,7 +3859,7 @@
           <w:szCs w:val="28"/>
         </w:rPr>
       </w:pPr>
-      <w:bookmarkStart w:id="10" w:name="_Toc74697724"/>
+      <w:bookmarkStart w:id="10" w:name="_Toc74738817"/>
       <w:r>
         <w:rPr>
           <w:color w:val="auto"/>
@@ -3622,9 +4040,11 @@
       </w:pPr>
       <w:r>
         <w:rPr>
-          <w:sz w:val="28"/>
-          <w:szCs w:val="28"/>
-        </w:rPr>
+          <w:noProof/>
+          <w:sz w:val="28"/>
+          <w:szCs w:val="28"/>
+        </w:rPr>
+        <w:lastRenderedPageBreak/>
         <w:drawing>
           <wp:inline distT="0" distB="0" distL="0" distR="0" wp14:anchorId="019C1D74" wp14:editId="4F072FB8">
             <wp:extent cx="5943600" cy="923290"/>
@@ -3691,6 +4111,7 @@
       </w:pPr>
       <w:r>
         <w:rPr>
+          <w:noProof/>
           <w:color w:val="ED7D31" w:themeColor="accent2"/>
           <w:sz w:val="28"/>
           <w:szCs w:val="28"/>
@@ -3751,7 +4172,7 @@
           <w:szCs w:val="28"/>
         </w:rPr>
       </w:pPr>
-      <w:bookmarkStart w:id="11" w:name="_Toc74697725"/>
+      <w:bookmarkStart w:id="11" w:name="_Toc74738818"/>
       <w:r>
         <w:rPr>
           <w:color w:val="auto"/>
@@ -3775,39 +4196,7 @@
           <w:sz w:val="28"/>
           <w:szCs w:val="28"/>
         </w:rPr>
-        <w:t>refresh</w:t>
-      </w:r>
-      <w:r>
-        <w:rPr>
-          <w:color w:val="auto"/>
-          <w:sz w:val="28"/>
-          <w:szCs w:val="28"/>
-        </w:rPr>
-        <w:t xml:space="preserve"> </w:t>
-      </w:r>
-      <w:r>
-        <w:rPr>
-          <w:color w:val="auto"/>
-          <w:sz w:val="28"/>
-          <w:szCs w:val="28"/>
-        </w:rPr>
-        <w:t>–</w:t>
-      </w:r>
-      <w:r>
-        <w:rPr>
-          <w:color w:val="auto"/>
-          <w:sz w:val="28"/>
-          <w:szCs w:val="28"/>
-        </w:rPr>
-        <w:t xml:space="preserve"> </w:t>
-      </w:r>
-      <w:r>
-        <w:rPr>
-          <w:color w:val="auto"/>
-          <w:sz w:val="28"/>
-          <w:szCs w:val="28"/>
-        </w:rPr>
-        <w:t>Refresh token</w:t>
+        <w:t>refresh – Refresh token</w:t>
       </w:r>
       <w:bookmarkEnd w:id="11"/>
     </w:p>
@@ -3986,10 +4375,10 @@
       </w:pPr>
       <w:r>
         <w:rPr>
-          <w:sz w:val="28"/>
-          <w:szCs w:val="28"/>
-        </w:rPr>
-        <w:lastRenderedPageBreak/>
+          <w:noProof/>
+          <w:sz w:val="28"/>
+          <w:szCs w:val="28"/>
+        </w:rPr>
         <w:drawing>
           <wp:inline distT="0" distB="0" distL="0" distR="0" wp14:anchorId="25B232D5" wp14:editId="0BC8BCBF">
             <wp:extent cx="5943600" cy="587375"/>
@@ -4072,6 +4461,7 @@
       </w:pPr>
       <w:r>
         <w:rPr>
+          <w:noProof/>
           <w:color w:val="ED7D31" w:themeColor="accent2"/>
           <w:sz w:val="28"/>
           <w:szCs w:val="28"/>
@@ -4124,6 +4514,7 @@
       </w:pPr>
       <w:r>
         <w:rPr>
+          <w:noProof/>
           <w:color w:val="ED7D31" w:themeColor="accent2"/>
           <w:sz w:val="28"/>
           <w:szCs w:val="28"/>
@@ -4174,14 +4565,22 @@
           <w:szCs w:val="28"/>
         </w:rPr>
       </w:pPr>
-      <w:bookmarkStart w:id="12" w:name="_Toc74697726"/>
-      <w:r>
-        <w:rPr>
-          <w:color w:val="auto"/>
-          <w:sz w:val="28"/>
-          <w:szCs w:val="28"/>
-        </w:rPr>
-        <w:t>/category</w:t>
+      <w:bookmarkStart w:id="12" w:name="_Toc74738819"/>
+      <w:r>
+        <w:rPr>
+          <w:color w:val="auto"/>
+          <w:sz w:val="28"/>
+          <w:szCs w:val="28"/>
+        </w:rPr>
+        <w:t>/categor</w:t>
+      </w:r>
+      <w:r>
+        <w:rPr>
+          <w:color w:val="auto"/>
+          <w:sz w:val="28"/>
+          <w:szCs w:val="28"/>
+        </w:rPr>
+        <w:t>ies</w:t>
       </w:r>
       <w:bookmarkEnd w:id="12"/>
     </w:p>
@@ -4194,7 +4593,7 @@
           <w:szCs w:val="28"/>
         </w:rPr>
       </w:pPr>
-      <w:bookmarkStart w:id="13" w:name="_Toc74697727"/>
+      <w:bookmarkStart w:id="13" w:name="_Toc74738820"/>
       <w:r>
         <w:rPr>
           <w:color w:val="auto"/>
@@ -4251,6 +4650,7 @@
           <w:sz w:val="28"/>
           <w:szCs w:val="28"/>
         </w:rPr>
+        <w:lastRenderedPageBreak/>
         <w:t>Responses:</w:t>
       </w:r>
     </w:p>
@@ -4288,6 +4688,7 @@
       </w:pPr>
       <w:r>
         <w:rPr>
+          <w:noProof/>
           <w:sz w:val="28"/>
           <w:szCs w:val="28"/>
         </w:rPr>
@@ -4355,7 +4756,7 @@
           <w:szCs w:val="28"/>
         </w:rPr>
       </w:pPr>
-      <w:bookmarkStart w:id="14" w:name="_Toc74697728"/>
+      <w:bookmarkStart w:id="14" w:name="_Toc74738821"/>
       <w:r>
         <w:rPr>
           <w:color w:val="auto"/>
@@ -4371,25 +4772,17 @@
           <w:sz w:val="28"/>
           <w:szCs w:val="28"/>
         </w:rPr>
-        <w:t xml:space="preserve"> /</w:t>
-      </w:r>
-      <w:r>
-        <w:rPr>
-          <w:color w:val="auto"/>
-          <w:sz w:val="28"/>
-          <w:szCs w:val="28"/>
-        </w:rPr>
-        <w:t>admin</w:t>
+        <w:t xml:space="preserve"> /admin</w:t>
+      </w:r>
+      <w:r>
+        <w:rPr>
+          <w:color w:val="auto"/>
+          <w:sz w:val="28"/>
+          <w:szCs w:val="28"/>
+        </w:rPr>
+        <w:t xml:space="preserve"> – Lấy tất cả category</w:t>
       </w:r>
       <w:bookmarkEnd w:id="14"/>
-      <w:r>
-        <w:rPr>
-          <w:color w:val="auto"/>
-          <w:sz w:val="28"/>
-          <w:szCs w:val="28"/>
-        </w:rPr>
-        <w:t xml:space="preserve"> – Lấy tất cả category</w:t>
-      </w:r>
     </w:p>
     <w:p>
       <w:pPr>
@@ -4429,23 +4822,7 @@
             <w:sz w:val="28"/>
             <w:szCs w:val="28"/>
           </w:rPr>
-          <w:t xml:space="preserve">Xem </w:t>
-        </w:r>
-        <w:r>
-          <w:rPr>
-            <w:rStyle w:val="Hyperlink"/>
-            <w:sz w:val="28"/>
-            <w:szCs w:val="28"/>
-          </w:rPr>
-          <w:t>t</w:t>
-        </w:r>
-        <w:r>
-          <w:rPr>
-            <w:rStyle w:val="Hyperlink"/>
-            <w:sz w:val="28"/>
-            <w:szCs w:val="28"/>
-          </w:rPr>
-          <w:t>ại lưu ý authentication</w:t>
+          <w:t>Xem tại lưu ý authentication</w:t>
         </w:r>
       </w:hyperlink>
     </w:p>
@@ -4495,7 +4872,6 @@
           <w:sz w:val="28"/>
           <w:szCs w:val="28"/>
         </w:rPr>
-        <w:lastRenderedPageBreak/>
         <w:t>200</w:t>
       </w:r>
       <w:r>
@@ -4516,6 +4892,7 @@
       </w:pPr>
       <w:r>
         <w:rPr>
+          <w:noProof/>
           <w:sz w:val="28"/>
           <w:szCs w:val="28"/>
         </w:rPr>
@@ -4574,7 +4951,7 @@
           <w:szCs w:val="28"/>
         </w:rPr>
       </w:pPr>
-      <w:bookmarkStart w:id="15" w:name="_Toc74697729"/>
+      <w:bookmarkStart w:id="15" w:name="_Toc74738822"/>
       <w:r>
         <w:rPr>
           <w:color w:val="auto"/>
@@ -4582,16 +4959,7 @@
           <w:szCs w:val="28"/>
           <w:highlight w:val="green"/>
         </w:rPr>
-        <w:t>POS</w:t>
-      </w:r>
-      <w:r>
-        <w:rPr>
-          <w:color w:val="auto"/>
-          <w:sz w:val="28"/>
-          <w:szCs w:val="28"/>
-          <w:highlight w:val="green"/>
-        </w:rPr>
-        <w:t>T</w:t>
+        <w:t>POST</w:t>
       </w:r>
       <w:r>
         <w:rPr>
@@ -4698,6 +5066,7 @@
           <w:sz w:val="28"/>
           <w:szCs w:val="28"/>
         </w:rPr>
+        <w:lastRenderedPageBreak/>
         <w:t>{</w:t>
       </w:r>
     </w:p>
@@ -4792,6 +5161,7 @@
       </w:pPr>
       <w:r>
         <w:rPr>
+          <w:noProof/>
           <w:sz w:val="28"/>
           <w:szCs w:val="28"/>
         </w:rPr>
@@ -4850,7 +5220,7 @@
           <w:szCs w:val="28"/>
         </w:rPr>
       </w:pPr>
-      <w:bookmarkStart w:id="16" w:name="_Toc74697730"/>
+      <w:bookmarkStart w:id="16" w:name="_Toc74738823"/>
       <w:r>
         <w:rPr>
           <w:color w:val="auto"/>
@@ -4874,15 +5244,7 @@
           <w:sz w:val="28"/>
           <w:szCs w:val="28"/>
         </w:rPr>
-        <w:t xml:space="preserve"> - Chỉnh sửa thông tin </w:t>
-      </w:r>
-      <w:r>
-        <w:rPr>
-          <w:color w:val="auto"/>
-          <w:sz w:val="28"/>
-          <w:szCs w:val="28"/>
-        </w:rPr>
-        <w:t>category</w:t>
+        <w:t xml:space="preserve"> - Chỉnh sửa thông tin category</w:t>
       </w:r>
       <w:bookmarkEnd w:id="16"/>
     </w:p>
@@ -5065,7 +5427,6 @@
           <w:sz w:val="28"/>
           <w:szCs w:val="28"/>
         </w:rPr>
-        <w:lastRenderedPageBreak/>
         <w:t>Responses:</w:t>
       </w:r>
     </w:p>
@@ -5103,6 +5464,7 @@
       </w:pPr>
       <w:r>
         <w:rPr>
+          <w:noProof/>
           <w:sz w:val="28"/>
           <w:szCs w:val="28"/>
         </w:rPr>
@@ -5161,7 +5523,7 @@
           <w:szCs w:val="28"/>
         </w:rPr>
       </w:pPr>
-      <w:bookmarkStart w:id="17" w:name="_Toc74697731"/>
+      <w:bookmarkStart w:id="17" w:name="_Toc74738824"/>
       <w:r>
         <w:rPr>
           <w:color w:val="auto"/>
@@ -5353,9 +5715,11 @@
       </w:pPr>
       <w:r>
         <w:rPr>
-          <w:sz w:val="28"/>
-          <w:szCs w:val="28"/>
-        </w:rPr>
+          <w:noProof/>
+          <w:sz w:val="28"/>
+          <w:szCs w:val="28"/>
+        </w:rPr>
+        <w:lastRenderedPageBreak/>
         <w:drawing>
           <wp:inline distT="0" distB="0" distL="0" distR="0" wp14:anchorId="385E4A3E" wp14:editId="1452F4FB">
             <wp:extent cx="2619741" cy="971686"/>
@@ -5451,6 +5815,7 @@
       </w:pPr>
       <w:r>
         <w:rPr>
+          <w:noProof/>
           <w:sz w:val="28"/>
           <w:szCs w:val="28"/>
         </w:rPr>
@@ -5489,6 +5854,1400 @@
             </a:graphic>
           </wp:inline>
         </w:drawing>
+      </w:r>
+    </w:p>
+    <w:p>
+      <w:pPr>
+        <w:spacing w:after="0"/>
+        <w:rPr>
+          <w:sz w:val="28"/>
+          <w:szCs w:val="28"/>
+        </w:rPr>
+      </w:pPr>
+    </w:p>
+    <w:p>
+      <w:pPr>
+        <w:spacing w:after="0"/>
+        <w:rPr>
+          <w:sz w:val="28"/>
+          <w:szCs w:val="28"/>
+        </w:rPr>
+      </w:pPr>
+    </w:p>
+    <w:p>
+      <w:pPr>
+        <w:pStyle w:val="Heading1"/>
+        <w:rPr>
+          <w:color w:val="auto"/>
+          <w:sz w:val="28"/>
+          <w:szCs w:val="28"/>
+        </w:rPr>
+      </w:pPr>
+      <w:bookmarkStart w:id="18" w:name="_Toc74738825"/>
+      <w:r>
+        <w:rPr>
+          <w:color w:val="auto"/>
+          <w:sz w:val="28"/>
+          <w:szCs w:val="28"/>
+        </w:rPr>
+        <w:t>/</w:t>
+      </w:r>
+      <w:r>
+        <w:rPr>
+          <w:color w:val="auto"/>
+          <w:sz w:val="28"/>
+          <w:szCs w:val="28"/>
+        </w:rPr>
+        <w:t>sub-categories</w:t>
+      </w:r>
+      <w:bookmarkEnd w:id="18"/>
+    </w:p>
+    <w:p>
+      <w:pPr>
+        <w:pStyle w:val="Heading2"/>
+        <w:rPr>
+          <w:color w:val="auto"/>
+          <w:sz w:val="28"/>
+          <w:szCs w:val="28"/>
+        </w:rPr>
+      </w:pPr>
+      <w:bookmarkStart w:id="19" w:name="_Toc74738826"/>
+      <w:r>
+        <w:rPr>
+          <w:color w:val="auto"/>
+          <w:sz w:val="28"/>
+          <w:szCs w:val="28"/>
+          <w:highlight w:val="cyan"/>
+        </w:rPr>
+        <w:t>GET</w:t>
+      </w:r>
+      <w:r>
+        <w:rPr>
+          <w:color w:val="auto"/>
+          <w:sz w:val="28"/>
+          <w:szCs w:val="28"/>
+        </w:rPr>
+        <w:t xml:space="preserve"> /</w:t>
+      </w:r>
+      <w:r>
+        <w:rPr>
+          <w:color w:val="auto"/>
+          <w:sz w:val="28"/>
+          <w:szCs w:val="28"/>
+        </w:rPr>
+        <w:t xml:space="preserve"> - Lấy tất cả </w:t>
+      </w:r>
+      <w:r>
+        <w:rPr>
+          <w:color w:val="auto"/>
+          <w:sz w:val="28"/>
+          <w:szCs w:val="28"/>
+        </w:rPr>
+        <w:t>lĩnh vực con</w:t>
+      </w:r>
+      <w:r>
+        <w:rPr>
+          <w:color w:val="auto"/>
+          <w:sz w:val="28"/>
+          <w:szCs w:val="28"/>
+        </w:rPr>
+        <w:t xml:space="preserve"> thuộc 1 lĩnh vực</w:t>
+      </w:r>
+      <w:bookmarkEnd w:id="19"/>
+    </w:p>
+    <w:p>
+      <w:pPr>
+        <w:spacing w:after="0"/>
+        <w:rPr>
+          <w:sz w:val="28"/>
+          <w:szCs w:val="28"/>
+        </w:rPr>
+      </w:pPr>
+      <w:r>
+        <w:rPr>
+          <w:sz w:val="28"/>
+          <w:szCs w:val="28"/>
+        </w:rPr>
+        <w:t xml:space="preserve">Parameters: </w:t>
+      </w:r>
+    </w:p>
+    <w:p>
+      <w:pPr>
+        <w:spacing w:after="0"/>
+        <w:rPr>
+          <w:sz w:val="28"/>
+          <w:szCs w:val="28"/>
+        </w:rPr>
+      </w:pPr>
+      <w:r>
+        <w:rPr>
+          <w:sz w:val="28"/>
+          <w:szCs w:val="28"/>
+        </w:rPr>
+        <w:t>{</w:t>
+      </w:r>
+    </w:p>
+    <w:p>
+      <w:pPr>
+        <w:spacing w:after="0"/>
+        <w:rPr>
+          <w:sz w:val="28"/>
+          <w:szCs w:val="28"/>
+        </w:rPr>
+      </w:pPr>
+      <w:r>
+        <w:rPr>
+          <w:sz w:val="28"/>
+          <w:szCs w:val="28"/>
+        </w:rPr>
+        <w:tab/>
+        <w:t xml:space="preserve">id: </w:t>
+      </w:r>
+      <w:r>
+        <w:rPr>
+          <w:sz w:val="28"/>
+          <w:szCs w:val="28"/>
+        </w:rPr>
+        <w:t>number</w:t>
+      </w:r>
+      <w:r>
+        <w:rPr>
+          <w:sz w:val="28"/>
+          <w:szCs w:val="28"/>
+        </w:rPr>
+        <w:t xml:space="preserve"> </w:t>
+      </w:r>
+      <w:r>
+        <w:rPr>
+          <w:color w:val="FF0000"/>
+          <w:sz w:val="28"/>
+          <w:szCs w:val="28"/>
+        </w:rPr>
+        <w:t>(Không bắt buộc, nếu không có thì mặc định lấy tất cả lĩnh vực con, nếu có thì trả về danh sách lĩnh vực con của lĩnh vực có mã id)</w:t>
+      </w:r>
+    </w:p>
+    <w:p>
+      <w:pPr>
+        <w:spacing w:after="0"/>
+        <w:rPr>
+          <w:sz w:val="28"/>
+          <w:szCs w:val="28"/>
+        </w:rPr>
+      </w:pPr>
+      <w:r>
+        <w:rPr>
+          <w:sz w:val="28"/>
+          <w:szCs w:val="28"/>
+        </w:rPr>
+        <w:t>}</w:t>
+      </w:r>
+    </w:p>
+    <w:p>
+      <w:pPr>
+        <w:spacing w:after="0"/>
+        <w:rPr>
+          <w:sz w:val="28"/>
+          <w:szCs w:val="28"/>
+        </w:rPr>
+      </w:pPr>
+      <w:r>
+        <w:rPr>
+          <w:sz w:val="28"/>
+          <w:szCs w:val="28"/>
+        </w:rPr>
+        <w:t>Responses:</w:t>
+      </w:r>
+    </w:p>
+    <w:p>
+      <w:pPr>
+        <w:spacing w:after="0"/>
+        <w:rPr>
+          <w:sz w:val="28"/>
+          <w:szCs w:val="28"/>
+        </w:rPr>
+      </w:pPr>
+      <w:r>
+        <w:rPr>
+          <w:color w:val="00B050"/>
+          <w:sz w:val="28"/>
+          <w:szCs w:val="28"/>
+        </w:rPr>
+        <w:t>200</w:t>
+      </w:r>
+      <w:r>
+        <w:rPr>
+          <w:sz w:val="28"/>
+          <w:szCs w:val="28"/>
+        </w:rPr>
+        <w:t>:</w:t>
+      </w:r>
+    </w:p>
+    <w:p>
+      <w:pPr>
+        <w:spacing w:after="0"/>
+        <w:rPr>
+          <w:sz w:val="28"/>
+          <w:szCs w:val="28"/>
+        </w:rPr>
+      </w:pPr>
+      <w:r>
+        <w:rPr>
+          <w:sz w:val="28"/>
+          <w:szCs w:val="28"/>
+        </w:rPr>
+        <w:drawing>
+          <wp:inline distT="0" distB="0" distL="0" distR="0" wp14:anchorId="3A6B6DFF" wp14:editId="71279182">
+            <wp:extent cx="3147059" cy="2346960"/>
+            <wp:effectExtent l="0" t="0" r="0" b="0"/>
+            <wp:docPr id="28" name="Picture 28"/>
+            <wp:cNvGraphicFramePr>
+              <a:graphicFrameLocks xmlns:a="http://schemas.openxmlformats.org/drawingml/2006/main" noChangeAspect="1"/>
+            </wp:cNvGraphicFramePr>
+            <a:graphic xmlns:a="http://schemas.openxmlformats.org/drawingml/2006/main">
+              <a:graphicData uri="http://schemas.openxmlformats.org/drawingml/2006/picture">
+                <pic:pic xmlns:pic="http://schemas.openxmlformats.org/drawingml/2006/picture">
+                  <pic:nvPicPr>
+                    <pic:cNvPr id="1" name=""/>
+                    <pic:cNvPicPr/>
+                  </pic:nvPicPr>
+                  <pic:blipFill>
+                    <a:blip r:embed="rId25"/>
+                    <a:stretch>
+                      <a:fillRect/>
+                    </a:stretch>
+                  </pic:blipFill>
+                  <pic:spPr>
+                    <a:xfrm>
+                      <a:off x="0" y="0"/>
+                      <a:ext cx="3149808" cy="2349010"/>
+                    </a:xfrm>
+                    <a:prstGeom prst="rect">
+                      <a:avLst/>
+                    </a:prstGeom>
+                  </pic:spPr>
+                </pic:pic>
+              </a:graphicData>
+            </a:graphic>
+          </wp:inline>
+        </w:drawing>
+      </w:r>
+    </w:p>
+    <w:p>
+      <w:pPr>
+        <w:spacing w:after="0"/>
+        <w:rPr>
+          <w:sz w:val="28"/>
+          <w:szCs w:val="28"/>
+        </w:rPr>
+      </w:pPr>
+    </w:p>
+    <w:p>
+      <w:pPr>
+        <w:spacing w:after="0"/>
+        <w:rPr>
+          <w:sz w:val="28"/>
+          <w:szCs w:val="28"/>
+        </w:rPr>
+      </w:pPr>
+    </w:p>
+    <w:p>
+      <w:pPr>
+        <w:pStyle w:val="Heading2"/>
+        <w:rPr>
+          <w:color w:val="auto"/>
+          <w:sz w:val="28"/>
+          <w:szCs w:val="28"/>
+        </w:rPr>
+      </w:pPr>
+      <w:bookmarkStart w:id="20" w:name="_Toc74738827"/>
+      <w:r>
+        <w:rPr>
+          <w:color w:val="auto"/>
+          <w:sz w:val="28"/>
+          <w:szCs w:val="28"/>
+          <w:highlight w:val="cyan"/>
+        </w:rPr>
+        <w:t>GET</w:t>
+      </w:r>
+      <w:r>
+        <w:rPr>
+          <w:color w:val="auto"/>
+          <w:sz w:val="28"/>
+          <w:szCs w:val="28"/>
+        </w:rPr>
+        <w:t xml:space="preserve"> /admin</w:t>
+      </w:r>
+      <w:r>
+        <w:rPr>
+          <w:color w:val="auto"/>
+          <w:sz w:val="28"/>
+          <w:szCs w:val="28"/>
+        </w:rPr>
+        <w:t xml:space="preserve"> – </w:t>
+      </w:r>
+      <w:r>
+        <w:rPr>
+          <w:color w:val="auto"/>
+          <w:sz w:val="28"/>
+          <w:szCs w:val="28"/>
+        </w:rPr>
+        <w:t>Lấy tất cả lĩnh vực con thuộc 1 lĩnh vực</w:t>
+      </w:r>
+      <w:r>
+        <w:rPr>
+          <w:color w:val="auto"/>
+          <w:sz w:val="28"/>
+          <w:szCs w:val="28"/>
+        </w:rPr>
+        <w:t xml:space="preserve"> với quyền admin</w:t>
+      </w:r>
+      <w:bookmarkEnd w:id="20"/>
+    </w:p>
+    <w:p>
+      <w:pPr>
+        <w:spacing w:after="0"/>
+        <w:rPr>
+          <w:sz w:val="28"/>
+          <w:szCs w:val="28"/>
+        </w:rPr>
+      </w:pPr>
+      <w:r>
+        <w:rPr>
+          <w:sz w:val="28"/>
+          <w:szCs w:val="28"/>
+        </w:rPr>
+        <w:t>Yêu cầu quyền: Admin</w:t>
+      </w:r>
+    </w:p>
+    <w:p>
+      <w:pPr>
+        <w:spacing w:after="0"/>
+        <w:rPr>
+          <w:sz w:val="28"/>
+          <w:szCs w:val="28"/>
+        </w:rPr>
+      </w:pPr>
+      <w:r>
+        <w:rPr>
+          <w:sz w:val="28"/>
+          <w:szCs w:val="28"/>
+        </w:rPr>
+        <w:lastRenderedPageBreak/>
+        <w:t xml:space="preserve">Headers: </w:t>
+      </w:r>
+      <w:hyperlink w:anchor="_Lưu_ý_authentication" w:history="1">
+        <w:r>
+          <w:rPr>
+            <w:rStyle w:val="Hyperlink"/>
+            <w:sz w:val="28"/>
+            <w:szCs w:val="28"/>
+          </w:rPr>
+          <w:t>Xem tại lưu ý authentication</w:t>
+        </w:r>
+      </w:hyperlink>
+    </w:p>
+    <w:p>
+      <w:pPr>
+        <w:spacing w:after="0"/>
+        <w:rPr>
+          <w:sz w:val="28"/>
+          <w:szCs w:val="28"/>
+        </w:rPr>
+      </w:pPr>
+      <w:r>
+        <w:rPr>
+          <w:sz w:val="28"/>
+          <w:szCs w:val="28"/>
+        </w:rPr>
+        <w:t>Parameters: Không có</w:t>
+      </w:r>
+    </w:p>
+    <w:p>
+      <w:pPr>
+        <w:spacing w:after="0"/>
+        <w:rPr>
+          <w:sz w:val="28"/>
+          <w:szCs w:val="28"/>
+        </w:rPr>
+      </w:pPr>
+      <w:r>
+        <w:rPr>
+          <w:sz w:val="28"/>
+          <w:szCs w:val="28"/>
+        </w:rPr>
+        <w:t>Responses:</w:t>
+      </w:r>
+    </w:p>
+    <w:p>
+      <w:pPr>
+        <w:spacing w:after="0"/>
+        <w:rPr>
+          <w:sz w:val="28"/>
+          <w:szCs w:val="28"/>
+        </w:rPr>
+      </w:pPr>
+      <w:r>
+        <w:rPr>
+          <w:color w:val="00B050"/>
+          <w:sz w:val="28"/>
+          <w:szCs w:val="28"/>
+        </w:rPr>
+        <w:t>200</w:t>
+      </w:r>
+      <w:r>
+        <w:rPr>
+          <w:sz w:val="28"/>
+          <w:szCs w:val="28"/>
+        </w:rPr>
+        <w:t>:</w:t>
+      </w:r>
+    </w:p>
+    <w:p>
+      <w:pPr>
+        <w:spacing w:after="0"/>
+        <w:rPr>
+          <w:sz w:val="28"/>
+          <w:szCs w:val="28"/>
+        </w:rPr>
+      </w:pPr>
+      <w:r>
+        <w:rPr>
+          <w:sz w:val="28"/>
+          <w:szCs w:val="28"/>
+        </w:rPr>
+        <w:drawing>
+          <wp:inline distT="0" distB="0" distL="0" distR="0" wp14:anchorId="7E76B820" wp14:editId="65131864">
+            <wp:extent cx="3700212" cy="2446020"/>
+            <wp:effectExtent l="0" t="0" r="0" b="0"/>
+            <wp:docPr id="29" name="Picture 29"/>
+            <wp:cNvGraphicFramePr>
+              <a:graphicFrameLocks xmlns:a="http://schemas.openxmlformats.org/drawingml/2006/main" noChangeAspect="1"/>
+            </wp:cNvGraphicFramePr>
+            <a:graphic xmlns:a="http://schemas.openxmlformats.org/drawingml/2006/main">
+              <a:graphicData uri="http://schemas.openxmlformats.org/drawingml/2006/picture">
+                <pic:pic xmlns:pic="http://schemas.openxmlformats.org/drawingml/2006/picture">
+                  <pic:nvPicPr>
+                    <pic:cNvPr id="1" name=""/>
+                    <pic:cNvPicPr/>
+                  </pic:nvPicPr>
+                  <pic:blipFill>
+                    <a:blip r:embed="rId26"/>
+                    <a:stretch>
+                      <a:fillRect/>
+                    </a:stretch>
+                  </pic:blipFill>
+                  <pic:spPr>
+                    <a:xfrm>
+                      <a:off x="0" y="0"/>
+                      <a:ext cx="3705641" cy="2449609"/>
+                    </a:xfrm>
+                    <a:prstGeom prst="rect">
+                      <a:avLst/>
+                    </a:prstGeom>
+                  </pic:spPr>
+                </pic:pic>
+              </a:graphicData>
+            </a:graphic>
+          </wp:inline>
+        </w:drawing>
+      </w:r>
+    </w:p>
+    <w:p>
+      <w:pPr>
+        <w:spacing w:after="0"/>
+        <w:rPr>
+          <w:sz w:val="28"/>
+          <w:szCs w:val="28"/>
+        </w:rPr>
+      </w:pPr>
+    </w:p>
+    <w:p>
+      <w:pPr>
+        <w:pStyle w:val="Heading2"/>
+        <w:rPr>
+          <w:color w:val="auto"/>
+          <w:sz w:val="28"/>
+          <w:szCs w:val="28"/>
+        </w:rPr>
+      </w:pPr>
+      <w:bookmarkStart w:id="21" w:name="_Toc74738828"/>
+      <w:r>
+        <w:rPr>
+          <w:color w:val="auto"/>
+          <w:sz w:val="28"/>
+          <w:szCs w:val="28"/>
+          <w:highlight w:val="green"/>
+        </w:rPr>
+        <w:t>POST</w:t>
+      </w:r>
+      <w:r>
+        <w:rPr>
+          <w:color w:val="auto"/>
+          <w:sz w:val="28"/>
+          <w:szCs w:val="28"/>
+        </w:rPr>
+        <w:t xml:space="preserve"> /</w:t>
+      </w:r>
+      <w:r>
+        <w:rPr>
+          <w:color w:val="auto"/>
+          <w:sz w:val="28"/>
+          <w:szCs w:val="28"/>
+        </w:rPr>
+        <w:t xml:space="preserve"> - Thêm 1 </w:t>
+      </w:r>
+      <w:r>
+        <w:rPr>
+          <w:color w:val="auto"/>
+          <w:sz w:val="28"/>
+          <w:szCs w:val="28"/>
+        </w:rPr>
+        <w:t>sub-</w:t>
+      </w:r>
+      <w:r>
+        <w:rPr>
+          <w:color w:val="auto"/>
+          <w:sz w:val="28"/>
+          <w:szCs w:val="28"/>
+        </w:rPr>
+        <w:t>category</w:t>
+      </w:r>
+      <w:bookmarkEnd w:id="21"/>
+    </w:p>
+    <w:p>
+      <w:pPr>
+        <w:spacing w:after="0"/>
+        <w:rPr>
+          <w:sz w:val="28"/>
+          <w:szCs w:val="28"/>
+        </w:rPr>
+      </w:pPr>
+      <w:r>
+        <w:rPr>
+          <w:sz w:val="28"/>
+          <w:szCs w:val="28"/>
+        </w:rPr>
+        <w:t>Yêu cầu quyền: Admin</w:t>
+      </w:r>
+    </w:p>
+    <w:p>
+      <w:pPr>
+        <w:spacing w:after="0"/>
+        <w:rPr>
+          <w:sz w:val="28"/>
+          <w:szCs w:val="28"/>
+        </w:rPr>
+      </w:pPr>
+      <w:r>
+        <w:rPr>
+          <w:sz w:val="28"/>
+          <w:szCs w:val="28"/>
+        </w:rPr>
+        <w:t xml:space="preserve">Headers: </w:t>
+      </w:r>
+      <w:hyperlink w:anchor="_Lưu_ý_authentication" w:history="1">
+        <w:r>
+          <w:rPr>
+            <w:rStyle w:val="Hyperlink"/>
+            <w:sz w:val="28"/>
+            <w:szCs w:val="28"/>
+          </w:rPr>
+          <w:t>Xem tại lưu ý authentication</w:t>
+        </w:r>
+      </w:hyperlink>
+    </w:p>
+    <w:p>
+      <w:pPr>
+        <w:spacing w:after="0"/>
+        <w:rPr>
+          <w:sz w:val="28"/>
+          <w:szCs w:val="28"/>
+        </w:rPr>
+      </w:pPr>
+      <w:r>
+        <w:rPr>
+          <w:sz w:val="28"/>
+          <w:szCs w:val="28"/>
+        </w:rPr>
+        <w:t xml:space="preserve">Parameters: </w:t>
+      </w:r>
+    </w:p>
+    <w:p>
+      <w:pPr>
+        <w:spacing w:after="0"/>
+        <w:rPr>
+          <w:sz w:val="28"/>
+          <w:szCs w:val="28"/>
+        </w:rPr>
+      </w:pPr>
+      <w:r>
+        <w:rPr>
+          <w:sz w:val="28"/>
+          <w:szCs w:val="28"/>
+        </w:rPr>
+        <w:t>{</w:t>
+      </w:r>
+    </w:p>
+    <w:p>
+      <w:pPr>
+        <w:spacing w:after="0"/>
+        <w:rPr>
+          <w:sz w:val="28"/>
+          <w:szCs w:val="28"/>
+        </w:rPr>
+      </w:pPr>
+      <w:r>
+        <w:rPr>
+          <w:sz w:val="28"/>
+          <w:szCs w:val="28"/>
+        </w:rPr>
+        <w:tab/>
+        <w:t>“categoryId”: number</w:t>
+      </w:r>
+    </w:p>
+    <w:p>
+      <w:pPr>
+        <w:spacing w:after="0"/>
+        <w:rPr>
+          <w:sz w:val="28"/>
+          <w:szCs w:val="28"/>
+        </w:rPr>
+      </w:pPr>
+      <w:r>
+        <w:rPr>
+          <w:sz w:val="28"/>
+          <w:szCs w:val="28"/>
+        </w:rPr>
+        <w:tab/>
+        <w:t>“</w:t>
+      </w:r>
+      <w:r>
+        <w:rPr>
+          <w:sz w:val="28"/>
+          <w:szCs w:val="28"/>
+        </w:rPr>
+        <w:t>subC</w:t>
+      </w:r>
+      <w:r>
+        <w:rPr>
+          <w:sz w:val="28"/>
+          <w:szCs w:val="28"/>
+        </w:rPr>
+        <w:t>ategoryName”: string</w:t>
+      </w:r>
+    </w:p>
+    <w:p>
+      <w:pPr>
+        <w:spacing w:after="0"/>
+        <w:rPr>
+          <w:sz w:val="28"/>
+          <w:szCs w:val="28"/>
+        </w:rPr>
+      </w:pPr>
+      <w:r>
+        <w:rPr>
+          <w:sz w:val="28"/>
+          <w:szCs w:val="28"/>
+        </w:rPr>
+        <w:t>}</w:t>
+      </w:r>
+    </w:p>
+    <w:p>
+      <w:pPr>
+        <w:spacing w:after="0"/>
+        <w:rPr>
+          <w:sz w:val="28"/>
+          <w:szCs w:val="28"/>
+        </w:rPr>
+      </w:pPr>
+      <w:r>
+        <w:rPr>
+          <w:sz w:val="28"/>
+          <w:szCs w:val="28"/>
+        </w:rPr>
+        <w:t>Responses:</w:t>
+      </w:r>
+    </w:p>
+    <w:p>
+      <w:pPr>
+        <w:spacing w:after="0"/>
+        <w:rPr>
+          <w:sz w:val="28"/>
+          <w:szCs w:val="28"/>
+        </w:rPr>
+      </w:pPr>
+      <w:r>
+        <w:rPr>
+          <w:color w:val="00B050"/>
+          <w:sz w:val="28"/>
+          <w:szCs w:val="28"/>
+        </w:rPr>
+        <w:t>201</w:t>
+      </w:r>
+      <w:r>
+        <w:rPr>
+          <w:sz w:val="28"/>
+          <w:szCs w:val="28"/>
+        </w:rPr>
+        <w:t>:</w:t>
+      </w:r>
+    </w:p>
+    <w:p>
+      <w:pPr>
+        <w:spacing w:after="0"/>
+        <w:rPr>
+          <w:sz w:val="28"/>
+          <w:szCs w:val="28"/>
+        </w:rPr>
+      </w:pPr>
+    </w:p>
+    <w:p>
+      <w:pPr>
+        <w:spacing w:after="0"/>
+        <w:rPr>
+          <w:sz w:val="28"/>
+          <w:szCs w:val="28"/>
+        </w:rPr>
+      </w:pPr>
+      <w:r>
+        <w:rPr>
+          <w:sz w:val="28"/>
+          <w:szCs w:val="28"/>
+        </w:rPr>
+        <w:drawing>
+          <wp:inline distT="0" distB="0" distL="0" distR="0" wp14:anchorId="5361534C" wp14:editId="57C56BB7">
+            <wp:extent cx="4124901" cy="1028844"/>
+            <wp:effectExtent l="0" t="0" r="0" b="0"/>
+            <wp:docPr id="30" name="Picture 30"/>
+            <wp:cNvGraphicFramePr>
+              <a:graphicFrameLocks xmlns:a="http://schemas.openxmlformats.org/drawingml/2006/main" noChangeAspect="1"/>
+            </wp:cNvGraphicFramePr>
+            <a:graphic xmlns:a="http://schemas.openxmlformats.org/drawingml/2006/main">
+              <a:graphicData uri="http://schemas.openxmlformats.org/drawingml/2006/picture">
+                <pic:pic xmlns:pic="http://schemas.openxmlformats.org/drawingml/2006/picture">
+                  <pic:nvPicPr>
+                    <pic:cNvPr id="1" name=""/>
+                    <pic:cNvPicPr/>
+                  </pic:nvPicPr>
+                  <pic:blipFill>
+                    <a:blip r:embed="rId27"/>
+                    <a:stretch>
+                      <a:fillRect/>
+                    </a:stretch>
+                  </pic:blipFill>
+                  <pic:spPr>
+                    <a:xfrm>
+                      <a:off x="0" y="0"/>
+                      <a:ext cx="4124901" cy="1028844"/>
+                    </a:xfrm>
+                    <a:prstGeom prst="rect">
+                      <a:avLst/>
+                    </a:prstGeom>
+                  </pic:spPr>
+                </pic:pic>
+              </a:graphicData>
+            </a:graphic>
+          </wp:inline>
+        </w:drawing>
+      </w:r>
+    </w:p>
+    <w:p>
+      <w:pPr>
+        <w:spacing w:after="0"/>
+        <w:rPr>
+          <w:sz w:val="28"/>
+          <w:szCs w:val="28"/>
+        </w:rPr>
+      </w:pPr>
+    </w:p>
+    <w:p>
+      <w:pPr>
+        <w:pStyle w:val="Heading2"/>
+        <w:rPr>
+          <w:color w:val="auto"/>
+          <w:sz w:val="28"/>
+          <w:szCs w:val="28"/>
+        </w:rPr>
+      </w:pPr>
+      <w:bookmarkStart w:id="22" w:name="_Toc74738829"/>
+      <w:r>
+        <w:rPr>
+          <w:color w:val="auto"/>
+          <w:sz w:val="28"/>
+          <w:szCs w:val="28"/>
+          <w:highlight w:val="yellow"/>
+        </w:rPr>
+        <w:t>PUT</w:t>
+      </w:r>
+      <w:r>
+        <w:rPr>
+          <w:color w:val="auto"/>
+          <w:sz w:val="28"/>
+          <w:szCs w:val="28"/>
+        </w:rPr>
+        <w:t xml:space="preserve"> /</w:t>
+      </w:r>
+      <w:r>
+        <w:rPr>
+          <w:color w:val="auto"/>
+          <w:sz w:val="28"/>
+          <w:szCs w:val="28"/>
+        </w:rPr>
+        <w:t xml:space="preserve"> - Chỉnh sửa thông tin </w:t>
+      </w:r>
+      <w:r>
+        <w:rPr>
+          <w:color w:val="auto"/>
+          <w:sz w:val="28"/>
+          <w:szCs w:val="28"/>
+        </w:rPr>
+        <w:t>lĩnh vực con</w:t>
+      </w:r>
+      <w:bookmarkEnd w:id="22"/>
+    </w:p>
+    <w:p>
+      <w:pPr>
+        <w:spacing w:after="0"/>
+        <w:rPr>
+          <w:sz w:val="28"/>
+          <w:szCs w:val="28"/>
+        </w:rPr>
+      </w:pPr>
+      <w:r>
+        <w:rPr>
+          <w:sz w:val="28"/>
+          <w:szCs w:val="28"/>
+        </w:rPr>
+        <w:t xml:space="preserve">Yêu cầu quyền </w:t>
+      </w:r>
+      <w:r>
+        <w:rPr>
+          <w:sz w:val="28"/>
+          <w:szCs w:val="28"/>
+        </w:rPr>
+        <w:t>admin</w:t>
+      </w:r>
+    </w:p>
+    <w:p>
+      <w:pPr>
+        <w:spacing w:after="0"/>
+        <w:rPr>
+          <w:sz w:val="28"/>
+          <w:szCs w:val="28"/>
+        </w:rPr>
+      </w:pPr>
+      <w:r>
+        <w:rPr>
+          <w:sz w:val="28"/>
+          <w:szCs w:val="28"/>
+        </w:rPr>
+        <w:t xml:space="preserve">Headers: </w:t>
+      </w:r>
+      <w:hyperlink w:anchor="_Lưu_ý_authentication" w:history="1">
+        <w:r>
+          <w:rPr>
+            <w:rStyle w:val="Hyperlink"/>
+            <w:sz w:val="28"/>
+            <w:szCs w:val="28"/>
+          </w:rPr>
+          <w:t>Xem tại lưu ý authentication</w:t>
+        </w:r>
+      </w:hyperlink>
+    </w:p>
+    <w:p>
+      <w:pPr>
+        <w:spacing w:after="0"/>
+        <w:rPr>
+          <w:sz w:val="28"/>
+          <w:szCs w:val="28"/>
+        </w:rPr>
+      </w:pPr>
+      <w:r>
+        <w:rPr>
+          <w:sz w:val="28"/>
+          <w:szCs w:val="28"/>
+        </w:rPr>
+        <w:lastRenderedPageBreak/>
+        <w:t xml:space="preserve">Parameters: </w:t>
+      </w:r>
+    </w:p>
+    <w:p>
+      <w:pPr>
+        <w:spacing w:after="0"/>
+        <w:rPr>
+          <w:sz w:val="28"/>
+          <w:szCs w:val="28"/>
+        </w:rPr>
+      </w:pPr>
+      <w:r>
+        <w:rPr>
+          <w:sz w:val="28"/>
+          <w:szCs w:val="28"/>
+        </w:rPr>
+        <w:t>{</w:t>
+      </w:r>
+    </w:p>
+    <w:p>
+      <w:pPr>
+        <w:spacing w:after="0"/>
+        <w:rPr>
+          <w:sz w:val="28"/>
+          <w:szCs w:val="28"/>
+        </w:rPr>
+      </w:pPr>
+      <w:r>
+        <w:rPr>
+          <w:sz w:val="28"/>
+          <w:szCs w:val="28"/>
+        </w:rPr>
+        <w:tab/>
+        <w:t>“</w:t>
+      </w:r>
+      <w:r>
+        <w:rPr>
+          <w:sz w:val="28"/>
+          <w:szCs w:val="28"/>
+        </w:rPr>
+        <w:t>categoryI</w:t>
+      </w:r>
+      <w:r>
+        <w:rPr>
+          <w:sz w:val="28"/>
+          <w:szCs w:val="28"/>
+        </w:rPr>
+        <w:t>d</w:t>
+      </w:r>
+      <w:r>
+        <w:rPr>
+          <w:sz w:val="28"/>
+          <w:szCs w:val="28"/>
+        </w:rPr>
+        <w:t xml:space="preserve">”: </w:t>
+      </w:r>
+      <w:r>
+        <w:rPr>
+          <w:sz w:val="28"/>
+          <w:szCs w:val="28"/>
+        </w:rPr>
+        <w:t>number</w:t>
+      </w:r>
+    </w:p>
+    <w:p>
+      <w:pPr>
+        <w:spacing w:after="0"/>
+        <w:rPr>
+          <w:sz w:val="28"/>
+          <w:szCs w:val="28"/>
+        </w:rPr>
+      </w:pPr>
+      <w:r>
+        <w:rPr>
+          <w:sz w:val="28"/>
+          <w:szCs w:val="28"/>
+        </w:rPr>
+        <w:tab/>
+        <w:t>“</w:t>
+      </w:r>
+      <w:r>
+        <w:rPr>
+          <w:sz w:val="28"/>
+          <w:szCs w:val="28"/>
+        </w:rPr>
+        <w:t>subC</w:t>
+      </w:r>
+      <w:r>
+        <w:rPr>
+          <w:sz w:val="28"/>
+          <w:szCs w:val="28"/>
+        </w:rPr>
+        <w:t>ategoryName</w:t>
+      </w:r>
+      <w:r>
+        <w:rPr>
+          <w:sz w:val="28"/>
+          <w:szCs w:val="28"/>
+        </w:rPr>
+        <w:t xml:space="preserve">”: string </w:t>
+      </w:r>
+    </w:p>
+    <w:p>
+      <w:pPr>
+        <w:spacing w:after="0"/>
+        <w:rPr>
+          <w:sz w:val="28"/>
+          <w:szCs w:val="28"/>
+        </w:rPr>
+      </w:pPr>
+      <w:r>
+        <w:rPr>
+          <w:sz w:val="28"/>
+          <w:szCs w:val="28"/>
+        </w:rPr>
+        <w:t>}</w:t>
+      </w:r>
+    </w:p>
+    <w:p>
+      <w:pPr>
+        <w:spacing w:after="0"/>
+        <w:rPr>
+          <w:sz w:val="28"/>
+          <w:szCs w:val="28"/>
+        </w:rPr>
+      </w:pPr>
+      <w:r>
+        <w:rPr>
+          <w:sz w:val="28"/>
+          <w:szCs w:val="28"/>
+        </w:rPr>
+        <w:t>Responses:</w:t>
+      </w:r>
+    </w:p>
+    <w:p>
+      <w:pPr>
+        <w:spacing w:after="0"/>
+        <w:rPr>
+          <w:sz w:val="28"/>
+          <w:szCs w:val="28"/>
+        </w:rPr>
+      </w:pPr>
+      <w:r>
+        <w:rPr>
+          <w:color w:val="00B050"/>
+          <w:sz w:val="28"/>
+          <w:szCs w:val="28"/>
+        </w:rPr>
+        <w:t>200</w:t>
+      </w:r>
+      <w:r>
+        <w:rPr>
+          <w:sz w:val="28"/>
+          <w:szCs w:val="28"/>
+        </w:rPr>
+        <w:t>:</w:t>
+      </w:r>
+    </w:p>
+    <w:p>
+      <w:pPr>
+        <w:spacing w:after="0"/>
+        <w:rPr>
+          <w:sz w:val="28"/>
+          <w:szCs w:val="28"/>
+        </w:rPr>
+      </w:pPr>
+      <w:r>
+        <w:rPr>
+          <w:noProof/>
+          <w:sz w:val="28"/>
+          <w:szCs w:val="28"/>
+        </w:rPr>
+        <w:drawing>
+          <wp:inline distT="0" distB="0" distL="0" distR="0" wp14:anchorId="7296B6EC" wp14:editId="1AF45F51">
+            <wp:extent cx="2619741" cy="971686"/>
+            <wp:effectExtent l="0" t="0" r="0" b="0"/>
+            <wp:docPr id="26" name="Picture 26"/>
+            <wp:cNvGraphicFramePr>
+              <a:graphicFrameLocks xmlns:a="http://schemas.openxmlformats.org/drawingml/2006/main" noChangeAspect="1"/>
+            </wp:cNvGraphicFramePr>
+            <a:graphic xmlns:a="http://schemas.openxmlformats.org/drawingml/2006/main">
+              <a:graphicData uri="http://schemas.openxmlformats.org/drawingml/2006/picture">
+                <pic:pic xmlns:pic="http://schemas.openxmlformats.org/drawingml/2006/picture">
+                  <pic:nvPicPr>
+                    <pic:cNvPr id="1" name=""/>
+                    <pic:cNvPicPr/>
+                  </pic:nvPicPr>
+                  <pic:blipFill>
+                    <a:blip r:embed="rId23"/>
+                    <a:stretch>
+                      <a:fillRect/>
+                    </a:stretch>
+                  </pic:blipFill>
+                  <pic:spPr>
+                    <a:xfrm>
+                      <a:off x="0" y="0"/>
+                      <a:ext cx="2619741" cy="971686"/>
+                    </a:xfrm>
+                    <a:prstGeom prst="rect">
+                      <a:avLst/>
+                    </a:prstGeom>
+                  </pic:spPr>
+                </pic:pic>
+              </a:graphicData>
+            </a:graphic>
+          </wp:inline>
+        </w:drawing>
+      </w:r>
+    </w:p>
+    <w:p>
+      <w:pPr>
+        <w:spacing w:after="0"/>
+        <w:rPr>
+          <w:sz w:val="28"/>
+          <w:szCs w:val="28"/>
+        </w:rPr>
+      </w:pPr>
+    </w:p>
+    <w:p>
+      <w:pPr>
+        <w:pStyle w:val="Heading2"/>
+        <w:rPr>
+          <w:color w:val="auto"/>
+          <w:sz w:val="28"/>
+          <w:szCs w:val="28"/>
+        </w:rPr>
+      </w:pPr>
+      <w:bookmarkStart w:id="23" w:name="_Toc74738830"/>
+      <w:r>
+        <w:rPr>
+          <w:color w:val="auto"/>
+          <w:sz w:val="28"/>
+          <w:szCs w:val="28"/>
+          <w:highlight w:val="red"/>
+        </w:rPr>
+        <w:t>DELETE</w:t>
+      </w:r>
+      <w:r>
+        <w:rPr>
+          <w:color w:val="auto"/>
+          <w:sz w:val="28"/>
+          <w:szCs w:val="28"/>
+        </w:rPr>
+        <w:t xml:space="preserve">  /</w:t>
+      </w:r>
+      <w:r>
+        <w:rPr>
+          <w:color w:val="auto"/>
+          <w:sz w:val="28"/>
+          <w:szCs w:val="28"/>
+        </w:rPr>
+        <w:t xml:space="preserve"> - Xóa </w:t>
+      </w:r>
+      <w:r>
+        <w:rPr>
+          <w:color w:val="auto"/>
+          <w:sz w:val="28"/>
+          <w:szCs w:val="28"/>
+        </w:rPr>
+        <w:t>lĩnh vực con</w:t>
+      </w:r>
+      <w:bookmarkEnd w:id="23"/>
+    </w:p>
+    <w:p>
+      <w:pPr>
+        <w:spacing w:after="0"/>
+        <w:rPr>
+          <w:sz w:val="28"/>
+          <w:szCs w:val="28"/>
+        </w:rPr>
+      </w:pPr>
+      <w:r>
+        <w:rPr>
+          <w:sz w:val="28"/>
+          <w:szCs w:val="28"/>
+        </w:rPr>
+        <w:t xml:space="preserve">Yêu cầu quyền </w:t>
+      </w:r>
+      <w:r>
+        <w:rPr>
+          <w:sz w:val="28"/>
+          <w:szCs w:val="28"/>
+        </w:rPr>
+        <w:t>admin</w:t>
+      </w:r>
+    </w:p>
+    <w:p>
+      <w:pPr>
+        <w:spacing w:after="0"/>
+        <w:rPr>
+          <w:sz w:val="28"/>
+          <w:szCs w:val="28"/>
+        </w:rPr>
+      </w:pPr>
+      <w:r>
+        <w:rPr>
+          <w:sz w:val="28"/>
+          <w:szCs w:val="28"/>
+        </w:rPr>
+        <w:t xml:space="preserve">Headers: </w:t>
+      </w:r>
+      <w:hyperlink w:anchor="_Lưu_ý_authentication" w:history="1">
+        <w:r>
+          <w:rPr>
+            <w:rStyle w:val="Hyperlink"/>
+            <w:sz w:val="28"/>
+            <w:szCs w:val="28"/>
+          </w:rPr>
+          <w:t>Xem tại lưu ý authentication</w:t>
+        </w:r>
+      </w:hyperlink>
+    </w:p>
+    <w:p>
+      <w:pPr>
+        <w:spacing w:after="0"/>
+        <w:rPr>
+          <w:sz w:val="28"/>
+          <w:szCs w:val="28"/>
+        </w:rPr>
+      </w:pPr>
+      <w:r>
+        <w:rPr>
+          <w:sz w:val="28"/>
+          <w:szCs w:val="28"/>
+        </w:rPr>
+        <w:t xml:space="preserve">Parameters: </w:t>
+      </w:r>
+    </w:p>
+    <w:p>
+      <w:pPr>
+        <w:spacing w:after="0"/>
+        <w:rPr>
+          <w:sz w:val="28"/>
+          <w:szCs w:val="28"/>
+        </w:rPr>
+      </w:pPr>
+      <w:r>
+        <w:rPr>
+          <w:sz w:val="28"/>
+          <w:szCs w:val="28"/>
+        </w:rPr>
+        <w:t>{</w:t>
+      </w:r>
+    </w:p>
+    <w:p>
+      <w:pPr>
+        <w:spacing w:after="0"/>
+        <w:rPr>
+          <w:sz w:val="28"/>
+          <w:szCs w:val="28"/>
+        </w:rPr>
+      </w:pPr>
+      <w:r>
+        <w:rPr>
+          <w:sz w:val="28"/>
+          <w:szCs w:val="28"/>
+        </w:rPr>
+        <w:tab/>
+        <w:t>“id”: string</w:t>
+      </w:r>
+    </w:p>
+    <w:p>
+      <w:pPr>
+        <w:spacing w:after="0"/>
+        <w:rPr>
+          <w:sz w:val="28"/>
+          <w:szCs w:val="28"/>
+        </w:rPr>
+      </w:pPr>
+      <w:r>
+        <w:rPr>
+          <w:sz w:val="28"/>
+          <w:szCs w:val="28"/>
+        </w:rPr>
+        <w:t>}</w:t>
+      </w:r>
+    </w:p>
+    <w:p>
+      <w:pPr>
+        <w:spacing w:after="0"/>
+        <w:rPr>
+          <w:sz w:val="28"/>
+          <w:szCs w:val="28"/>
+        </w:rPr>
+      </w:pPr>
+      <w:r>
+        <w:rPr>
+          <w:sz w:val="28"/>
+          <w:szCs w:val="28"/>
+        </w:rPr>
+        <w:t>Responses:</w:t>
+      </w:r>
+    </w:p>
+    <w:p>
+      <w:pPr>
+        <w:spacing w:after="0"/>
+        <w:rPr>
+          <w:sz w:val="28"/>
+          <w:szCs w:val="28"/>
+        </w:rPr>
+      </w:pPr>
+      <w:r>
+        <w:rPr>
+          <w:color w:val="00B050"/>
+          <w:sz w:val="28"/>
+          <w:szCs w:val="28"/>
+        </w:rPr>
+        <w:t>200</w:t>
+      </w:r>
+      <w:r>
+        <w:rPr>
+          <w:sz w:val="28"/>
+          <w:szCs w:val="28"/>
+        </w:rPr>
+        <w:t>:</w:t>
+      </w:r>
+    </w:p>
+    <w:p>
+      <w:pPr>
+        <w:spacing w:after="0"/>
+        <w:rPr>
+          <w:sz w:val="28"/>
+          <w:szCs w:val="28"/>
+        </w:rPr>
+      </w:pPr>
+      <w:r>
+        <w:rPr>
+          <w:noProof/>
+          <w:sz w:val="28"/>
+          <w:szCs w:val="28"/>
+        </w:rPr>
+        <w:drawing>
+          <wp:inline distT="0" distB="0" distL="0" distR="0" wp14:anchorId="2BF96957" wp14:editId="1A4AE9F4">
+            <wp:extent cx="2619741" cy="971686"/>
+            <wp:effectExtent l="0" t="0" r="0" b="0"/>
+            <wp:docPr id="27" name="Picture 27"/>
+            <wp:cNvGraphicFramePr>
+              <a:graphicFrameLocks xmlns:a="http://schemas.openxmlformats.org/drawingml/2006/main" noChangeAspect="1"/>
+            </wp:cNvGraphicFramePr>
+            <a:graphic xmlns:a="http://schemas.openxmlformats.org/drawingml/2006/main">
+              <a:graphicData uri="http://schemas.openxmlformats.org/drawingml/2006/picture">
+                <pic:pic xmlns:pic="http://schemas.openxmlformats.org/drawingml/2006/picture">
+                  <pic:nvPicPr>
+                    <pic:cNvPr id="1" name=""/>
+                    <pic:cNvPicPr/>
+                  </pic:nvPicPr>
+                  <pic:blipFill>
+                    <a:blip r:embed="rId23"/>
+                    <a:stretch>
+                      <a:fillRect/>
+                    </a:stretch>
+                  </pic:blipFill>
+                  <pic:spPr>
+                    <a:xfrm>
+                      <a:off x="0" y="0"/>
+                      <a:ext cx="2619741" cy="971686"/>
+                    </a:xfrm>
+                    <a:prstGeom prst="rect">
+                      <a:avLst/>
+                    </a:prstGeom>
+                  </pic:spPr>
+                </pic:pic>
+              </a:graphicData>
+            </a:graphic>
+          </wp:inline>
+        </w:drawing>
+      </w:r>
+      <w:r>
+        <w:rPr>
+          <w:sz w:val="28"/>
+          <w:szCs w:val="28"/>
+        </w:rPr>
+        <w:t xml:space="preserve"> </w:t>
+      </w:r>
+      <w:r>
+        <w:rPr>
+          <w:sz w:val="28"/>
+          <w:szCs w:val="28"/>
+        </w:rPr>
+        <w:tab/>
       </w:r>
     </w:p>
     <w:sectPr>
@@ -5899,7 +7658,7 @@
   <w:style w:type="paragraph" w:default="1" w:styleId="Normal">
     <w:name w:val="Normal"/>
     <w:qFormat/>
-    <w:rsid w:val="00BB14AD"/>
+    <w:rsid w:val="008D1AB8"/>
   </w:style>
   <w:style w:type="paragraph" w:styleId="Heading1">
     <w:name w:val="heading 1"/>
@@ -5947,6 +7706,7 @@
   <w:style w:type="character" w:default="1" w:styleId="DefaultParagraphFont">
     <w:name w:val="Default Paragraph Font"/>
     <w:uiPriority w:val="1"/>
+    <w:semiHidden/>
     <w:unhideWhenUsed/>
   </w:style>
   <w:style w:type="table" w:default="1" w:styleId="TableNormal">

</xml_diff>

<commit_message>
[Update] Course API (not completed), database, doc
</commit_message>
<xml_diff>
--- a/Online Academy API doc.docx
+++ b/Online Academy API doc.docx
@@ -129,7 +129,7 @@
             </w:rPr>
             <w:fldChar w:fldCharType="separate"/>
           </w:r>
-          <w:hyperlink w:anchor="_Toc74738808" w:history="1">
+          <w:hyperlink w:anchor="_Toc74772191" w:history="1">
             <w:r>
               <w:rPr>
                 <w:rStyle w:val="Hyperlink"/>
@@ -156,7 +156,7 @@
                 <w:noProof/>
                 <w:webHidden/>
               </w:rPr>
-              <w:instrText xml:space="preserve"> PAGEREF _Toc74738808 \h </w:instrText>
+              <w:instrText xml:space="preserve"> PAGEREF _Toc74772191 \h </w:instrText>
             </w:r>
             <w:r>
               <w:rPr>
@@ -198,7 +198,7 @@
               <w:noProof/>
             </w:rPr>
           </w:pPr>
-          <w:hyperlink w:anchor="_Toc74738809" w:history="1">
+          <w:hyperlink w:anchor="_Toc74772192" w:history="1">
             <w:r>
               <w:rPr>
                 <w:rStyle w:val="Hyperlink"/>
@@ -225,7 +225,7 @@
                 <w:noProof/>
                 <w:webHidden/>
               </w:rPr>
-              <w:instrText xml:space="preserve"> PAGEREF _Toc74738809 \h </w:instrText>
+              <w:instrText xml:space="preserve"> PAGEREF _Toc74772192 \h </w:instrText>
             </w:r>
             <w:r>
               <w:rPr>
@@ -267,7 +267,7 @@
               <w:noProof/>
             </w:rPr>
           </w:pPr>
-          <w:hyperlink w:anchor="_Toc74738810" w:history="1">
+          <w:hyperlink w:anchor="_Toc74772193" w:history="1">
             <w:r>
               <w:rPr>
                 <w:rStyle w:val="Hyperlink"/>
@@ -302,7 +302,7 @@
                 <w:noProof/>
                 <w:webHidden/>
               </w:rPr>
-              <w:instrText xml:space="preserve"> PAGEREF _Toc74738810 \h </w:instrText>
+              <w:instrText xml:space="preserve"> PAGEREF _Toc74772193 \h </w:instrText>
             </w:r>
             <w:r>
               <w:rPr>
@@ -322,7 +322,7 @@
                 <w:noProof/>
                 <w:webHidden/>
               </w:rPr>
-              <w:t>2</w:t>
+              <w:t>3</w:t>
             </w:r>
             <w:r>
               <w:rPr>
@@ -344,7 +344,7 @@
               <w:noProof/>
             </w:rPr>
           </w:pPr>
-          <w:hyperlink w:anchor="_Toc74738811" w:history="1">
+          <w:hyperlink w:anchor="_Toc74772194" w:history="1">
             <w:r>
               <w:rPr>
                 <w:rStyle w:val="Hyperlink"/>
@@ -379,7 +379,7 @@
                 <w:noProof/>
                 <w:webHidden/>
               </w:rPr>
-              <w:instrText xml:space="preserve"> PAGEREF _Toc74738811 \h </w:instrText>
+              <w:instrText xml:space="preserve"> PAGEREF _Toc74772194 \h </w:instrText>
             </w:r>
             <w:r>
               <w:rPr>
@@ -399,7 +399,7 @@
                 <w:noProof/>
                 <w:webHidden/>
               </w:rPr>
-              <w:t>2</w:t>
+              <w:t>3</w:t>
             </w:r>
             <w:r>
               <w:rPr>
@@ -421,7 +421,7 @@
               <w:noProof/>
             </w:rPr>
           </w:pPr>
-          <w:hyperlink w:anchor="_Toc74738812" w:history="1">
+          <w:hyperlink w:anchor="_Toc74772195" w:history="1">
             <w:r>
               <w:rPr>
                 <w:rStyle w:val="Hyperlink"/>
@@ -456,7 +456,7 @@
                 <w:noProof/>
                 <w:webHidden/>
               </w:rPr>
-              <w:instrText xml:space="preserve"> PAGEREF _Toc74738812 \h </w:instrText>
+              <w:instrText xml:space="preserve"> PAGEREF _Toc74772195 \h </w:instrText>
             </w:r>
             <w:r>
               <w:rPr>
@@ -498,7 +498,7 @@
               <w:noProof/>
             </w:rPr>
           </w:pPr>
-          <w:hyperlink w:anchor="_Toc74738813" w:history="1">
+          <w:hyperlink w:anchor="_Toc74772196" w:history="1">
             <w:r>
               <w:rPr>
                 <w:rStyle w:val="Hyperlink"/>
@@ -533,7 +533,7 @@
                 <w:noProof/>
                 <w:webHidden/>
               </w:rPr>
-              <w:instrText xml:space="preserve"> PAGEREF _Toc74738813 \h </w:instrText>
+              <w:instrText xml:space="preserve"> PAGEREF _Toc74772196 \h </w:instrText>
             </w:r>
             <w:r>
               <w:rPr>
@@ -553,7 +553,7 @@
                 <w:noProof/>
                 <w:webHidden/>
               </w:rPr>
-              <w:t>4</w:t>
+              <w:t>3</w:t>
             </w:r>
             <w:r>
               <w:rPr>
@@ -575,7 +575,7 @@
               <w:noProof/>
             </w:rPr>
           </w:pPr>
-          <w:hyperlink w:anchor="_Toc74738814" w:history="1">
+          <w:hyperlink w:anchor="_Toc74772197" w:history="1">
             <w:r>
               <w:rPr>
                 <w:rStyle w:val="Hyperlink"/>
@@ -610,7 +610,7 @@
                 <w:noProof/>
                 <w:webHidden/>
               </w:rPr>
-              <w:instrText xml:space="preserve"> PAGEREF _Toc74738814 \h </w:instrText>
+              <w:instrText xml:space="preserve"> PAGEREF _Toc74772197 \h </w:instrText>
             </w:r>
             <w:r>
               <w:rPr>
@@ -630,7 +630,7 @@
                 <w:noProof/>
                 <w:webHidden/>
               </w:rPr>
-              <w:t>4</w:t>
+              <w:t>3</w:t>
             </w:r>
             <w:r>
               <w:rPr>
@@ -652,7 +652,7 @@
               <w:noProof/>
             </w:rPr>
           </w:pPr>
-          <w:hyperlink w:anchor="_Toc74738815" w:history="1">
+          <w:hyperlink w:anchor="_Toc74772198" w:history="1">
             <w:r>
               <w:rPr>
                 <w:rStyle w:val="Hyperlink"/>
@@ -666,7 +666,21 @@
                 <w:rStyle w:val="Hyperlink"/>
                 <w:noProof/>
               </w:rPr>
-              <w:t xml:space="preserve">  / - Xóa tài khoản</w:t>
+              <w:t xml:space="preserve">  / - Xó</w:t>
+            </w:r>
+            <w:r>
+              <w:rPr>
+                <w:rStyle w:val="Hyperlink"/>
+                <w:noProof/>
+              </w:rPr>
+              <w:t>a</w:t>
+            </w:r>
+            <w:r>
+              <w:rPr>
+                <w:rStyle w:val="Hyperlink"/>
+                <w:noProof/>
+              </w:rPr>
+              <w:t xml:space="preserve"> tài khoản</w:t>
             </w:r>
             <w:r>
               <w:rPr>
@@ -687,7 +701,7 @@
                 <w:noProof/>
                 <w:webHidden/>
               </w:rPr>
-              <w:instrText xml:space="preserve"> PAGEREF _Toc74738815 \h </w:instrText>
+              <w:instrText xml:space="preserve"> PAGEREF _Toc74772198 \h </w:instrText>
             </w:r>
             <w:r>
               <w:rPr>
@@ -707,7 +721,7 @@
                 <w:noProof/>
                 <w:webHidden/>
               </w:rPr>
-              <w:t>5</w:t>
+              <w:t>3</w:t>
             </w:r>
             <w:r>
               <w:rPr>
@@ -729,7 +743,7 @@
               <w:noProof/>
             </w:rPr>
           </w:pPr>
-          <w:hyperlink w:anchor="_Toc74738816" w:history="1">
+          <w:hyperlink w:anchor="_Toc74772199" w:history="1">
             <w:r>
               <w:rPr>
                 <w:rStyle w:val="Hyperlink"/>
@@ -756,7 +770,7 @@
                 <w:noProof/>
                 <w:webHidden/>
               </w:rPr>
-              <w:instrText xml:space="preserve"> PAGEREF _Toc74738816 \h </w:instrText>
+              <w:instrText xml:space="preserve"> PAGEREF _Toc74772199 \h </w:instrText>
             </w:r>
             <w:r>
               <w:rPr>
@@ -776,7 +790,7 @@
                 <w:noProof/>
                 <w:webHidden/>
               </w:rPr>
-              <w:t>5</w:t>
+              <w:t>2</w:t>
             </w:r>
             <w:r>
               <w:rPr>
@@ -798,7 +812,7 @@
               <w:noProof/>
             </w:rPr>
           </w:pPr>
-          <w:hyperlink w:anchor="_Toc74738817" w:history="1">
+          <w:hyperlink w:anchor="_Toc74772200" w:history="1">
             <w:r>
               <w:rPr>
                 <w:rStyle w:val="Hyperlink"/>
@@ -833,7 +847,7 @@
                 <w:noProof/>
                 <w:webHidden/>
               </w:rPr>
-              <w:instrText xml:space="preserve"> PAGEREF _Toc74738817 \h </w:instrText>
+              <w:instrText xml:space="preserve"> PAGEREF _Toc74772200 \h </w:instrText>
             </w:r>
             <w:r>
               <w:rPr>
@@ -853,7 +867,7 @@
                 <w:noProof/>
                 <w:webHidden/>
               </w:rPr>
-              <w:t>5</w:t>
+              <w:t>3</w:t>
             </w:r>
             <w:r>
               <w:rPr>
@@ -875,7 +889,7 @@
               <w:noProof/>
             </w:rPr>
           </w:pPr>
-          <w:hyperlink w:anchor="_Toc74738818" w:history="1">
+          <w:hyperlink w:anchor="_Toc74772201" w:history="1">
             <w:r>
               <w:rPr>
                 <w:rStyle w:val="Hyperlink"/>
@@ -910,7 +924,7 @@
                 <w:noProof/>
                 <w:webHidden/>
               </w:rPr>
-              <w:instrText xml:space="preserve"> PAGEREF _Toc74738818 \h </w:instrText>
+              <w:instrText xml:space="preserve"> PAGEREF _Toc74772201 \h </w:instrText>
             </w:r>
             <w:r>
               <w:rPr>
@@ -930,7 +944,7 @@
                 <w:noProof/>
                 <w:webHidden/>
               </w:rPr>
-              <w:t>6</w:t>
+              <w:t>3</w:t>
             </w:r>
             <w:r>
               <w:rPr>
@@ -952,7 +966,7 @@
               <w:noProof/>
             </w:rPr>
           </w:pPr>
-          <w:hyperlink w:anchor="_Toc74738819" w:history="1">
+          <w:hyperlink w:anchor="_Toc74772202" w:history="1">
             <w:r>
               <w:rPr>
                 <w:rStyle w:val="Hyperlink"/>
@@ -979,7 +993,7 @@
                 <w:noProof/>
                 <w:webHidden/>
               </w:rPr>
-              <w:instrText xml:space="preserve"> PAGEREF _Toc74738819 \h </w:instrText>
+              <w:instrText xml:space="preserve"> PAGEREF _Toc74772202 \h </w:instrText>
             </w:r>
             <w:r>
               <w:rPr>
@@ -999,7 +1013,7 @@
                 <w:noProof/>
                 <w:webHidden/>
               </w:rPr>
-              <w:t>6</w:t>
+              <w:t>2</w:t>
             </w:r>
             <w:r>
               <w:rPr>
@@ -1021,7 +1035,7 @@
               <w:noProof/>
             </w:rPr>
           </w:pPr>
-          <w:hyperlink w:anchor="_Toc74738820" w:history="1">
+          <w:hyperlink w:anchor="_Toc74772203" w:history="1">
             <w:r>
               <w:rPr>
                 <w:rStyle w:val="Hyperlink"/>
@@ -1056,7 +1070,7 @@
                 <w:noProof/>
                 <w:webHidden/>
               </w:rPr>
-              <w:instrText xml:space="preserve"> PAGEREF _Toc74738820 \h </w:instrText>
+              <w:instrText xml:space="preserve"> PAGEREF _Toc74772203 \h </w:instrText>
             </w:r>
             <w:r>
               <w:rPr>
@@ -1076,7 +1090,7 @@
                 <w:noProof/>
                 <w:webHidden/>
               </w:rPr>
-              <w:t>6</w:t>
+              <w:t>3</w:t>
             </w:r>
             <w:r>
               <w:rPr>
@@ -1098,7 +1112,7 @@
               <w:noProof/>
             </w:rPr>
           </w:pPr>
-          <w:hyperlink w:anchor="_Toc74738821" w:history="1">
+          <w:hyperlink w:anchor="_Toc74772204" w:history="1">
             <w:r>
               <w:rPr>
                 <w:rStyle w:val="Hyperlink"/>
@@ -1133,7 +1147,7 @@
                 <w:noProof/>
                 <w:webHidden/>
               </w:rPr>
-              <w:instrText xml:space="preserve"> PAGEREF _Toc74738821 \h </w:instrText>
+              <w:instrText xml:space="preserve"> PAGEREF _Toc74772204 \h </w:instrText>
             </w:r>
             <w:r>
               <w:rPr>
@@ -1153,7 +1167,7 @@
                 <w:noProof/>
                 <w:webHidden/>
               </w:rPr>
-              <w:t>7</w:t>
+              <w:t>3</w:t>
             </w:r>
             <w:r>
               <w:rPr>
@@ -1175,7 +1189,7 @@
               <w:noProof/>
             </w:rPr>
           </w:pPr>
-          <w:hyperlink w:anchor="_Toc74738822" w:history="1">
+          <w:hyperlink w:anchor="_Toc74772205" w:history="1">
             <w:r>
               <w:rPr>
                 <w:rStyle w:val="Hyperlink"/>
@@ -1210,7 +1224,7 @@
                 <w:noProof/>
                 <w:webHidden/>
               </w:rPr>
-              <w:instrText xml:space="preserve"> PAGEREF _Toc74738822 \h </w:instrText>
+              <w:instrText xml:space="preserve"> PAGEREF _Toc74772205 \h </w:instrText>
             </w:r>
             <w:r>
               <w:rPr>
@@ -1230,7 +1244,7 @@
                 <w:noProof/>
                 <w:webHidden/>
               </w:rPr>
-              <w:t>7</w:t>
+              <w:t>3</w:t>
             </w:r>
             <w:r>
               <w:rPr>
@@ -1252,7 +1266,7 @@
               <w:noProof/>
             </w:rPr>
           </w:pPr>
-          <w:hyperlink w:anchor="_Toc74738823" w:history="1">
+          <w:hyperlink w:anchor="_Toc74772206" w:history="1">
             <w:r>
               <w:rPr>
                 <w:rStyle w:val="Hyperlink"/>
@@ -1287,7 +1301,7 @@
                 <w:noProof/>
                 <w:webHidden/>
               </w:rPr>
-              <w:instrText xml:space="preserve"> PAGEREF _Toc74738823 \h </w:instrText>
+              <w:instrText xml:space="preserve"> PAGEREF _Toc74772206 \h </w:instrText>
             </w:r>
             <w:r>
               <w:rPr>
@@ -1307,7 +1321,7 @@
                 <w:noProof/>
                 <w:webHidden/>
               </w:rPr>
-              <w:t>8</w:t>
+              <w:t>3</w:t>
             </w:r>
             <w:r>
               <w:rPr>
@@ -1329,7 +1343,7 @@
               <w:noProof/>
             </w:rPr>
           </w:pPr>
-          <w:hyperlink w:anchor="_Toc74738824" w:history="1">
+          <w:hyperlink w:anchor="_Toc74772207" w:history="1">
             <w:r>
               <w:rPr>
                 <w:rStyle w:val="Hyperlink"/>
@@ -1343,7 +1357,21 @@
                 <w:rStyle w:val="Hyperlink"/>
                 <w:noProof/>
               </w:rPr>
-              <w:t xml:space="preserve">  / - Xóa category</w:t>
+              <w:t xml:space="preserve">  / - Xó</w:t>
+            </w:r>
+            <w:r>
+              <w:rPr>
+                <w:rStyle w:val="Hyperlink"/>
+                <w:noProof/>
+              </w:rPr>
+              <w:t>a</w:t>
+            </w:r>
+            <w:r>
+              <w:rPr>
+                <w:rStyle w:val="Hyperlink"/>
+                <w:noProof/>
+              </w:rPr>
+              <w:t xml:space="preserve"> category</w:t>
             </w:r>
             <w:r>
               <w:rPr>
@@ -1364,7 +1392,7 @@
                 <w:noProof/>
                 <w:webHidden/>
               </w:rPr>
-              <w:instrText xml:space="preserve"> PAGEREF _Toc74738824 \h </w:instrText>
+              <w:instrText xml:space="preserve"> PAGEREF _Toc74772207 \h </w:instrText>
             </w:r>
             <w:r>
               <w:rPr>
@@ -1384,7 +1412,7 @@
                 <w:noProof/>
                 <w:webHidden/>
               </w:rPr>
-              <w:t>8</w:t>
+              <w:t>3</w:t>
             </w:r>
             <w:r>
               <w:rPr>
@@ -1406,7 +1434,7 @@
               <w:noProof/>
             </w:rPr>
           </w:pPr>
-          <w:hyperlink w:anchor="_Toc74738825" w:history="1">
+          <w:hyperlink w:anchor="_Toc74772208" w:history="1">
             <w:r>
               <w:rPr>
                 <w:rStyle w:val="Hyperlink"/>
@@ -1433,7 +1461,7 @@
                 <w:noProof/>
                 <w:webHidden/>
               </w:rPr>
-              <w:instrText xml:space="preserve"> PAGEREF _Toc74738825 \h </w:instrText>
+              <w:instrText xml:space="preserve"> PAGEREF _Toc74772208 \h </w:instrText>
             </w:r>
             <w:r>
               <w:rPr>
@@ -1453,7 +1481,7 @@
                 <w:noProof/>
                 <w:webHidden/>
               </w:rPr>
-              <w:t>9</w:t>
+              <w:t>2</w:t>
             </w:r>
             <w:r>
               <w:rPr>
@@ -1475,7 +1503,7 @@
               <w:noProof/>
             </w:rPr>
           </w:pPr>
-          <w:hyperlink w:anchor="_Toc74738826" w:history="1">
+          <w:hyperlink w:anchor="_Toc74772209" w:history="1">
             <w:r>
               <w:rPr>
                 <w:rStyle w:val="Hyperlink"/>
@@ -1510,7 +1538,7 @@
                 <w:noProof/>
                 <w:webHidden/>
               </w:rPr>
-              <w:instrText xml:space="preserve"> PAGEREF _Toc74738826 \h </w:instrText>
+              <w:instrText xml:space="preserve"> PAGEREF _Toc74772209 \h </w:instrText>
             </w:r>
             <w:r>
               <w:rPr>
@@ -1530,7 +1558,7 @@
                 <w:noProof/>
                 <w:webHidden/>
               </w:rPr>
-              <w:t>9</w:t>
+              <w:t>2</w:t>
             </w:r>
             <w:r>
               <w:rPr>
@@ -1552,7 +1580,7 @@
               <w:noProof/>
             </w:rPr>
           </w:pPr>
-          <w:hyperlink w:anchor="_Toc74738827" w:history="1">
+          <w:hyperlink w:anchor="_Toc74772210" w:history="1">
             <w:r>
               <w:rPr>
                 <w:rStyle w:val="Hyperlink"/>
@@ -1587,7 +1615,7 @@
                 <w:noProof/>
                 <w:webHidden/>
               </w:rPr>
-              <w:instrText xml:space="preserve"> PAGEREF _Toc74738827 \h </w:instrText>
+              <w:instrText xml:space="preserve"> PAGEREF _Toc74772210 \h </w:instrText>
             </w:r>
             <w:r>
               <w:rPr>
@@ -1607,7 +1635,7 @@
                 <w:noProof/>
                 <w:webHidden/>
               </w:rPr>
-              <w:t>9</w:t>
+              <w:t>3</w:t>
             </w:r>
             <w:r>
               <w:rPr>
@@ -1629,7 +1657,7 @@
               <w:noProof/>
             </w:rPr>
           </w:pPr>
-          <w:hyperlink w:anchor="_Toc74738828" w:history="1">
+          <w:hyperlink w:anchor="_Toc74772211" w:history="1">
             <w:r>
               <w:rPr>
                 <w:rStyle w:val="Hyperlink"/>
@@ -1664,7 +1692,7 @@
                 <w:noProof/>
                 <w:webHidden/>
               </w:rPr>
-              <w:instrText xml:space="preserve"> PAGEREF _Toc74738828 \h </w:instrText>
+              <w:instrText xml:space="preserve"> PAGEREF _Toc74772211 \h </w:instrText>
             </w:r>
             <w:r>
               <w:rPr>
@@ -1684,7 +1712,7 @@
                 <w:noProof/>
                 <w:webHidden/>
               </w:rPr>
-              <w:t>10</w:t>
+              <w:t>3</w:t>
             </w:r>
             <w:r>
               <w:rPr>
@@ -1706,7 +1734,7 @@
               <w:noProof/>
             </w:rPr>
           </w:pPr>
-          <w:hyperlink w:anchor="_Toc74738829" w:history="1">
+          <w:hyperlink w:anchor="_Toc74772212" w:history="1">
             <w:r>
               <w:rPr>
                 <w:rStyle w:val="Hyperlink"/>
@@ -1741,7 +1769,7 @@
                 <w:noProof/>
                 <w:webHidden/>
               </w:rPr>
-              <w:instrText xml:space="preserve"> PAGEREF _Toc74738829 \h </w:instrText>
+              <w:instrText xml:space="preserve"> PAGEREF _Toc74772212 \h </w:instrText>
             </w:r>
             <w:r>
               <w:rPr>
@@ -1761,7 +1789,7 @@
                 <w:noProof/>
                 <w:webHidden/>
               </w:rPr>
-              <w:t>10</w:t>
+              <w:t>4</w:t>
             </w:r>
             <w:r>
               <w:rPr>
@@ -1783,7 +1811,7 @@
               <w:noProof/>
             </w:rPr>
           </w:pPr>
-          <w:hyperlink w:anchor="_Toc74738830" w:history="1">
+          <w:hyperlink w:anchor="_Toc74772213" w:history="1">
             <w:r>
               <w:rPr>
                 <w:rStyle w:val="Hyperlink"/>
@@ -1797,6 +1825,474 @@
                 <w:rStyle w:val="Hyperlink"/>
                 <w:noProof/>
               </w:rPr>
+              <w:t xml:space="preserve">  / - Xóa </w:t>
+            </w:r>
+            <w:r>
+              <w:rPr>
+                <w:rStyle w:val="Hyperlink"/>
+                <w:noProof/>
+              </w:rPr>
+              <w:t>l</w:t>
+            </w:r>
+            <w:r>
+              <w:rPr>
+                <w:rStyle w:val="Hyperlink"/>
+                <w:noProof/>
+              </w:rPr>
+              <w:t>ĩnh vực con</w:t>
+            </w:r>
+            <w:r>
+              <w:rPr>
+                <w:noProof/>
+                <w:webHidden/>
+              </w:rPr>
+              <w:tab/>
+            </w:r>
+            <w:r>
+              <w:rPr>
+                <w:noProof/>
+                <w:webHidden/>
+              </w:rPr>
+              <w:fldChar w:fldCharType="begin"/>
+            </w:r>
+            <w:r>
+              <w:rPr>
+                <w:noProof/>
+                <w:webHidden/>
+              </w:rPr>
+              <w:instrText xml:space="preserve"> PAGEREF _Toc74772213 \h </w:instrText>
+            </w:r>
+            <w:r>
+              <w:rPr>
+                <w:noProof/>
+                <w:webHidden/>
+              </w:rPr>
+            </w:r>
+            <w:r>
+              <w:rPr>
+                <w:noProof/>
+                <w:webHidden/>
+              </w:rPr>
+              <w:fldChar w:fldCharType="separate"/>
+            </w:r>
+            <w:r>
+              <w:rPr>
+                <w:noProof/>
+                <w:webHidden/>
+              </w:rPr>
+              <w:t>4</w:t>
+            </w:r>
+            <w:r>
+              <w:rPr>
+                <w:noProof/>
+                <w:webHidden/>
+              </w:rPr>
+              <w:fldChar w:fldCharType="end"/>
+            </w:r>
+          </w:hyperlink>
+        </w:p>
+        <w:p>
+          <w:pPr>
+            <w:pStyle w:val="TOC1"/>
+            <w:tabs>
+              <w:tab w:val="right" w:leader="dot" w:pos="9350"/>
+            </w:tabs>
+            <w:rPr>
+              <w:rFonts w:eastAsiaTheme="minorEastAsia"/>
+              <w:noProof/>
+            </w:rPr>
+          </w:pPr>
+          <w:hyperlink w:anchor="_Toc74772214" w:history="1">
+            <w:r>
+              <w:rPr>
+                <w:rStyle w:val="Hyperlink"/>
+                <w:noProof/>
+              </w:rPr>
+              <w:t>/courses – API các khóa học</w:t>
+            </w:r>
+            <w:r>
+              <w:rPr>
+                <w:noProof/>
+                <w:webHidden/>
+              </w:rPr>
+              <w:tab/>
+            </w:r>
+            <w:r>
+              <w:rPr>
+                <w:noProof/>
+                <w:webHidden/>
+              </w:rPr>
+              <w:fldChar w:fldCharType="begin"/>
+            </w:r>
+            <w:r>
+              <w:rPr>
+                <w:noProof/>
+                <w:webHidden/>
+              </w:rPr>
+              <w:instrText xml:space="preserve"> PAGEREF _Toc74772214 \h </w:instrText>
+            </w:r>
+            <w:r>
+              <w:rPr>
+                <w:noProof/>
+                <w:webHidden/>
+              </w:rPr>
+            </w:r>
+            <w:r>
+              <w:rPr>
+                <w:noProof/>
+                <w:webHidden/>
+              </w:rPr>
+              <w:fldChar w:fldCharType="separate"/>
+            </w:r>
+            <w:r>
+              <w:rPr>
+                <w:noProof/>
+                <w:webHidden/>
+              </w:rPr>
+              <w:t>5</w:t>
+            </w:r>
+            <w:r>
+              <w:rPr>
+                <w:noProof/>
+                <w:webHidden/>
+              </w:rPr>
+              <w:fldChar w:fldCharType="end"/>
+            </w:r>
+          </w:hyperlink>
+        </w:p>
+        <w:p>
+          <w:pPr>
+            <w:pStyle w:val="TOC2"/>
+            <w:tabs>
+              <w:tab w:val="right" w:leader="dot" w:pos="9350"/>
+            </w:tabs>
+            <w:rPr>
+              <w:rFonts w:eastAsiaTheme="minorEastAsia"/>
+              <w:noProof/>
+            </w:rPr>
+          </w:pPr>
+          <w:hyperlink w:anchor="_Toc74772215" w:history="1">
+            <w:r>
+              <w:rPr>
+                <w:rStyle w:val="Hyperlink"/>
+                <w:noProof/>
+                <w:highlight w:val="cyan"/>
+              </w:rPr>
+              <w:t>GET</w:t>
+            </w:r>
+            <w:r>
+              <w:rPr>
+                <w:rStyle w:val="Hyperlink"/>
+                <w:noProof/>
+              </w:rPr>
+              <w:t xml:space="preserve"> / - Lấy tất cả lĩnh vực con thuộc 1 lĩnh vực</w:t>
+            </w:r>
+            <w:r>
+              <w:rPr>
+                <w:noProof/>
+                <w:webHidden/>
+              </w:rPr>
+              <w:tab/>
+            </w:r>
+            <w:r>
+              <w:rPr>
+                <w:noProof/>
+                <w:webHidden/>
+              </w:rPr>
+              <w:fldChar w:fldCharType="begin"/>
+            </w:r>
+            <w:r>
+              <w:rPr>
+                <w:noProof/>
+                <w:webHidden/>
+              </w:rPr>
+              <w:instrText xml:space="preserve"> PAGEREF _Toc74772215 \h </w:instrText>
+            </w:r>
+            <w:r>
+              <w:rPr>
+                <w:noProof/>
+                <w:webHidden/>
+              </w:rPr>
+            </w:r>
+            <w:r>
+              <w:rPr>
+                <w:noProof/>
+                <w:webHidden/>
+              </w:rPr>
+              <w:fldChar w:fldCharType="separate"/>
+            </w:r>
+            <w:r>
+              <w:rPr>
+                <w:noProof/>
+                <w:webHidden/>
+              </w:rPr>
+              <w:t>5</w:t>
+            </w:r>
+            <w:r>
+              <w:rPr>
+                <w:noProof/>
+                <w:webHidden/>
+              </w:rPr>
+              <w:fldChar w:fldCharType="end"/>
+            </w:r>
+          </w:hyperlink>
+        </w:p>
+        <w:p>
+          <w:pPr>
+            <w:pStyle w:val="TOC2"/>
+            <w:tabs>
+              <w:tab w:val="right" w:leader="dot" w:pos="9350"/>
+            </w:tabs>
+            <w:rPr>
+              <w:rFonts w:eastAsiaTheme="minorEastAsia"/>
+              <w:noProof/>
+            </w:rPr>
+          </w:pPr>
+          <w:hyperlink w:anchor="_Toc74772216" w:history="1">
+            <w:r>
+              <w:rPr>
+                <w:rStyle w:val="Hyperlink"/>
+                <w:noProof/>
+                <w:highlight w:val="cyan"/>
+              </w:rPr>
+              <w:t>GET</w:t>
+            </w:r>
+            <w:r>
+              <w:rPr>
+                <w:rStyle w:val="Hyperlink"/>
+                <w:noProof/>
+              </w:rPr>
+              <w:t xml:space="preserve"> /admin – Lấy tất cả lĩnh vực con thuộc 1 lĩnh vực với quyền admin</w:t>
+            </w:r>
+            <w:r>
+              <w:rPr>
+                <w:noProof/>
+                <w:webHidden/>
+              </w:rPr>
+              <w:tab/>
+            </w:r>
+            <w:r>
+              <w:rPr>
+                <w:noProof/>
+                <w:webHidden/>
+              </w:rPr>
+              <w:fldChar w:fldCharType="begin"/>
+            </w:r>
+            <w:r>
+              <w:rPr>
+                <w:noProof/>
+                <w:webHidden/>
+              </w:rPr>
+              <w:instrText xml:space="preserve"> PAGEREF _Toc74772216 \h </w:instrText>
+            </w:r>
+            <w:r>
+              <w:rPr>
+                <w:noProof/>
+                <w:webHidden/>
+              </w:rPr>
+            </w:r>
+            <w:r>
+              <w:rPr>
+                <w:noProof/>
+                <w:webHidden/>
+              </w:rPr>
+              <w:fldChar w:fldCharType="separate"/>
+            </w:r>
+            <w:r>
+              <w:rPr>
+                <w:noProof/>
+                <w:webHidden/>
+              </w:rPr>
+              <w:t>5</w:t>
+            </w:r>
+            <w:r>
+              <w:rPr>
+                <w:noProof/>
+                <w:webHidden/>
+              </w:rPr>
+              <w:fldChar w:fldCharType="end"/>
+            </w:r>
+          </w:hyperlink>
+        </w:p>
+        <w:p>
+          <w:pPr>
+            <w:pStyle w:val="TOC2"/>
+            <w:tabs>
+              <w:tab w:val="right" w:leader="dot" w:pos="9350"/>
+            </w:tabs>
+            <w:rPr>
+              <w:rFonts w:eastAsiaTheme="minorEastAsia"/>
+              <w:noProof/>
+            </w:rPr>
+          </w:pPr>
+          <w:hyperlink w:anchor="_Toc74772217" w:history="1">
+            <w:r>
+              <w:rPr>
+                <w:rStyle w:val="Hyperlink"/>
+                <w:noProof/>
+                <w:highlight w:val="green"/>
+              </w:rPr>
+              <w:t>POST</w:t>
+            </w:r>
+            <w:r>
+              <w:rPr>
+                <w:rStyle w:val="Hyperlink"/>
+                <w:noProof/>
+              </w:rPr>
+              <w:t xml:space="preserve"> / - Thêm 1 sub-category</w:t>
+            </w:r>
+            <w:r>
+              <w:rPr>
+                <w:noProof/>
+                <w:webHidden/>
+              </w:rPr>
+              <w:tab/>
+            </w:r>
+            <w:r>
+              <w:rPr>
+                <w:noProof/>
+                <w:webHidden/>
+              </w:rPr>
+              <w:fldChar w:fldCharType="begin"/>
+            </w:r>
+            <w:r>
+              <w:rPr>
+                <w:noProof/>
+                <w:webHidden/>
+              </w:rPr>
+              <w:instrText xml:space="preserve"> PAGEREF _Toc74772217 \h </w:instrText>
+            </w:r>
+            <w:r>
+              <w:rPr>
+                <w:noProof/>
+                <w:webHidden/>
+              </w:rPr>
+            </w:r>
+            <w:r>
+              <w:rPr>
+                <w:noProof/>
+                <w:webHidden/>
+              </w:rPr>
+              <w:fldChar w:fldCharType="separate"/>
+            </w:r>
+            <w:r>
+              <w:rPr>
+                <w:noProof/>
+                <w:webHidden/>
+              </w:rPr>
+              <w:t>6</w:t>
+            </w:r>
+            <w:r>
+              <w:rPr>
+                <w:noProof/>
+                <w:webHidden/>
+              </w:rPr>
+              <w:fldChar w:fldCharType="end"/>
+            </w:r>
+          </w:hyperlink>
+        </w:p>
+        <w:p>
+          <w:pPr>
+            <w:pStyle w:val="TOC2"/>
+            <w:tabs>
+              <w:tab w:val="right" w:leader="dot" w:pos="9350"/>
+            </w:tabs>
+            <w:rPr>
+              <w:rFonts w:eastAsiaTheme="minorEastAsia"/>
+              <w:noProof/>
+            </w:rPr>
+          </w:pPr>
+          <w:hyperlink w:anchor="_Toc74772218" w:history="1">
+            <w:r>
+              <w:rPr>
+                <w:rStyle w:val="Hyperlink"/>
+                <w:noProof/>
+                <w:highlight w:val="yellow"/>
+              </w:rPr>
+              <w:t>PUT</w:t>
+            </w:r>
+            <w:r>
+              <w:rPr>
+                <w:rStyle w:val="Hyperlink"/>
+                <w:noProof/>
+              </w:rPr>
+              <w:t xml:space="preserve"> / - Chỉnh sửa thông tin lĩnh vực con</w:t>
+            </w:r>
+            <w:r>
+              <w:rPr>
+                <w:noProof/>
+                <w:webHidden/>
+              </w:rPr>
+              <w:tab/>
+            </w:r>
+            <w:r>
+              <w:rPr>
+                <w:noProof/>
+                <w:webHidden/>
+              </w:rPr>
+              <w:fldChar w:fldCharType="begin"/>
+            </w:r>
+            <w:r>
+              <w:rPr>
+                <w:noProof/>
+                <w:webHidden/>
+              </w:rPr>
+              <w:instrText xml:space="preserve"> PAGEREF _Toc74772218 \h </w:instrText>
+            </w:r>
+            <w:r>
+              <w:rPr>
+                <w:noProof/>
+                <w:webHidden/>
+              </w:rPr>
+            </w:r>
+            <w:r>
+              <w:rPr>
+                <w:noProof/>
+                <w:webHidden/>
+              </w:rPr>
+              <w:fldChar w:fldCharType="separate"/>
+            </w:r>
+            <w:r>
+              <w:rPr>
+                <w:noProof/>
+                <w:webHidden/>
+              </w:rPr>
+              <w:t>6</w:t>
+            </w:r>
+            <w:r>
+              <w:rPr>
+                <w:noProof/>
+                <w:webHidden/>
+              </w:rPr>
+              <w:fldChar w:fldCharType="end"/>
+            </w:r>
+          </w:hyperlink>
+        </w:p>
+        <w:p>
+          <w:pPr>
+            <w:pStyle w:val="TOC2"/>
+            <w:tabs>
+              <w:tab w:val="right" w:leader="dot" w:pos="9350"/>
+            </w:tabs>
+            <w:rPr>
+              <w:rFonts w:eastAsiaTheme="minorEastAsia"/>
+              <w:noProof/>
+            </w:rPr>
+          </w:pPr>
+          <w:hyperlink w:anchor="_Toc74772219" w:history="1">
+            <w:r>
+              <w:rPr>
+                <w:rStyle w:val="Hyperlink"/>
+                <w:noProof/>
+                <w:highlight w:val="red"/>
+              </w:rPr>
+              <w:t>DELETE</w:t>
+            </w:r>
+            <w:r>
+              <w:rPr>
+                <w:rStyle w:val="Hyperlink"/>
+                <w:noProof/>
+              </w:rPr>
               <w:t xml:space="preserve">  / - Xóa lĩnh vực con</w:t>
             </w:r>
             <w:r>
@@ -1818,7 +2314,7 @@
                 <w:noProof/>
                 <w:webHidden/>
               </w:rPr>
-              <w:instrText xml:space="preserve"> PAGEREF _Toc74738830 \h </w:instrText>
+              <w:instrText xml:space="preserve"> PAGEREF _Toc74772219 \h </w:instrText>
             </w:r>
             <w:r>
               <w:rPr>
@@ -1838,7 +2334,7 @@
                 <w:noProof/>
                 <w:webHidden/>
               </w:rPr>
-              <w:t>11</w:t>
+              <w:t>7</w:t>
             </w:r>
             <w:r>
               <w:rPr>
@@ -1864,6 +2360,7 @@
               <w:sz w:val="28"/>
               <w:szCs w:val="28"/>
             </w:rPr>
+            <w:lastRenderedPageBreak/>
             <w:fldChar w:fldCharType="end"/>
           </w:r>
         </w:p>
@@ -1927,7 +2424,7 @@
         </w:rPr>
       </w:pPr>
       <w:bookmarkStart w:id="0" w:name="_Lưu_ý_authentication"/>
-      <w:bookmarkStart w:id="1" w:name="_Toc74738808"/>
+      <w:bookmarkStart w:id="1" w:name="_Toc74772191"/>
       <w:bookmarkEnd w:id="0"/>
       <w:r>
         <w:rPr>
@@ -1935,7 +2432,6 @@
           <w:sz w:val="28"/>
           <w:szCs w:val="28"/>
         </w:rPr>
-        <w:lastRenderedPageBreak/>
         <w:t>Lưu ý authentication</w:t>
       </w:r>
       <w:bookmarkEnd w:id="1"/>
@@ -2060,7 +2556,7 @@
           <w:szCs w:val="28"/>
         </w:rPr>
       </w:pPr>
-      <w:bookmarkStart w:id="2" w:name="_Toc74738809"/>
+      <w:bookmarkStart w:id="2" w:name="_Toc74772192"/>
       <w:r>
         <w:rPr>
           <w:color w:val="auto"/>
@@ -2088,7 +2584,7 @@
           <w:szCs w:val="28"/>
         </w:rPr>
       </w:pPr>
-      <w:bookmarkStart w:id="3" w:name="_Toc74738810"/>
+      <w:bookmarkStart w:id="3" w:name="_Toc74772193"/>
       <w:r>
         <w:rPr>
           <w:color w:val="auto"/>
@@ -2322,6 +2818,7 @@
           <w:sz w:val="28"/>
           <w:szCs w:val="28"/>
         </w:rPr>
+        <w:lastRenderedPageBreak/>
         <w:drawing>
           <wp:inline distT="0" distB="0" distL="0" distR="0" wp14:anchorId="19B552E0" wp14:editId="5C391093">
             <wp:extent cx="4239217" cy="914528"/>
@@ -2375,7 +2872,7 @@
           <w:szCs w:val="28"/>
         </w:rPr>
       </w:pPr>
-      <w:bookmarkStart w:id="4" w:name="_Toc74738811"/>
+      <w:bookmarkStart w:id="4" w:name="_Toc74772194"/>
       <w:r>
         <w:rPr>
           <w:color w:val="auto"/>
@@ -2433,7 +2930,6 @@
           <w:sz w:val="28"/>
           <w:szCs w:val="28"/>
         </w:rPr>
-        <w:lastRenderedPageBreak/>
         <w:drawing>
           <wp:inline distT="0" distB="0" distL="0" distR="0" wp14:anchorId="097F736D" wp14:editId="797BC4FB">
             <wp:extent cx="4496427" cy="447737"/>
@@ -2578,7 +3074,7 @@
           <w:szCs w:val="28"/>
         </w:rPr>
       </w:pPr>
-      <w:bookmarkStart w:id="5" w:name="_Toc74738812"/>
+      <w:bookmarkStart w:id="5" w:name="_Toc74772195"/>
       <w:r>
         <w:rPr>
           <w:color w:val="auto"/>
@@ -2819,6 +3315,7 @@
           <w:sz w:val="28"/>
           <w:szCs w:val="28"/>
         </w:rPr>
+        <w:lastRenderedPageBreak/>
         <w:t>40</w:t>
       </w:r>
       <w:r>
@@ -2852,7 +3349,6 @@
           <w:sz w:val="28"/>
           <w:szCs w:val="28"/>
         </w:rPr>
-        <w:lastRenderedPageBreak/>
         <w:drawing>
           <wp:inline distT="0" distB="0" distL="0" distR="0" wp14:anchorId="4E427A80" wp14:editId="76E37FB8">
             <wp:extent cx="4236720" cy="1857186"/>
@@ -2908,7 +3404,7 @@
           <w:szCs w:val="28"/>
         </w:rPr>
       </w:pPr>
-      <w:bookmarkStart w:id="6" w:name="_Toc74738813"/>
+      <w:bookmarkStart w:id="6" w:name="_Toc74772196"/>
       <w:r>
         <w:rPr>
           <w:color w:val="auto"/>
@@ -3169,7 +3665,7 @@
           <w:szCs w:val="28"/>
         </w:rPr>
       </w:pPr>
-      <w:bookmarkStart w:id="7" w:name="_Toc74738814"/>
+      <w:bookmarkStart w:id="7" w:name="_Toc74772197"/>
       <w:r>
         <w:rPr>
           <w:color w:val="auto"/>
@@ -3403,6 +3899,7 @@
           <w:sz w:val="28"/>
           <w:szCs w:val="28"/>
         </w:rPr>
+        <w:lastRenderedPageBreak/>
         <w:t>200</w:t>
       </w:r>
       <w:r>
@@ -3427,7 +3924,6 @@
           <w:sz w:val="28"/>
           <w:szCs w:val="28"/>
         </w:rPr>
-        <w:lastRenderedPageBreak/>
         <w:drawing>
           <wp:inline distT="0" distB="0" distL="0" distR="0" wp14:anchorId="6E00B9FF" wp14:editId="2CEC4B79">
             <wp:extent cx="2876951" cy="771633"/>
@@ -3616,7 +4112,7 @@
           <w:szCs w:val="28"/>
         </w:rPr>
       </w:pPr>
-      <w:bookmarkStart w:id="8" w:name="_Toc74738815"/>
+      <w:bookmarkStart w:id="8" w:name="_Toc74772198"/>
       <w:r>
         <w:rPr>
           <w:color w:val="auto"/>
@@ -3665,6 +4161,13 @@
           <w:szCs w:val="28"/>
         </w:rPr>
         <w:t>admin</w:t>
+      </w:r>
+      <w:r>
+        <w:rPr>
+          <w:sz w:val="28"/>
+          <w:szCs w:val="28"/>
+        </w:rPr>
+        <w:t xml:space="preserve"> – Không thể xóa acc của bản thân</w:t>
       </w:r>
     </w:p>
     <w:p>
@@ -3708,12 +4211,54 @@
         </w:rPr>
         <w:t xml:space="preserve">Parameters: </w:t>
       </w:r>
-      <w:r>
-        <w:rPr>
-          <w:sz w:val="28"/>
-          <w:szCs w:val="28"/>
-        </w:rPr>
-        <w:t>Không có</w:t>
+    </w:p>
+    <w:p>
+      <w:pPr>
+        <w:spacing w:after="0"/>
+        <w:rPr>
+          <w:sz w:val="28"/>
+          <w:szCs w:val="28"/>
+        </w:rPr>
+      </w:pPr>
+      <w:r>
+        <w:rPr>
+          <w:sz w:val="28"/>
+          <w:szCs w:val="28"/>
+        </w:rPr>
+        <w:t>{</w:t>
+      </w:r>
+    </w:p>
+    <w:p>
+      <w:pPr>
+        <w:spacing w:after="0"/>
+        <w:rPr>
+          <w:sz w:val="28"/>
+          <w:szCs w:val="28"/>
+        </w:rPr>
+      </w:pPr>
+      <w:r>
+        <w:rPr>
+          <w:sz w:val="28"/>
+          <w:szCs w:val="28"/>
+        </w:rPr>
+        <w:tab/>
+        <w:t>“id”: number</w:t>
+      </w:r>
+    </w:p>
+    <w:p>
+      <w:pPr>
+        <w:spacing w:after="0"/>
+        <w:rPr>
+          <w:sz w:val="28"/>
+          <w:szCs w:val="28"/>
+        </w:rPr>
+      </w:pPr>
+      <w:r>
+        <w:rPr>
+          <w:sz w:val="28"/>
+          <w:szCs w:val="28"/>
+        </w:rPr>
+        <w:t>}</w:t>
       </w:r>
     </w:p>
     <w:p>
@@ -3815,7 +4360,7 @@
           <w:szCs w:val="28"/>
         </w:rPr>
       </w:pPr>
-      <w:bookmarkStart w:id="9" w:name="_Toc74738816"/>
+      <w:bookmarkStart w:id="9" w:name="_Toc74772199"/>
       <w:r>
         <w:rPr>
           <w:color w:val="auto"/>
@@ -3859,7 +4404,7 @@
           <w:szCs w:val="28"/>
         </w:rPr>
       </w:pPr>
-      <w:bookmarkStart w:id="10" w:name="_Toc74738817"/>
+      <w:bookmarkStart w:id="10" w:name="_Toc74772200"/>
       <w:r>
         <w:rPr>
           <w:color w:val="auto"/>
@@ -4003,6 +4548,7 @@
           <w:sz w:val="28"/>
           <w:szCs w:val="28"/>
         </w:rPr>
+        <w:lastRenderedPageBreak/>
         <w:t>Responses:</w:t>
       </w:r>
     </w:p>
@@ -4044,7 +4590,6 @@
           <w:sz w:val="28"/>
           <w:szCs w:val="28"/>
         </w:rPr>
-        <w:lastRenderedPageBreak/>
         <w:drawing>
           <wp:inline distT="0" distB="0" distL="0" distR="0" wp14:anchorId="019C1D74" wp14:editId="4F072FB8">
             <wp:extent cx="5943600" cy="923290"/>
@@ -4172,7 +4717,7 @@
           <w:szCs w:val="28"/>
         </w:rPr>
       </w:pPr>
-      <w:bookmarkStart w:id="11" w:name="_Toc74738818"/>
+      <w:bookmarkStart w:id="11" w:name="_Toc74772201"/>
       <w:r>
         <w:rPr>
           <w:color w:val="auto"/>
@@ -4565,13 +5110,14 @@
           <w:szCs w:val="28"/>
         </w:rPr>
       </w:pPr>
-      <w:bookmarkStart w:id="12" w:name="_Toc74738819"/>
-      <w:r>
-        <w:rPr>
-          <w:color w:val="auto"/>
-          <w:sz w:val="28"/>
-          <w:szCs w:val="28"/>
-        </w:rPr>
+      <w:bookmarkStart w:id="12" w:name="_Toc74772202"/>
+      <w:r>
+        <w:rPr>
+          <w:color w:val="auto"/>
+          <w:sz w:val="28"/>
+          <w:szCs w:val="28"/>
+        </w:rPr>
+        <w:lastRenderedPageBreak/>
         <w:t>/categor</w:t>
       </w:r>
       <w:r>
@@ -4593,7 +5139,7 @@
           <w:szCs w:val="28"/>
         </w:rPr>
       </w:pPr>
-      <w:bookmarkStart w:id="13" w:name="_Toc74738820"/>
+      <w:bookmarkStart w:id="13" w:name="_Toc74772203"/>
       <w:r>
         <w:rPr>
           <w:color w:val="auto"/>
@@ -4650,7 +5196,6 @@
           <w:sz w:val="28"/>
           <w:szCs w:val="28"/>
         </w:rPr>
-        <w:lastRenderedPageBreak/>
         <w:t>Responses:</w:t>
       </w:r>
     </w:p>
@@ -4756,7 +5301,7 @@
           <w:szCs w:val="28"/>
         </w:rPr>
       </w:pPr>
-      <w:bookmarkStart w:id="14" w:name="_Toc74738821"/>
+      <w:bookmarkStart w:id="14" w:name="_Toc74772204"/>
       <w:r>
         <w:rPr>
           <w:color w:val="auto"/>
@@ -4951,7 +5496,7 @@
           <w:szCs w:val="28"/>
         </w:rPr>
       </w:pPr>
-      <w:bookmarkStart w:id="15" w:name="_Toc74738822"/>
+      <w:bookmarkStart w:id="15" w:name="_Toc74772205"/>
       <w:r>
         <w:rPr>
           <w:color w:val="auto"/>
@@ -5008,6 +5553,7 @@
           <w:sz w:val="28"/>
           <w:szCs w:val="28"/>
         </w:rPr>
+        <w:lastRenderedPageBreak/>
         <w:t>Yêu cầu quyền: Admin</w:t>
       </w:r>
     </w:p>
@@ -5066,7 +5612,6 @@
           <w:sz w:val="28"/>
           <w:szCs w:val="28"/>
         </w:rPr>
-        <w:lastRenderedPageBreak/>
         <w:t>{</w:t>
       </w:r>
     </w:p>
@@ -5220,7 +5765,7 @@
           <w:szCs w:val="28"/>
         </w:rPr>
       </w:pPr>
-      <w:bookmarkStart w:id="16" w:name="_Toc74738823"/>
+      <w:bookmarkStart w:id="16" w:name="_Toc74772206"/>
       <w:r>
         <w:rPr>
           <w:color w:val="auto"/>
@@ -5523,7 +6068,7 @@
           <w:szCs w:val="28"/>
         </w:rPr>
       </w:pPr>
-      <w:bookmarkStart w:id="17" w:name="_Toc74738824"/>
+      <w:bookmarkStart w:id="17" w:name="_Toc74772207"/>
       <w:r>
         <w:rPr>
           <w:color w:val="auto"/>
@@ -5646,22 +6191,30 @@
           <w:szCs w:val="28"/>
         </w:rPr>
         <w:tab/>
-        <w:t>“id”: string</w:t>
-      </w:r>
-    </w:p>
-    <w:p>
-      <w:pPr>
-        <w:spacing w:after="0"/>
-        <w:rPr>
-          <w:sz w:val="28"/>
-          <w:szCs w:val="28"/>
-        </w:rPr>
-      </w:pPr>
-      <w:r>
-        <w:rPr>
-          <w:sz w:val="28"/>
-          <w:szCs w:val="28"/>
-        </w:rPr>
+        <w:t xml:space="preserve">“id”: </w:t>
+      </w:r>
+      <w:r>
+        <w:rPr>
+          <w:sz w:val="28"/>
+          <w:szCs w:val="28"/>
+        </w:rPr>
+        <w:t>number</w:t>
+      </w:r>
+    </w:p>
+    <w:p>
+      <w:pPr>
+        <w:spacing w:after="0"/>
+        <w:rPr>
+          <w:sz w:val="28"/>
+          <w:szCs w:val="28"/>
+        </w:rPr>
+      </w:pPr>
+      <w:r>
+        <w:rPr>
+          <w:sz w:val="28"/>
+          <w:szCs w:val="28"/>
+        </w:rPr>
+        <w:lastRenderedPageBreak/>
         <w:t>}</w:t>
       </w:r>
     </w:p>
@@ -5719,7 +6272,6 @@
           <w:sz w:val="28"/>
           <w:szCs w:val="28"/>
         </w:rPr>
-        <w:lastRenderedPageBreak/>
         <w:drawing>
           <wp:inline distT="0" distB="0" distL="0" distR="0" wp14:anchorId="385E4A3E" wp14:editId="1452F4FB">
             <wp:extent cx="2619741" cy="971686"/>
@@ -5883,7 +6435,7 @@
           <w:szCs w:val="28"/>
         </w:rPr>
       </w:pPr>
-      <w:bookmarkStart w:id="18" w:name="_Toc74738825"/>
+      <w:bookmarkStart w:id="18" w:name="_Toc74772208"/>
       <w:r>
         <w:rPr>
           <w:color w:val="auto"/>
@@ -5911,7 +6463,7 @@
           <w:szCs w:val="28"/>
         </w:rPr>
       </w:pPr>
-      <w:bookmarkStart w:id="19" w:name="_Toc74738826"/>
+      <w:bookmarkStart w:id="19" w:name="_Toc74772209"/>
       <w:r>
         <w:rPr>
           <w:color w:val="auto"/>
@@ -5935,15 +6487,7 @@
           <w:sz w:val="28"/>
           <w:szCs w:val="28"/>
         </w:rPr>
-        <w:t xml:space="preserve"> - Lấy tất cả </w:t>
-      </w:r>
-      <w:r>
-        <w:rPr>
-          <w:color w:val="auto"/>
-          <w:sz w:val="28"/>
-          <w:szCs w:val="28"/>
-        </w:rPr>
-        <w:t>lĩnh vực con</w:t>
+        <w:t xml:space="preserve"> - Lấy tất cả lĩnh vực con</w:t>
       </w:r>
       <w:r>
         <w:rPr>
@@ -6092,6 +6636,7 @@
       </w:pPr>
       <w:r>
         <w:rPr>
+          <w:noProof/>
           <w:sz w:val="28"/>
           <w:szCs w:val="28"/>
         </w:rPr>
@@ -6159,7 +6704,7 @@
           <w:szCs w:val="28"/>
         </w:rPr>
       </w:pPr>
-      <w:bookmarkStart w:id="20" w:name="_Toc74738827"/>
+      <w:bookmarkStart w:id="20" w:name="_Toc74772210"/>
       <w:r>
         <w:rPr>
           <w:color w:val="auto"/>
@@ -6191,15 +6736,7 @@
           <w:sz w:val="28"/>
           <w:szCs w:val="28"/>
         </w:rPr>
-        <w:t>Lấy tất cả lĩnh vực con thuộc 1 lĩnh vực</w:t>
-      </w:r>
-      <w:r>
-        <w:rPr>
-          <w:color w:val="auto"/>
-          <w:sz w:val="28"/>
-          <w:szCs w:val="28"/>
-        </w:rPr>
-        <w:t xml:space="preserve"> với quyền admin</w:t>
+        <w:t>Lấy tất cả lĩnh vực con thuộc 1 lĩnh vực với quyền admin</w:t>
       </w:r>
       <w:bookmarkEnd w:id="20"/>
     </w:p>
@@ -6232,7 +6769,6 @@
           <w:sz w:val="28"/>
           <w:szCs w:val="28"/>
         </w:rPr>
-        <w:lastRenderedPageBreak/>
         <w:t xml:space="preserve">Headers: </w:t>
       </w:r>
       <w:hyperlink w:anchor="_Lưu_ý_authentication" w:history="1">
@@ -6312,6 +6848,7 @@
       </w:pPr>
       <w:r>
         <w:rPr>
+          <w:noProof/>
           <w:sz w:val="28"/>
           <w:szCs w:val="28"/>
         </w:rPr>
@@ -6370,7 +6907,7 @@
           <w:szCs w:val="28"/>
         </w:rPr>
       </w:pPr>
-      <w:bookmarkStart w:id="21" w:name="_Toc74738828"/>
+      <w:bookmarkStart w:id="21" w:name="_Toc74772211"/>
       <w:r>
         <w:rPr>
           <w:color w:val="auto"/>
@@ -6611,6 +7148,7 @@
       </w:pPr>
       <w:r>
         <w:rPr>
+          <w:noProof/>
           <w:sz w:val="28"/>
           <w:szCs w:val="28"/>
         </w:rPr>
@@ -6669,7 +7207,7 @@
           <w:szCs w:val="28"/>
         </w:rPr>
       </w:pPr>
-      <w:bookmarkStart w:id="22" w:name="_Toc74738829"/>
+      <w:bookmarkStart w:id="22" w:name="_Toc74772212"/>
       <w:r>
         <w:rPr>
           <w:color w:val="auto"/>
@@ -6677,6 +7215,7 @@
           <w:szCs w:val="28"/>
           <w:highlight w:val="yellow"/>
         </w:rPr>
+        <w:lastRenderedPageBreak/>
         <w:t>PUT</w:t>
       </w:r>
       <w:r>
@@ -6767,7 +7306,6 @@
           <w:sz w:val="28"/>
           <w:szCs w:val="28"/>
         </w:rPr>
-        <w:lastRenderedPageBreak/>
         <w:t xml:space="preserve">Parameters: </w:t>
       </w:r>
     </w:p>
@@ -6995,7 +7533,7 @@
           <w:szCs w:val="28"/>
         </w:rPr>
       </w:pPr>
-      <w:bookmarkStart w:id="23" w:name="_Toc74738830"/>
+      <w:bookmarkStart w:id="23" w:name="_Toc74772213"/>
       <w:r>
         <w:rPr>
           <w:color w:val="auto"/>
@@ -7126,7 +7664,14 @@
           <w:szCs w:val="28"/>
         </w:rPr>
         <w:tab/>
-        <w:t>“id”: string</w:t>
+        <w:t xml:space="preserve">“id”: </w:t>
+      </w:r>
+      <w:r>
+        <w:rPr>
+          <w:sz w:val="28"/>
+          <w:szCs w:val="28"/>
+        </w:rPr>
+        <w:t>number</w:t>
       </w:r>
     </w:p>
     <w:p>
@@ -7249,6 +7794,2513 @@
         </w:rPr>
         <w:tab/>
       </w:r>
+    </w:p>
+    <w:p>
+      <w:pPr>
+        <w:spacing w:after="0"/>
+        <w:rPr>
+          <w:sz w:val="28"/>
+          <w:szCs w:val="28"/>
+        </w:rPr>
+      </w:pPr>
+    </w:p>
+    <w:p>
+      <w:pPr>
+        <w:spacing w:after="0"/>
+        <w:rPr>
+          <w:sz w:val="28"/>
+          <w:szCs w:val="28"/>
+        </w:rPr>
+      </w:pPr>
+    </w:p>
+    <w:p>
+      <w:pPr>
+        <w:pStyle w:val="Heading1"/>
+        <w:rPr>
+          <w:color w:val="auto"/>
+          <w:sz w:val="28"/>
+          <w:szCs w:val="28"/>
+        </w:rPr>
+      </w:pPr>
+      <w:bookmarkStart w:id="24" w:name="_Toc74772214"/>
+      <w:r>
+        <w:rPr>
+          <w:color w:val="auto"/>
+          <w:sz w:val="28"/>
+          <w:szCs w:val="28"/>
+        </w:rPr>
+        <w:t>/</w:t>
+      </w:r>
+      <w:r>
+        <w:rPr>
+          <w:color w:val="auto"/>
+          <w:sz w:val="28"/>
+          <w:szCs w:val="28"/>
+        </w:rPr>
+        <w:t>courses – API các khóa học</w:t>
+      </w:r>
+      <w:bookmarkEnd w:id="24"/>
+    </w:p>
+    <w:p>
+      <w:pPr>
+        <w:pStyle w:val="Heading2"/>
+        <w:rPr>
+          <w:color w:val="auto"/>
+          <w:sz w:val="28"/>
+          <w:szCs w:val="28"/>
+        </w:rPr>
+      </w:pPr>
+      <w:bookmarkStart w:id="25" w:name="_Toc74772215"/>
+      <w:r>
+        <w:rPr>
+          <w:color w:val="auto"/>
+          <w:sz w:val="28"/>
+          <w:szCs w:val="28"/>
+          <w:highlight w:val="cyan"/>
+        </w:rPr>
+        <w:t>GET</w:t>
+      </w:r>
+      <w:r>
+        <w:rPr>
+          <w:color w:val="auto"/>
+          <w:sz w:val="28"/>
+          <w:szCs w:val="28"/>
+        </w:rPr>
+        <w:t xml:space="preserve"> /</w:t>
+      </w:r>
+      <w:r>
+        <w:rPr>
+          <w:color w:val="auto"/>
+          <w:sz w:val="28"/>
+          <w:szCs w:val="28"/>
+        </w:rPr>
+        <w:t xml:space="preserve"> - Lấy tất cả </w:t>
+      </w:r>
+      <w:bookmarkEnd w:id="25"/>
+      <w:r>
+        <w:rPr>
+          <w:color w:val="auto"/>
+          <w:sz w:val="28"/>
+          <w:szCs w:val="28"/>
+        </w:rPr>
+        <w:t>khóa học</w:t>
+      </w:r>
+    </w:p>
+    <w:p>
+      <w:pPr>
+        <w:spacing w:after="0"/>
+        <w:rPr>
+          <w:sz w:val="28"/>
+          <w:szCs w:val="28"/>
+        </w:rPr>
+      </w:pPr>
+      <w:r>
+        <w:rPr>
+          <w:sz w:val="28"/>
+          <w:szCs w:val="28"/>
+        </w:rPr>
+        <w:t>Yêu cầu quyền: Admin</w:t>
+      </w:r>
+    </w:p>
+    <w:p>
+      <w:pPr>
+        <w:spacing w:after="0"/>
+        <w:rPr>
+          <w:sz w:val="28"/>
+          <w:szCs w:val="28"/>
+        </w:rPr>
+      </w:pPr>
+      <w:r>
+        <w:rPr>
+          <w:sz w:val="28"/>
+          <w:szCs w:val="28"/>
+        </w:rPr>
+        <w:lastRenderedPageBreak/>
+        <w:t xml:space="preserve">Headers: </w:t>
+      </w:r>
+      <w:hyperlink w:anchor="_Lưu_ý_authentication" w:history="1">
+        <w:r>
+          <w:rPr>
+            <w:rStyle w:val="Hyperlink"/>
+            <w:sz w:val="28"/>
+            <w:szCs w:val="28"/>
+          </w:rPr>
+          <w:t>Xem tại lưu ý authentication</w:t>
+        </w:r>
+      </w:hyperlink>
+    </w:p>
+    <w:p>
+      <w:pPr>
+        <w:spacing w:after="0"/>
+        <w:rPr>
+          <w:sz w:val="28"/>
+          <w:szCs w:val="28"/>
+        </w:rPr>
+      </w:pPr>
+      <w:r>
+        <w:rPr>
+          <w:sz w:val="28"/>
+          <w:szCs w:val="28"/>
+        </w:rPr>
+        <w:t xml:space="preserve">Parameters: </w:t>
+      </w:r>
+      <w:r>
+        <w:rPr>
+          <w:sz w:val="28"/>
+          <w:szCs w:val="28"/>
+        </w:rPr>
+        <w:t>Không có</w:t>
+      </w:r>
+    </w:p>
+    <w:p>
+      <w:pPr>
+        <w:spacing w:after="0"/>
+        <w:rPr>
+          <w:sz w:val="28"/>
+          <w:szCs w:val="28"/>
+        </w:rPr>
+      </w:pPr>
+      <w:r>
+        <w:rPr>
+          <w:sz w:val="28"/>
+          <w:szCs w:val="28"/>
+        </w:rPr>
+        <w:t>Responses:</w:t>
+      </w:r>
+    </w:p>
+    <w:p>
+      <w:pPr>
+        <w:spacing w:after="0"/>
+        <w:rPr>
+          <w:sz w:val="28"/>
+          <w:szCs w:val="28"/>
+        </w:rPr>
+      </w:pPr>
+      <w:r>
+        <w:rPr>
+          <w:color w:val="00B050"/>
+          <w:sz w:val="28"/>
+          <w:szCs w:val="28"/>
+        </w:rPr>
+        <w:t>200</w:t>
+      </w:r>
+      <w:r>
+        <w:rPr>
+          <w:sz w:val="28"/>
+          <w:szCs w:val="28"/>
+        </w:rPr>
+        <w:t>:</w:t>
+      </w:r>
+    </w:p>
+    <w:p>
+      <w:pPr>
+        <w:spacing w:after="0"/>
+        <w:rPr>
+          <w:sz w:val="28"/>
+          <w:szCs w:val="28"/>
+        </w:rPr>
+      </w:pPr>
+    </w:p>
+    <w:p>
+      <w:pPr>
+        <w:spacing w:after="0"/>
+        <w:rPr>
+          <w:sz w:val="28"/>
+          <w:szCs w:val="28"/>
+        </w:rPr>
+      </w:pPr>
+    </w:p>
+    <w:p>
+      <w:pPr>
+        <w:pStyle w:val="Heading2"/>
+        <w:rPr>
+          <w:color w:val="auto"/>
+          <w:sz w:val="28"/>
+          <w:szCs w:val="28"/>
+        </w:rPr>
+      </w:pPr>
+      <w:bookmarkStart w:id="26" w:name="_Toc74772216"/>
+      <w:r>
+        <w:rPr>
+          <w:color w:val="auto"/>
+          <w:sz w:val="28"/>
+          <w:szCs w:val="28"/>
+          <w:highlight w:val="cyan"/>
+        </w:rPr>
+        <w:t>GET</w:t>
+      </w:r>
+      <w:r>
+        <w:rPr>
+          <w:color w:val="auto"/>
+          <w:sz w:val="28"/>
+          <w:szCs w:val="28"/>
+        </w:rPr>
+        <w:t xml:space="preserve"> /</w:t>
+      </w:r>
+      <w:r>
+        <w:rPr>
+          <w:color w:val="auto"/>
+          <w:sz w:val="28"/>
+          <w:szCs w:val="28"/>
+        </w:rPr>
+        <w:t>new</w:t>
+      </w:r>
+      <w:r>
+        <w:rPr>
+          <w:color w:val="auto"/>
+          <w:sz w:val="28"/>
+          <w:szCs w:val="28"/>
+        </w:rPr>
+        <w:t xml:space="preserve"> – Lấy </w:t>
+      </w:r>
+      <w:bookmarkEnd w:id="26"/>
+      <w:r>
+        <w:rPr>
+          <w:color w:val="auto"/>
+          <w:sz w:val="28"/>
+          <w:szCs w:val="28"/>
+        </w:rPr>
+        <w:t>các khóa học mới nhất (Mới = Tạo mới)</w:t>
+      </w:r>
+    </w:p>
+    <w:p>
+      <w:pPr>
+        <w:spacing w:after="0"/>
+        <w:rPr>
+          <w:sz w:val="28"/>
+          <w:szCs w:val="28"/>
+        </w:rPr>
+      </w:pPr>
+      <w:r>
+        <w:rPr>
+          <w:sz w:val="28"/>
+          <w:szCs w:val="28"/>
+        </w:rPr>
+        <w:t xml:space="preserve">Parameters: </w:t>
+      </w:r>
+    </w:p>
+    <w:p>
+      <w:pPr>
+        <w:spacing w:after="0"/>
+        <w:rPr>
+          <w:sz w:val="28"/>
+          <w:szCs w:val="28"/>
+        </w:rPr>
+      </w:pPr>
+      <w:r>
+        <w:rPr>
+          <w:sz w:val="28"/>
+          <w:szCs w:val="28"/>
+        </w:rPr>
+        <w:t>{</w:t>
+      </w:r>
+    </w:p>
+    <w:p>
+      <w:pPr>
+        <w:spacing w:after="0"/>
+        <w:rPr>
+          <w:sz w:val="28"/>
+          <w:szCs w:val="28"/>
+        </w:rPr>
+      </w:pPr>
+      <w:r>
+        <w:rPr>
+          <w:sz w:val="28"/>
+          <w:szCs w:val="28"/>
+        </w:rPr>
+        <w:tab/>
+        <w:t>limit: number (Số nguyên dương, không bắt buộc</w:t>
+      </w:r>
+      <w:r>
+        <w:rPr>
+          <w:sz w:val="28"/>
+          <w:szCs w:val="28"/>
+        </w:rPr>
+        <w:t>, nếu không có thông tin xem như lấy tất cả</w:t>
+      </w:r>
+      <w:r>
+        <w:rPr>
+          <w:sz w:val="28"/>
+          <w:szCs w:val="28"/>
+        </w:rPr>
+        <w:t xml:space="preserve">) </w:t>
+      </w:r>
+    </w:p>
+    <w:p>
+      <w:pPr>
+        <w:spacing w:after="0"/>
+        <w:rPr>
+          <w:sz w:val="28"/>
+          <w:szCs w:val="28"/>
+        </w:rPr>
+      </w:pPr>
+      <w:r>
+        <w:rPr>
+          <w:sz w:val="28"/>
+          <w:szCs w:val="28"/>
+        </w:rPr>
+        <w:t>}</w:t>
+      </w:r>
+    </w:p>
+    <w:p>
+      <w:pPr>
+        <w:spacing w:after="0"/>
+        <w:rPr>
+          <w:sz w:val="28"/>
+          <w:szCs w:val="28"/>
+        </w:rPr>
+      </w:pPr>
+      <w:r>
+        <w:rPr>
+          <w:sz w:val="28"/>
+          <w:szCs w:val="28"/>
+        </w:rPr>
+        <w:t>Responses:</w:t>
+      </w:r>
+    </w:p>
+    <w:p>
+      <w:pPr>
+        <w:spacing w:after="0"/>
+        <w:rPr>
+          <w:sz w:val="28"/>
+          <w:szCs w:val="28"/>
+        </w:rPr>
+      </w:pPr>
+      <w:r>
+        <w:rPr>
+          <w:color w:val="00B050"/>
+          <w:sz w:val="28"/>
+          <w:szCs w:val="28"/>
+        </w:rPr>
+        <w:t>200</w:t>
+      </w:r>
+      <w:r>
+        <w:rPr>
+          <w:sz w:val="28"/>
+          <w:szCs w:val="28"/>
+        </w:rPr>
+        <w:t>:</w:t>
+      </w:r>
+    </w:p>
+    <w:p>
+      <w:pPr>
+        <w:spacing w:after="0"/>
+        <w:rPr>
+          <w:sz w:val="28"/>
+          <w:szCs w:val="28"/>
+        </w:rPr>
+      </w:pPr>
+    </w:p>
+    <w:p>
+      <w:pPr>
+        <w:spacing w:after="0"/>
+        <w:rPr>
+          <w:sz w:val="28"/>
+          <w:szCs w:val="28"/>
+        </w:rPr>
+      </w:pPr>
+    </w:p>
+    <w:p>
+      <w:pPr>
+        <w:pStyle w:val="Heading2"/>
+        <w:rPr>
+          <w:color w:val="auto"/>
+          <w:sz w:val="28"/>
+          <w:szCs w:val="28"/>
+        </w:rPr>
+      </w:pPr>
+      <w:r>
+        <w:rPr>
+          <w:color w:val="auto"/>
+          <w:sz w:val="28"/>
+          <w:szCs w:val="28"/>
+          <w:highlight w:val="cyan"/>
+        </w:rPr>
+        <w:t>GET</w:t>
+      </w:r>
+      <w:r>
+        <w:rPr>
+          <w:color w:val="auto"/>
+          <w:sz w:val="28"/>
+          <w:szCs w:val="28"/>
+        </w:rPr>
+        <w:t xml:space="preserve"> /</w:t>
+      </w:r>
+      <w:r>
+        <w:rPr>
+          <w:color w:val="auto"/>
+          <w:sz w:val="28"/>
+          <w:szCs w:val="28"/>
+        </w:rPr>
+        <w:t>top-watch</w:t>
+      </w:r>
+      <w:r>
+        <w:rPr>
+          <w:color w:val="auto"/>
+          <w:sz w:val="28"/>
+          <w:szCs w:val="28"/>
+        </w:rPr>
+        <w:t xml:space="preserve"> – Lấy các khóa học </w:t>
+      </w:r>
+      <w:r>
+        <w:rPr>
+          <w:color w:val="auto"/>
+          <w:sz w:val="28"/>
+          <w:szCs w:val="28"/>
+        </w:rPr>
+        <w:t xml:space="preserve">có nhiều lượt xem nhất </w:t>
+      </w:r>
+    </w:p>
+    <w:p>
+      <w:pPr>
+        <w:spacing w:after="0"/>
+        <w:rPr>
+          <w:sz w:val="28"/>
+          <w:szCs w:val="28"/>
+        </w:rPr>
+      </w:pPr>
+      <w:r>
+        <w:rPr>
+          <w:sz w:val="28"/>
+          <w:szCs w:val="28"/>
+        </w:rPr>
+        <w:t xml:space="preserve">Parameters: </w:t>
+      </w:r>
+    </w:p>
+    <w:p>
+      <w:pPr>
+        <w:spacing w:after="0"/>
+        <w:rPr>
+          <w:sz w:val="28"/>
+          <w:szCs w:val="28"/>
+        </w:rPr>
+      </w:pPr>
+      <w:r>
+        <w:rPr>
+          <w:sz w:val="28"/>
+          <w:szCs w:val="28"/>
+        </w:rPr>
+        <w:t>{</w:t>
+      </w:r>
+    </w:p>
+    <w:p>
+      <w:pPr>
+        <w:spacing w:after="0"/>
+        <w:rPr>
+          <w:sz w:val="28"/>
+          <w:szCs w:val="28"/>
+        </w:rPr>
+      </w:pPr>
+      <w:r>
+        <w:rPr>
+          <w:sz w:val="28"/>
+          <w:szCs w:val="28"/>
+        </w:rPr>
+        <w:tab/>
+        <w:t>limit: number (Số nguyên dương, không bắt buộc</w:t>
+      </w:r>
+      <w:r>
+        <w:rPr>
+          <w:sz w:val="28"/>
+          <w:szCs w:val="28"/>
+        </w:rPr>
+        <w:t>, nếu không có thông tin xem như lấy tất cả</w:t>
+      </w:r>
+      <w:r>
+        <w:rPr>
+          <w:sz w:val="28"/>
+          <w:szCs w:val="28"/>
+        </w:rPr>
+        <w:t xml:space="preserve">) </w:t>
+      </w:r>
+    </w:p>
+    <w:p>
+      <w:pPr>
+        <w:spacing w:after="0"/>
+        <w:rPr>
+          <w:sz w:val="28"/>
+          <w:szCs w:val="28"/>
+        </w:rPr>
+      </w:pPr>
+      <w:r>
+        <w:rPr>
+          <w:sz w:val="28"/>
+          <w:szCs w:val="28"/>
+        </w:rPr>
+        <w:t>}</w:t>
+      </w:r>
+    </w:p>
+    <w:p>
+      <w:pPr>
+        <w:spacing w:after="0"/>
+        <w:rPr>
+          <w:sz w:val="28"/>
+          <w:szCs w:val="28"/>
+        </w:rPr>
+      </w:pPr>
+      <w:r>
+        <w:rPr>
+          <w:sz w:val="28"/>
+          <w:szCs w:val="28"/>
+        </w:rPr>
+        <w:t>Responses:</w:t>
+      </w:r>
+    </w:p>
+    <w:p>
+      <w:pPr>
+        <w:spacing w:after="0"/>
+        <w:rPr>
+          <w:sz w:val="28"/>
+          <w:szCs w:val="28"/>
+        </w:rPr>
+      </w:pPr>
+      <w:r>
+        <w:rPr>
+          <w:color w:val="00B050"/>
+          <w:sz w:val="28"/>
+          <w:szCs w:val="28"/>
+        </w:rPr>
+        <w:t>200</w:t>
+      </w:r>
+      <w:r>
+        <w:rPr>
+          <w:sz w:val="28"/>
+          <w:szCs w:val="28"/>
+        </w:rPr>
+        <w:t>:</w:t>
+      </w:r>
+    </w:p>
+    <w:p>
+      <w:pPr>
+        <w:spacing w:after="0"/>
+        <w:rPr>
+          <w:sz w:val="28"/>
+          <w:szCs w:val="28"/>
+        </w:rPr>
+      </w:pPr>
+    </w:p>
+    <w:p>
+      <w:pPr>
+        <w:spacing w:after="0"/>
+        <w:rPr>
+          <w:sz w:val="28"/>
+          <w:szCs w:val="28"/>
+        </w:rPr>
+      </w:pPr>
+    </w:p>
+    <w:p>
+      <w:pPr>
+        <w:pStyle w:val="Heading2"/>
+        <w:rPr>
+          <w:color w:val="auto"/>
+          <w:sz w:val="28"/>
+          <w:szCs w:val="28"/>
+        </w:rPr>
+      </w:pPr>
+      <w:r>
+        <w:rPr>
+          <w:color w:val="auto"/>
+          <w:sz w:val="28"/>
+          <w:szCs w:val="28"/>
+          <w:highlight w:val="cyan"/>
+        </w:rPr>
+        <w:t>GET</w:t>
+      </w:r>
+      <w:r>
+        <w:rPr>
+          <w:color w:val="auto"/>
+          <w:sz w:val="28"/>
+          <w:szCs w:val="28"/>
+        </w:rPr>
+        <w:t xml:space="preserve"> /</w:t>
+      </w:r>
+      <w:r>
+        <w:rPr>
+          <w:color w:val="auto"/>
+          <w:sz w:val="28"/>
+          <w:szCs w:val="28"/>
+        </w:rPr>
+        <w:t>hot</w:t>
+      </w:r>
+      <w:r>
+        <w:rPr>
+          <w:color w:val="auto"/>
+          <w:sz w:val="28"/>
+          <w:szCs w:val="28"/>
+        </w:rPr>
+        <w:t xml:space="preserve"> – Lấy các khóa học </w:t>
+      </w:r>
+      <w:r>
+        <w:rPr>
+          <w:color w:val="auto"/>
+          <w:sz w:val="28"/>
+          <w:szCs w:val="28"/>
+        </w:rPr>
+        <w:t>hot nhất (dựa trên số lượt xem, lượt học,…)</w:t>
+      </w:r>
+    </w:p>
+    <w:p>
+      <w:pPr>
+        <w:spacing w:after="0"/>
+        <w:rPr>
+          <w:sz w:val="28"/>
+          <w:szCs w:val="28"/>
+        </w:rPr>
+      </w:pPr>
+      <w:r>
+        <w:rPr>
+          <w:sz w:val="28"/>
+          <w:szCs w:val="28"/>
+        </w:rPr>
+        <w:t xml:space="preserve">Parameters: </w:t>
+      </w:r>
+    </w:p>
+    <w:p>
+      <w:pPr>
+        <w:spacing w:after="0"/>
+        <w:rPr>
+          <w:sz w:val="28"/>
+          <w:szCs w:val="28"/>
+        </w:rPr>
+      </w:pPr>
+      <w:r>
+        <w:rPr>
+          <w:sz w:val="28"/>
+          <w:szCs w:val="28"/>
+        </w:rPr>
+        <w:t>{</w:t>
+      </w:r>
+    </w:p>
+    <w:p>
+      <w:pPr>
+        <w:spacing w:after="0"/>
+        <w:rPr>
+          <w:sz w:val="28"/>
+          <w:szCs w:val="28"/>
+        </w:rPr>
+      </w:pPr>
+      <w:r>
+        <w:rPr>
+          <w:sz w:val="28"/>
+          <w:szCs w:val="28"/>
+        </w:rPr>
+        <w:tab/>
+        <w:t>limit: number (Số nguyên dương, không bắt buộc</w:t>
+      </w:r>
+      <w:r>
+        <w:rPr>
+          <w:sz w:val="28"/>
+          <w:szCs w:val="28"/>
+        </w:rPr>
+        <w:t>, nếu không có thông tin xem như lấy tất cả</w:t>
+      </w:r>
+      <w:r>
+        <w:rPr>
+          <w:sz w:val="28"/>
+          <w:szCs w:val="28"/>
+        </w:rPr>
+        <w:t xml:space="preserve">) </w:t>
+      </w:r>
+    </w:p>
+    <w:p>
+      <w:pPr>
+        <w:spacing w:after="0"/>
+        <w:rPr>
+          <w:sz w:val="28"/>
+          <w:szCs w:val="28"/>
+        </w:rPr>
+      </w:pPr>
+      <w:r>
+        <w:rPr>
+          <w:sz w:val="28"/>
+          <w:szCs w:val="28"/>
+        </w:rPr>
+        <w:t>}</w:t>
+      </w:r>
+    </w:p>
+    <w:p>
+      <w:pPr>
+        <w:spacing w:after="0"/>
+        <w:rPr>
+          <w:sz w:val="28"/>
+          <w:szCs w:val="28"/>
+        </w:rPr>
+      </w:pPr>
+      <w:r>
+        <w:rPr>
+          <w:sz w:val="28"/>
+          <w:szCs w:val="28"/>
+        </w:rPr>
+        <w:t>Responses:</w:t>
+      </w:r>
+    </w:p>
+    <w:p>
+      <w:pPr>
+        <w:spacing w:after="0"/>
+        <w:rPr>
+          <w:sz w:val="28"/>
+          <w:szCs w:val="28"/>
+        </w:rPr>
+      </w:pPr>
+      <w:r>
+        <w:rPr>
+          <w:color w:val="00B050"/>
+          <w:sz w:val="28"/>
+          <w:szCs w:val="28"/>
+        </w:rPr>
+        <w:t>200</w:t>
+      </w:r>
+      <w:r>
+        <w:rPr>
+          <w:sz w:val="28"/>
+          <w:szCs w:val="28"/>
+        </w:rPr>
+        <w:t>:</w:t>
+      </w:r>
+    </w:p>
+    <w:p>
+      <w:pPr>
+        <w:spacing w:after="0"/>
+        <w:rPr>
+          <w:sz w:val="28"/>
+          <w:szCs w:val="28"/>
+        </w:rPr>
+      </w:pPr>
+    </w:p>
+    <w:p>
+      <w:pPr>
+        <w:spacing w:after="0"/>
+        <w:rPr>
+          <w:sz w:val="28"/>
+          <w:szCs w:val="28"/>
+        </w:rPr>
+      </w:pPr>
+    </w:p>
+    <w:p>
+      <w:pPr>
+        <w:pStyle w:val="Heading2"/>
+        <w:rPr>
+          <w:color w:val="auto"/>
+          <w:sz w:val="28"/>
+          <w:szCs w:val="28"/>
+        </w:rPr>
+      </w:pPr>
+      <w:r>
+        <w:rPr>
+          <w:color w:val="auto"/>
+          <w:sz w:val="28"/>
+          <w:szCs w:val="28"/>
+          <w:highlight w:val="cyan"/>
+        </w:rPr>
+        <w:t>GET</w:t>
+      </w:r>
+      <w:r>
+        <w:rPr>
+          <w:color w:val="auto"/>
+          <w:sz w:val="28"/>
+          <w:szCs w:val="28"/>
+        </w:rPr>
+        <w:t xml:space="preserve"> /</w:t>
+      </w:r>
+      <w:r>
+        <w:rPr>
+          <w:color w:val="auto"/>
+          <w:sz w:val="28"/>
+          <w:szCs w:val="28"/>
+        </w:rPr>
+        <w:t>search</w:t>
+      </w:r>
+      <w:r>
+        <w:rPr>
+          <w:color w:val="auto"/>
+          <w:sz w:val="28"/>
+          <w:szCs w:val="28"/>
+        </w:rPr>
+        <w:t xml:space="preserve"> – </w:t>
+      </w:r>
+      <w:r>
+        <w:rPr>
+          <w:color w:val="auto"/>
+          <w:sz w:val="28"/>
+          <w:szCs w:val="28"/>
+        </w:rPr>
+        <w:t>Tìm kiếm khóa học</w:t>
+      </w:r>
+    </w:p>
+    <w:p>
+      <w:pPr>
+        <w:spacing w:after="0"/>
+        <w:rPr>
+          <w:sz w:val="28"/>
+          <w:szCs w:val="28"/>
+        </w:rPr>
+      </w:pPr>
+      <w:r>
+        <w:rPr>
+          <w:sz w:val="28"/>
+          <w:szCs w:val="28"/>
+        </w:rPr>
+        <w:t xml:space="preserve">Parameters: </w:t>
+      </w:r>
+    </w:p>
+    <w:p>
+      <w:pPr>
+        <w:spacing w:after="0"/>
+        <w:rPr>
+          <w:sz w:val="28"/>
+          <w:szCs w:val="28"/>
+        </w:rPr>
+      </w:pPr>
+      <w:r>
+        <w:rPr>
+          <w:sz w:val="28"/>
+          <w:szCs w:val="28"/>
+        </w:rPr>
+        <w:t>{</w:t>
+      </w:r>
+    </w:p>
+    <w:p>
+      <w:pPr>
+        <w:spacing w:after="0"/>
+        <w:rPr>
+          <w:sz w:val="28"/>
+          <w:szCs w:val="28"/>
+        </w:rPr>
+      </w:pPr>
+      <w:r>
+        <w:rPr>
+          <w:sz w:val="28"/>
+          <w:szCs w:val="28"/>
+        </w:rPr>
+        <w:tab/>
+      </w:r>
+      <w:r>
+        <w:rPr>
+          <w:sz w:val="28"/>
+          <w:szCs w:val="28"/>
+        </w:rPr>
+        <w:t>keyword: string,</w:t>
+      </w:r>
+    </w:p>
+    <w:p>
+      <w:pPr>
+        <w:spacing w:after="0"/>
+        <w:rPr>
+          <w:sz w:val="28"/>
+          <w:szCs w:val="28"/>
+        </w:rPr>
+      </w:pPr>
+      <w:r>
+        <w:rPr>
+          <w:sz w:val="28"/>
+          <w:szCs w:val="28"/>
+        </w:rPr>
+        <w:tab/>
+        <w:t>page: number,</w:t>
+      </w:r>
+    </w:p>
+    <w:p>
+      <w:pPr>
+        <w:spacing w:after="0"/>
+        <w:rPr>
+          <w:sz w:val="28"/>
+          <w:szCs w:val="28"/>
+        </w:rPr>
+      </w:pPr>
+      <w:r>
+        <w:rPr>
+          <w:sz w:val="28"/>
+          <w:szCs w:val="28"/>
+        </w:rPr>
+        <w:tab/>
+        <w:t>limit: number,</w:t>
+      </w:r>
+    </w:p>
+    <w:p>
+      <w:pPr>
+        <w:spacing w:after="0"/>
+        <w:rPr>
+          <w:sz w:val="28"/>
+          <w:szCs w:val="28"/>
+        </w:rPr>
+      </w:pPr>
+      <w:r>
+        <w:rPr>
+          <w:sz w:val="28"/>
+          <w:szCs w:val="28"/>
+        </w:rPr>
+        <w:tab/>
+        <w:t>ratingDesc: boolean (Không bắt buộc, nếu = true thì rating giảm dần)</w:t>
+      </w:r>
+    </w:p>
+    <w:p>
+      <w:pPr>
+        <w:spacing w:after="0"/>
+        <w:rPr>
+          <w:sz w:val="28"/>
+          <w:szCs w:val="28"/>
+        </w:rPr>
+      </w:pPr>
+      <w:r>
+        <w:rPr>
+          <w:sz w:val="28"/>
+          <w:szCs w:val="28"/>
+        </w:rPr>
+        <w:tab/>
+        <w:t>priceAsc: boolean (Không bắt buộc, nếu = true thì giá tăng dần)</w:t>
+      </w:r>
+    </w:p>
+    <w:p>
+      <w:pPr>
+        <w:spacing w:after="0"/>
+        <w:rPr>
+          <w:sz w:val="28"/>
+          <w:szCs w:val="28"/>
+        </w:rPr>
+      </w:pPr>
+      <w:r>
+        <w:rPr>
+          <w:sz w:val="28"/>
+          <w:szCs w:val="28"/>
+        </w:rPr>
+        <w:t>}</w:t>
+      </w:r>
+    </w:p>
+    <w:p>
+      <w:pPr>
+        <w:spacing w:after="0"/>
+        <w:rPr>
+          <w:sz w:val="28"/>
+          <w:szCs w:val="28"/>
+        </w:rPr>
+      </w:pPr>
+      <w:r>
+        <w:rPr>
+          <w:sz w:val="28"/>
+          <w:szCs w:val="28"/>
+        </w:rPr>
+        <w:t>Responses:</w:t>
+      </w:r>
+    </w:p>
+    <w:p>
+      <w:pPr>
+        <w:spacing w:after="0"/>
+        <w:rPr>
+          <w:sz w:val="28"/>
+          <w:szCs w:val="28"/>
+        </w:rPr>
+      </w:pPr>
+      <w:r>
+        <w:rPr>
+          <w:color w:val="00B050"/>
+          <w:sz w:val="28"/>
+          <w:szCs w:val="28"/>
+        </w:rPr>
+        <w:t>200</w:t>
+      </w:r>
+      <w:r>
+        <w:rPr>
+          <w:sz w:val="28"/>
+          <w:szCs w:val="28"/>
+        </w:rPr>
+        <w:t>:</w:t>
+      </w:r>
+    </w:p>
+    <w:p>
+      <w:pPr>
+        <w:spacing w:after="0"/>
+        <w:rPr>
+          <w:sz w:val="28"/>
+          <w:szCs w:val="28"/>
+        </w:rPr>
+      </w:pPr>
+    </w:p>
+    <w:p>
+      <w:pPr>
+        <w:pStyle w:val="Heading2"/>
+        <w:rPr>
+          <w:color w:val="auto"/>
+          <w:sz w:val="28"/>
+          <w:szCs w:val="28"/>
+        </w:rPr>
+      </w:pPr>
+      <w:r>
+        <w:rPr>
+          <w:color w:val="auto"/>
+          <w:sz w:val="28"/>
+          <w:szCs w:val="28"/>
+          <w:highlight w:val="cyan"/>
+        </w:rPr>
+        <w:t>GET</w:t>
+      </w:r>
+      <w:r>
+        <w:rPr>
+          <w:color w:val="auto"/>
+          <w:sz w:val="28"/>
+          <w:szCs w:val="28"/>
+        </w:rPr>
+        <w:t xml:space="preserve"> /</w:t>
+      </w:r>
+      <w:r>
+        <w:rPr>
+          <w:color w:val="auto"/>
+          <w:sz w:val="28"/>
+          <w:szCs w:val="28"/>
+        </w:rPr>
+        <w:t>category – Lấy tất cả khóa học theo category</w:t>
+      </w:r>
+    </w:p>
+    <w:p>
+      <w:pPr>
+        <w:spacing w:after="0"/>
+        <w:rPr>
+          <w:sz w:val="28"/>
+          <w:szCs w:val="28"/>
+        </w:rPr>
+      </w:pPr>
+      <w:r>
+        <w:rPr>
+          <w:sz w:val="28"/>
+          <w:szCs w:val="28"/>
+        </w:rPr>
+        <w:t xml:space="preserve">Parameters: </w:t>
+      </w:r>
+    </w:p>
+    <w:p>
+      <w:pPr>
+        <w:spacing w:after="0"/>
+        <w:rPr>
+          <w:sz w:val="28"/>
+          <w:szCs w:val="28"/>
+        </w:rPr>
+      </w:pPr>
+      <w:r>
+        <w:rPr>
+          <w:sz w:val="28"/>
+          <w:szCs w:val="28"/>
+        </w:rPr>
+        <w:t>{</w:t>
+      </w:r>
+    </w:p>
+    <w:p>
+      <w:pPr>
+        <w:spacing w:after="0"/>
+        <w:rPr>
+          <w:sz w:val="28"/>
+          <w:szCs w:val="28"/>
+        </w:rPr>
+      </w:pPr>
+      <w:r>
+        <w:rPr>
+          <w:sz w:val="28"/>
+          <w:szCs w:val="28"/>
+        </w:rPr>
+        <w:tab/>
+        <w:t>page: number,</w:t>
+      </w:r>
+    </w:p>
+    <w:p>
+      <w:pPr>
+        <w:spacing w:after="0"/>
+        <w:rPr>
+          <w:sz w:val="28"/>
+          <w:szCs w:val="28"/>
+        </w:rPr>
+      </w:pPr>
+      <w:r>
+        <w:rPr>
+          <w:sz w:val="28"/>
+          <w:szCs w:val="28"/>
+        </w:rPr>
+        <w:tab/>
+        <w:t>limit: number,</w:t>
+      </w:r>
+    </w:p>
+    <w:p>
+      <w:pPr>
+        <w:spacing w:after="0"/>
+        <w:rPr>
+          <w:sz w:val="28"/>
+          <w:szCs w:val="28"/>
+        </w:rPr>
+      </w:pPr>
+      <w:r>
+        <w:rPr>
+          <w:sz w:val="28"/>
+          <w:szCs w:val="28"/>
+        </w:rPr>
+        <w:tab/>
+        <w:t>categoryId: number</w:t>
+      </w:r>
+    </w:p>
+    <w:p>
+      <w:pPr>
+        <w:spacing w:after="0"/>
+        <w:rPr>
+          <w:sz w:val="28"/>
+          <w:szCs w:val="28"/>
+        </w:rPr>
+      </w:pPr>
+      <w:r>
+        <w:rPr>
+          <w:sz w:val="28"/>
+          <w:szCs w:val="28"/>
+        </w:rPr>
+        <w:t>}</w:t>
+      </w:r>
+    </w:p>
+    <w:p>
+      <w:pPr>
+        <w:spacing w:after="0"/>
+        <w:rPr>
+          <w:sz w:val="28"/>
+          <w:szCs w:val="28"/>
+        </w:rPr>
+      </w:pPr>
+      <w:r>
+        <w:rPr>
+          <w:sz w:val="28"/>
+          <w:szCs w:val="28"/>
+        </w:rPr>
+        <w:t>Responses:</w:t>
+      </w:r>
+    </w:p>
+    <w:p>
+      <w:pPr>
+        <w:spacing w:after="0"/>
+        <w:rPr>
+          <w:sz w:val="28"/>
+          <w:szCs w:val="28"/>
+        </w:rPr>
+      </w:pPr>
+      <w:r>
+        <w:rPr>
+          <w:color w:val="00B050"/>
+          <w:sz w:val="28"/>
+          <w:szCs w:val="28"/>
+        </w:rPr>
+        <w:t>200</w:t>
+      </w:r>
+      <w:r>
+        <w:rPr>
+          <w:sz w:val="28"/>
+          <w:szCs w:val="28"/>
+        </w:rPr>
+        <w:t>:</w:t>
+      </w:r>
+    </w:p>
+    <w:p>
+      <w:pPr>
+        <w:spacing w:after="0"/>
+        <w:rPr>
+          <w:sz w:val="28"/>
+          <w:szCs w:val="28"/>
+        </w:rPr>
+      </w:pPr>
+    </w:p>
+    <w:p>
+      <w:pPr>
+        <w:pStyle w:val="Heading2"/>
+        <w:rPr>
+          <w:color w:val="auto"/>
+          <w:sz w:val="28"/>
+          <w:szCs w:val="28"/>
+        </w:rPr>
+      </w:pPr>
+      <w:r>
+        <w:rPr>
+          <w:color w:val="auto"/>
+          <w:sz w:val="28"/>
+          <w:szCs w:val="28"/>
+          <w:highlight w:val="cyan"/>
+        </w:rPr>
+        <w:t>GET</w:t>
+      </w:r>
+      <w:r>
+        <w:rPr>
+          <w:color w:val="auto"/>
+          <w:sz w:val="28"/>
+          <w:szCs w:val="28"/>
+        </w:rPr>
+        <w:t xml:space="preserve"> /</w:t>
+      </w:r>
+      <w:r>
+        <w:rPr>
+          <w:color w:val="auto"/>
+          <w:sz w:val="28"/>
+          <w:szCs w:val="28"/>
+        </w:rPr>
+        <w:t>category – Lấy tất cả khóa học theo category</w:t>
+      </w:r>
+    </w:p>
+    <w:p>
+      <w:pPr>
+        <w:spacing w:after="0"/>
+        <w:rPr>
+          <w:sz w:val="28"/>
+          <w:szCs w:val="28"/>
+        </w:rPr>
+      </w:pPr>
+      <w:r>
+        <w:rPr>
+          <w:sz w:val="28"/>
+          <w:szCs w:val="28"/>
+        </w:rPr>
+        <w:t xml:space="preserve">Parameters: </w:t>
+      </w:r>
+    </w:p>
+    <w:p>
+      <w:pPr>
+        <w:spacing w:after="0"/>
+        <w:rPr>
+          <w:sz w:val="28"/>
+          <w:szCs w:val="28"/>
+        </w:rPr>
+      </w:pPr>
+      <w:r>
+        <w:rPr>
+          <w:sz w:val="28"/>
+          <w:szCs w:val="28"/>
+        </w:rPr>
+        <w:t>{</w:t>
+      </w:r>
+    </w:p>
+    <w:p>
+      <w:pPr>
+        <w:spacing w:after="0"/>
+        <w:rPr>
+          <w:sz w:val="28"/>
+          <w:szCs w:val="28"/>
+        </w:rPr>
+      </w:pPr>
+      <w:r>
+        <w:rPr>
+          <w:sz w:val="28"/>
+          <w:szCs w:val="28"/>
+        </w:rPr>
+        <w:tab/>
+        <w:t>page: number,</w:t>
+      </w:r>
+    </w:p>
+    <w:p>
+      <w:pPr>
+        <w:spacing w:after="0"/>
+        <w:rPr>
+          <w:sz w:val="28"/>
+          <w:szCs w:val="28"/>
+        </w:rPr>
+      </w:pPr>
+      <w:r>
+        <w:rPr>
+          <w:sz w:val="28"/>
+          <w:szCs w:val="28"/>
+        </w:rPr>
+        <w:tab/>
+        <w:t>limit: number,</w:t>
+      </w:r>
+    </w:p>
+    <w:p>
+      <w:pPr>
+        <w:spacing w:after="0"/>
+        <w:rPr>
+          <w:sz w:val="28"/>
+          <w:szCs w:val="28"/>
+        </w:rPr>
+      </w:pPr>
+      <w:r>
+        <w:rPr>
+          <w:sz w:val="28"/>
+          <w:szCs w:val="28"/>
+        </w:rPr>
+        <w:tab/>
+        <w:t>categoryId: number</w:t>
+      </w:r>
+    </w:p>
+    <w:p>
+      <w:pPr>
+        <w:spacing w:after="0"/>
+        <w:rPr>
+          <w:sz w:val="28"/>
+          <w:szCs w:val="28"/>
+        </w:rPr>
+      </w:pPr>
+      <w:r>
+        <w:rPr>
+          <w:sz w:val="28"/>
+          <w:szCs w:val="28"/>
+        </w:rPr>
+        <w:t>}</w:t>
+      </w:r>
+    </w:p>
+    <w:p>
+      <w:pPr>
+        <w:spacing w:after="0"/>
+        <w:rPr>
+          <w:sz w:val="28"/>
+          <w:szCs w:val="28"/>
+        </w:rPr>
+      </w:pPr>
+      <w:r>
+        <w:rPr>
+          <w:sz w:val="28"/>
+          <w:szCs w:val="28"/>
+        </w:rPr>
+        <w:t>Responses:</w:t>
+      </w:r>
+    </w:p>
+    <w:p>
+      <w:pPr>
+        <w:spacing w:after="0"/>
+        <w:rPr>
+          <w:sz w:val="28"/>
+          <w:szCs w:val="28"/>
+        </w:rPr>
+      </w:pPr>
+      <w:r>
+        <w:rPr>
+          <w:color w:val="00B050"/>
+          <w:sz w:val="28"/>
+          <w:szCs w:val="28"/>
+        </w:rPr>
+        <w:t>200</w:t>
+      </w:r>
+      <w:r>
+        <w:rPr>
+          <w:sz w:val="28"/>
+          <w:szCs w:val="28"/>
+        </w:rPr>
+        <w:t>:</w:t>
+      </w:r>
+    </w:p>
+    <w:p>
+      <w:pPr>
+        <w:spacing w:after="0"/>
+        <w:rPr>
+          <w:sz w:val="28"/>
+          <w:szCs w:val="28"/>
+        </w:rPr>
+      </w:pPr>
+    </w:p>
+    <w:p>
+      <w:pPr>
+        <w:pStyle w:val="Heading2"/>
+        <w:rPr>
+          <w:color w:val="auto"/>
+          <w:sz w:val="28"/>
+          <w:szCs w:val="28"/>
+        </w:rPr>
+      </w:pPr>
+      <w:r>
+        <w:rPr>
+          <w:color w:val="auto"/>
+          <w:sz w:val="28"/>
+          <w:szCs w:val="28"/>
+          <w:highlight w:val="cyan"/>
+        </w:rPr>
+        <w:lastRenderedPageBreak/>
+        <w:t>GET</w:t>
+      </w:r>
+      <w:r>
+        <w:rPr>
+          <w:color w:val="auto"/>
+          <w:sz w:val="28"/>
+          <w:szCs w:val="28"/>
+        </w:rPr>
+        <w:t xml:space="preserve"> /</w:t>
+      </w:r>
+      <w:r>
+        <w:rPr>
+          <w:color w:val="auto"/>
+          <w:sz w:val="28"/>
+          <w:szCs w:val="28"/>
+        </w:rPr>
+        <w:t>:id</w:t>
+      </w:r>
+      <w:r>
+        <w:rPr>
+          <w:color w:val="auto"/>
+          <w:sz w:val="28"/>
+          <w:szCs w:val="28"/>
+        </w:rPr>
+        <w:t xml:space="preserve"> – Lấy </w:t>
+      </w:r>
+      <w:r>
+        <w:rPr>
+          <w:color w:val="auto"/>
+          <w:sz w:val="28"/>
+          <w:szCs w:val="28"/>
+        </w:rPr>
+        <w:t>thông tin cơ bản</w:t>
+      </w:r>
+      <w:r>
+        <w:rPr>
+          <w:color w:val="auto"/>
+          <w:sz w:val="28"/>
+          <w:szCs w:val="28"/>
+        </w:rPr>
+        <w:t xml:space="preserve"> 1 khóa học</w:t>
+      </w:r>
+      <w:r>
+        <w:rPr>
+          <w:color w:val="auto"/>
+          <w:sz w:val="28"/>
+          <w:szCs w:val="28"/>
+        </w:rPr>
+        <w:t xml:space="preserve"> theo id </w:t>
+      </w:r>
+    </w:p>
+    <w:p>
+      <w:pPr>
+        <w:spacing w:after="0"/>
+        <w:rPr>
+          <w:sz w:val="28"/>
+          <w:szCs w:val="28"/>
+        </w:rPr>
+      </w:pPr>
+      <w:r>
+        <w:rPr>
+          <w:sz w:val="28"/>
+          <w:szCs w:val="28"/>
+        </w:rPr>
+        <w:t xml:space="preserve">Parameters: </w:t>
+      </w:r>
+    </w:p>
+    <w:p>
+      <w:pPr>
+        <w:spacing w:after="0"/>
+        <w:rPr>
+          <w:sz w:val="28"/>
+          <w:szCs w:val="28"/>
+        </w:rPr>
+      </w:pPr>
+      <w:r>
+        <w:rPr>
+          <w:sz w:val="28"/>
+          <w:szCs w:val="28"/>
+        </w:rPr>
+        <w:t>{</w:t>
+      </w:r>
+    </w:p>
+    <w:p>
+      <w:pPr>
+        <w:spacing w:after="0"/>
+        <w:rPr>
+          <w:sz w:val="28"/>
+          <w:szCs w:val="28"/>
+        </w:rPr>
+      </w:pPr>
+      <w:r>
+        <w:rPr>
+          <w:sz w:val="28"/>
+          <w:szCs w:val="28"/>
+        </w:rPr>
+        <w:tab/>
+      </w:r>
+      <w:r>
+        <w:rPr>
+          <w:sz w:val="28"/>
+          <w:szCs w:val="28"/>
+        </w:rPr>
+        <w:t>courseId: number</w:t>
+      </w:r>
+    </w:p>
+    <w:p>
+      <w:pPr>
+        <w:spacing w:after="0"/>
+        <w:rPr>
+          <w:sz w:val="28"/>
+          <w:szCs w:val="28"/>
+        </w:rPr>
+      </w:pPr>
+      <w:r>
+        <w:rPr>
+          <w:sz w:val="28"/>
+          <w:szCs w:val="28"/>
+        </w:rPr>
+        <w:t>}</w:t>
+      </w:r>
+    </w:p>
+    <w:p>
+      <w:pPr>
+        <w:spacing w:after="0"/>
+        <w:rPr>
+          <w:sz w:val="28"/>
+          <w:szCs w:val="28"/>
+        </w:rPr>
+      </w:pPr>
+      <w:r>
+        <w:rPr>
+          <w:sz w:val="28"/>
+          <w:szCs w:val="28"/>
+        </w:rPr>
+        <w:t>Responses:</w:t>
+      </w:r>
+    </w:p>
+    <w:p>
+      <w:pPr>
+        <w:spacing w:after="0"/>
+        <w:rPr>
+          <w:sz w:val="28"/>
+          <w:szCs w:val="28"/>
+        </w:rPr>
+      </w:pPr>
+      <w:r>
+        <w:rPr>
+          <w:color w:val="00B050"/>
+          <w:sz w:val="28"/>
+          <w:szCs w:val="28"/>
+        </w:rPr>
+        <w:t>200</w:t>
+      </w:r>
+      <w:r>
+        <w:rPr>
+          <w:sz w:val="28"/>
+          <w:szCs w:val="28"/>
+        </w:rPr>
+        <w:t>:</w:t>
+      </w:r>
+    </w:p>
+    <w:p>
+      <w:pPr>
+        <w:spacing w:after="0"/>
+        <w:rPr>
+          <w:sz w:val="28"/>
+          <w:szCs w:val="28"/>
+        </w:rPr>
+      </w:pPr>
+    </w:p>
+    <w:p>
+      <w:pPr>
+        <w:spacing w:after="0"/>
+        <w:rPr>
+          <w:sz w:val="28"/>
+          <w:szCs w:val="28"/>
+        </w:rPr>
+      </w:pPr>
+    </w:p>
+    <w:p>
+      <w:pPr>
+        <w:pStyle w:val="Heading2"/>
+        <w:rPr>
+          <w:color w:val="auto"/>
+          <w:sz w:val="28"/>
+          <w:szCs w:val="28"/>
+        </w:rPr>
+      </w:pPr>
+      <w:bookmarkStart w:id="27" w:name="_Toc74772217"/>
+      <w:r>
+        <w:rPr>
+          <w:color w:val="auto"/>
+          <w:sz w:val="28"/>
+          <w:szCs w:val="28"/>
+          <w:highlight w:val="green"/>
+        </w:rPr>
+        <w:t>POST</w:t>
+      </w:r>
+      <w:r>
+        <w:rPr>
+          <w:color w:val="auto"/>
+          <w:sz w:val="28"/>
+          <w:szCs w:val="28"/>
+        </w:rPr>
+        <w:t xml:space="preserve"> /</w:t>
+      </w:r>
+      <w:r>
+        <w:rPr>
+          <w:color w:val="auto"/>
+          <w:sz w:val="28"/>
+          <w:szCs w:val="28"/>
+        </w:rPr>
+        <w:t xml:space="preserve"> - Thêm 1 </w:t>
+      </w:r>
+      <w:bookmarkEnd w:id="27"/>
+      <w:r>
+        <w:rPr>
+          <w:color w:val="auto"/>
+          <w:sz w:val="28"/>
+          <w:szCs w:val="28"/>
+        </w:rPr>
+        <w:t>khóa học</w:t>
+      </w:r>
+    </w:p>
+    <w:p>
+      <w:pPr>
+        <w:spacing w:after="0"/>
+        <w:rPr>
+          <w:sz w:val="28"/>
+          <w:szCs w:val="28"/>
+        </w:rPr>
+      </w:pPr>
+      <w:r>
+        <w:rPr>
+          <w:sz w:val="28"/>
+          <w:szCs w:val="28"/>
+        </w:rPr>
+        <w:t xml:space="preserve">Yêu cầu quyền: </w:t>
+      </w:r>
+      <w:r>
+        <w:rPr>
+          <w:sz w:val="28"/>
+          <w:szCs w:val="28"/>
+        </w:rPr>
+        <w:t>Teacher</w:t>
+      </w:r>
+    </w:p>
+    <w:p>
+      <w:pPr>
+        <w:spacing w:after="0"/>
+        <w:rPr>
+          <w:sz w:val="28"/>
+          <w:szCs w:val="28"/>
+        </w:rPr>
+      </w:pPr>
+      <w:r>
+        <w:rPr>
+          <w:sz w:val="28"/>
+          <w:szCs w:val="28"/>
+        </w:rPr>
+        <w:t xml:space="preserve">Headers: </w:t>
+      </w:r>
+      <w:hyperlink w:anchor="_Lưu_ý_authentication" w:history="1">
+        <w:r>
+          <w:rPr>
+            <w:rStyle w:val="Hyperlink"/>
+            <w:sz w:val="28"/>
+            <w:szCs w:val="28"/>
+          </w:rPr>
+          <w:t>Xem tại lưu ý authentication</w:t>
+        </w:r>
+      </w:hyperlink>
+    </w:p>
+    <w:p>
+      <w:pPr>
+        <w:spacing w:after="0"/>
+        <w:rPr>
+          <w:sz w:val="28"/>
+          <w:szCs w:val="28"/>
+        </w:rPr>
+      </w:pPr>
+      <w:r>
+        <w:rPr>
+          <w:sz w:val="28"/>
+          <w:szCs w:val="28"/>
+        </w:rPr>
+        <w:t xml:space="preserve">Parameters: </w:t>
+      </w:r>
+    </w:p>
+    <w:p>
+      <w:pPr>
+        <w:spacing w:after="0"/>
+        <w:rPr>
+          <w:sz w:val="28"/>
+          <w:szCs w:val="28"/>
+        </w:rPr>
+      </w:pPr>
+      <w:r>
+        <w:rPr>
+          <w:sz w:val="28"/>
+          <w:szCs w:val="28"/>
+        </w:rPr>
+        <w:t>{</w:t>
+      </w:r>
+    </w:p>
+    <w:p>
+      <w:pPr>
+        <w:spacing w:after="0"/>
+        <w:rPr>
+          <w:sz w:val="28"/>
+          <w:szCs w:val="28"/>
+        </w:rPr>
+      </w:pPr>
+      <w:r>
+        <w:rPr>
+          <w:sz w:val="28"/>
+          <w:szCs w:val="28"/>
+        </w:rPr>
+        <w:tab/>
+      </w:r>
+      <w:r>
+        <w:rPr>
+          <w:sz w:val="28"/>
+          <w:szCs w:val="28"/>
+        </w:rPr>
+        <w:t>“courseName”: string,</w:t>
+      </w:r>
+    </w:p>
+    <w:p>
+      <w:pPr>
+        <w:spacing w:after="0"/>
+        <w:rPr>
+          <w:sz w:val="28"/>
+          <w:szCs w:val="28"/>
+        </w:rPr>
+      </w:pPr>
+      <w:r>
+        <w:rPr>
+          <w:sz w:val="28"/>
+          <w:szCs w:val="28"/>
+        </w:rPr>
+        <w:tab/>
+        <w:t>“subCategoryId”</w:t>
+      </w:r>
+      <w:r>
+        <w:rPr>
+          <w:sz w:val="28"/>
+          <w:szCs w:val="28"/>
+        </w:rPr>
+        <w:t>: number,</w:t>
+      </w:r>
+    </w:p>
+    <w:p>
+      <w:pPr>
+        <w:spacing w:after="0"/>
+        <w:rPr>
+          <w:sz w:val="28"/>
+          <w:szCs w:val="28"/>
+        </w:rPr>
+      </w:pPr>
+      <w:r>
+        <w:rPr>
+          <w:sz w:val="28"/>
+          <w:szCs w:val="28"/>
+        </w:rPr>
+        <w:tab/>
+        <w:t>“price”: number,</w:t>
+      </w:r>
+    </w:p>
+    <w:p>
+      <w:pPr>
+        <w:spacing w:after="0"/>
+        <w:rPr>
+          <w:sz w:val="28"/>
+          <w:szCs w:val="28"/>
+        </w:rPr>
+      </w:pPr>
+      <w:r>
+        <w:rPr>
+          <w:sz w:val="28"/>
+          <w:szCs w:val="28"/>
+        </w:rPr>
+        <w:tab/>
+        <w:t>“detailShort”: string,</w:t>
+      </w:r>
+    </w:p>
+    <w:p>
+      <w:pPr>
+        <w:spacing w:after="0"/>
+        <w:rPr>
+          <w:sz w:val="28"/>
+          <w:szCs w:val="28"/>
+        </w:rPr>
+      </w:pPr>
+      <w:r>
+        <w:rPr>
+          <w:sz w:val="28"/>
+          <w:szCs w:val="28"/>
+        </w:rPr>
+        <w:tab/>
+        <w:t>“detailLong”: string</w:t>
+      </w:r>
+    </w:p>
+    <w:p>
+      <w:pPr>
+        <w:spacing w:after="0"/>
+        <w:rPr>
+          <w:sz w:val="28"/>
+          <w:szCs w:val="28"/>
+        </w:rPr>
+      </w:pPr>
+      <w:r>
+        <w:rPr>
+          <w:sz w:val="28"/>
+          <w:szCs w:val="28"/>
+        </w:rPr>
+        <w:t>}</w:t>
+      </w:r>
+    </w:p>
+    <w:p>
+      <w:pPr>
+        <w:spacing w:after="0"/>
+        <w:rPr>
+          <w:sz w:val="28"/>
+          <w:szCs w:val="28"/>
+        </w:rPr>
+      </w:pPr>
+      <w:r>
+        <w:rPr>
+          <w:sz w:val="28"/>
+          <w:szCs w:val="28"/>
+        </w:rPr>
+        <w:t>Responses:</w:t>
+      </w:r>
+    </w:p>
+    <w:p>
+      <w:pPr>
+        <w:spacing w:after="0"/>
+        <w:rPr>
+          <w:sz w:val="28"/>
+          <w:szCs w:val="28"/>
+        </w:rPr>
+      </w:pPr>
+      <w:r>
+        <w:rPr>
+          <w:color w:val="00B050"/>
+          <w:sz w:val="28"/>
+          <w:szCs w:val="28"/>
+        </w:rPr>
+        <w:t>201</w:t>
+      </w:r>
+      <w:r>
+        <w:rPr>
+          <w:sz w:val="28"/>
+          <w:szCs w:val="28"/>
+        </w:rPr>
+        <w:t>:</w:t>
+      </w:r>
+    </w:p>
+    <w:p>
+      <w:pPr>
+        <w:spacing w:after="0"/>
+        <w:rPr>
+          <w:sz w:val="28"/>
+          <w:szCs w:val="28"/>
+        </w:rPr>
+      </w:pPr>
+    </w:p>
+    <w:p>
+      <w:pPr>
+        <w:spacing w:after="0"/>
+        <w:rPr>
+          <w:sz w:val="28"/>
+          <w:szCs w:val="28"/>
+        </w:rPr>
+      </w:pPr>
+    </w:p>
+    <w:p>
+      <w:pPr>
+        <w:spacing w:after="0"/>
+        <w:rPr>
+          <w:sz w:val="28"/>
+          <w:szCs w:val="28"/>
+        </w:rPr>
+      </w:pPr>
+    </w:p>
+    <w:p>
+      <w:pPr>
+        <w:pStyle w:val="Heading2"/>
+        <w:rPr>
+          <w:color w:val="auto"/>
+          <w:sz w:val="28"/>
+          <w:szCs w:val="28"/>
+        </w:rPr>
+      </w:pPr>
+      <w:bookmarkStart w:id="28" w:name="_Toc74772218"/>
+      <w:r>
+        <w:rPr>
+          <w:color w:val="auto"/>
+          <w:sz w:val="28"/>
+          <w:szCs w:val="28"/>
+          <w:highlight w:val="yellow"/>
+        </w:rPr>
+        <w:t>PUT</w:t>
+      </w:r>
+      <w:r>
+        <w:rPr>
+          <w:color w:val="auto"/>
+          <w:sz w:val="28"/>
+          <w:szCs w:val="28"/>
+        </w:rPr>
+        <w:t xml:space="preserve"> /</w:t>
+      </w:r>
+      <w:r>
+        <w:rPr>
+          <w:color w:val="auto"/>
+          <w:sz w:val="28"/>
+          <w:szCs w:val="28"/>
+        </w:rPr>
+        <w:t xml:space="preserve"> - Chỉnh sửa thông tin </w:t>
+      </w:r>
+      <w:bookmarkEnd w:id="28"/>
+      <w:r>
+        <w:rPr>
+          <w:color w:val="auto"/>
+          <w:sz w:val="28"/>
+          <w:szCs w:val="28"/>
+        </w:rPr>
+        <w:t>khóa học</w:t>
+      </w:r>
+    </w:p>
+    <w:p>
+      <w:pPr>
+        <w:spacing w:after="0"/>
+        <w:rPr>
+          <w:sz w:val="28"/>
+          <w:szCs w:val="28"/>
+        </w:rPr>
+      </w:pPr>
+      <w:r>
+        <w:rPr>
+          <w:sz w:val="28"/>
+          <w:szCs w:val="28"/>
+        </w:rPr>
+        <w:t xml:space="preserve">Yêu cầu quyền </w:t>
+      </w:r>
+      <w:r>
+        <w:rPr>
+          <w:sz w:val="28"/>
+          <w:szCs w:val="28"/>
+        </w:rPr>
+        <w:t>teacher</w:t>
+      </w:r>
+    </w:p>
+    <w:p>
+      <w:pPr>
+        <w:spacing w:after="0"/>
+        <w:rPr>
+          <w:sz w:val="28"/>
+          <w:szCs w:val="28"/>
+        </w:rPr>
+      </w:pPr>
+      <w:r>
+        <w:rPr>
+          <w:sz w:val="28"/>
+          <w:szCs w:val="28"/>
+        </w:rPr>
+        <w:t xml:space="preserve">Headers: </w:t>
+      </w:r>
+      <w:hyperlink w:anchor="_Lưu_ý_authentication" w:history="1">
+        <w:r>
+          <w:rPr>
+            <w:rStyle w:val="Hyperlink"/>
+            <w:sz w:val="28"/>
+            <w:szCs w:val="28"/>
+          </w:rPr>
+          <w:t>Xem tại lưu ý authentication</w:t>
+        </w:r>
+      </w:hyperlink>
+    </w:p>
+    <w:p>
+      <w:pPr>
+        <w:spacing w:after="0"/>
+        <w:rPr>
+          <w:sz w:val="28"/>
+          <w:szCs w:val="28"/>
+        </w:rPr>
+      </w:pPr>
+      <w:r>
+        <w:rPr>
+          <w:sz w:val="28"/>
+          <w:szCs w:val="28"/>
+        </w:rPr>
+        <w:t xml:space="preserve">Parameters: </w:t>
+      </w:r>
+    </w:p>
+    <w:p>
+      <w:pPr>
+        <w:spacing w:after="0"/>
+        <w:rPr>
+          <w:sz w:val="28"/>
+          <w:szCs w:val="28"/>
+        </w:rPr>
+      </w:pPr>
+      <w:r>
+        <w:rPr>
+          <w:sz w:val="28"/>
+          <w:szCs w:val="28"/>
+        </w:rPr>
+        <w:t>{</w:t>
+      </w:r>
+    </w:p>
+    <w:p>
+      <w:pPr>
+        <w:spacing w:after="0"/>
+        <w:rPr>
+          <w:sz w:val="28"/>
+          <w:szCs w:val="28"/>
+        </w:rPr>
+      </w:pPr>
+      <w:r>
+        <w:rPr>
+          <w:sz w:val="28"/>
+          <w:szCs w:val="28"/>
+        </w:rPr>
+        <w:tab/>
+      </w:r>
+      <w:r>
+        <w:rPr>
+          <w:sz w:val="28"/>
+          <w:szCs w:val="28"/>
+        </w:rPr>
+        <w:t>“courseName”: string</w:t>
+      </w:r>
+      <w:r>
+        <w:rPr>
+          <w:sz w:val="28"/>
+          <w:szCs w:val="28"/>
+        </w:rPr>
+        <w:t xml:space="preserve"> (Không bắt buộc)</w:t>
+      </w:r>
+      <w:r>
+        <w:rPr>
+          <w:sz w:val="28"/>
+          <w:szCs w:val="28"/>
+        </w:rPr>
+        <w:t>,</w:t>
+      </w:r>
+    </w:p>
+    <w:p>
+      <w:pPr>
+        <w:spacing w:after="0"/>
+        <w:rPr>
+          <w:sz w:val="28"/>
+          <w:szCs w:val="28"/>
+        </w:rPr>
+      </w:pPr>
+      <w:r>
+        <w:rPr>
+          <w:sz w:val="28"/>
+          <w:szCs w:val="28"/>
+        </w:rPr>
+        <w:tab/>
+        <w:t>“subCategoryId”: number</w:t>
+      </w:r>
+      <w:r>
+        <w:rPr>
+          <w:sz w:val="28"/>
+          <w:szCs w:val="28"/>
+        </w:rPr>
+        <w:t xml:space="preserve"> </w:t>
+      </w:r>
+      <w:r>
+        <w:rPr>
+          <w:sz w:val="28"/>
+          <w:szCs w:val="28"/>
+        </w:rPr>
+        <w:t>(Không bắt buộc),</w:t>
+      </w:r>
+    </w:p>
+    <w:p>
+      <w:pPr>
+        <w:spacing w:after="0"/>
+        <w:rPr>
+          <w:sz w:val="28"/>
+          <w:szCs w:val="28"/>
+        </w:rPr>
+      </w:pPr>
+      <w:r>
+        <w:rPr>
+          <w:sz w:val="28"/>
+          <w:szCs w:val="28"/>
+        </w:rPr>
+        <w:tab/>
+        <w:t>“price”: number</w:t>
+      </w:r>
+      <w:r>
+        <w:rPr>
+          <w:sz w:val="28"/>
+          <w:szCs w:val="28"/>
+        </w:rPr>
+        <w:t xml:space="preserve"> </w:t>
+      </w:r>
+      <w:r>
+        <w:rPr>
+          <w:sz w:val="28"/>
+          <w:szCs w:val="28"/>
+        </w:rPr>
+        <w:t>(Không bắt buộc),</w:t>
+      </w:r>
+    </w:p>
+    <w:p>
+      <w:pPr>
+        <w:spacing w:after="0"/>
+        <w:rPr>
+          <w:sz w:val="28"/>
+          <w:szCs w:val="28"/>
+        </w:rPr>
+      </w:pPr>
+      <w:r>
+        <w:rPr>
+          <w:sz w:val="28"/>
+          <w:szCs w:val="28"/>
+        </w:rPr>
+        <w:tab/>
+        <w:t>“salePrice”: number (Không bắt buộc),</w:t>
+      </w:r>
+    </w:p>
+    <w:p>
+      <w:pPr>
+        <w:spacing w:after="0"/>
+        <w:rPr>
+          <w:sz w:val="28"/>
+          <w:szCs w:val="28"/>
+        </w:rPr>
+      </w:pPr>
+      <w:r>
+        <w:rPr>
+          <w:sz w:val="28"/>
+          <w:szCs w:val="28"/>
+        </w:rPr>
+        <w:lastRenderedPageBreak/>
+        <w:tab/>
+        <w:t>“detailShort”: string</w:t>
+      </w:r>
+      <w:r>
+        <w:rPr>
+          <w:sz w:val="28"/>
+          <w:szCs w:val="28"/>
+        </w:rPr>
+        <w:t xml:space="preserve"> </w:t>
+      </w:r>
+      <w:r>
+        <w:rPr>
+          <w:sz w:val="28"/>
+          <w:szCs w:val="28"/>
+        </w:rPr>
+        <w:t>(Không bắt buộc),</w:t>
+      </w:r>
+    </w:p>
+    <w:p>
+      <w:pPr>
+        <w:spacing w:after="0"/>
+        <w:rPr>
+          <w:sz w:val="28"/>
+          <w:szCs w:val="28"/>
+        </w:rPr>
+      </w:pPr>
+      <w:r>
+        <w:rPr>
+          <w:sz w:val="28"/>
+          <w:szCs w:val="28"/>
+        </w:rPr>
+        <w:tab/>
+        <w:t>“detailLong”: string</w:t>
+      </w:r>
+      <w:r>
+        <w:rPr>
+          <w:sz w:val="28"/>
+          <w:szCs w:val="28"/>
+        </w:rPr>
+        <w:t xml:space="preserve"> </w:t>
+      </w:r>
+      <w:r>
+        <w:rPr>
+          <w:sz w:val="28"/>
+          <w:szCs w:val="28"/>
+        </w:rPr>
+        <w:t>(Không bắt buộc)</w:t>
+      </w:r>
+    </w:p>
+    <w:p>
+      <w:pPr>
+        <w:spacing w:after="0"/>
+        <w:rPr>
+          <w:sz w:val="28"/>
+          <w:szCs w:val="28"/>
+        </w:rPr>
+      </w:pPr>
+      <w:r>
+        <w:rPr>
+          <w:sz w:val="28"/>
+          <w:szCs w:val="28"/>
+        </w:rPr>
+        <w:t>}</w:t>
+      </w:r>
+    </w:p>
+    <w:p>
+      <w:pPr>
+        <w:spacing w:after="0"/>
+        <w:rPr>
+          <w:sz w:val="28"/>
+          <w:szCs w:val="28"/>
+        </w:rPr>
+      </w:pPr>
+      <w:r>
+        <w:rPr>
+          <w:sz w:val="28"/>
+          <w:szCs w:val="28"/>
+        </w:rPr>
+        <w:t>Responses:</w:t>
+      </w:r>
+    </w:p>
+    <w:p>
+      <w:pPr>
+        <w:spacing w:after="0"/>
+        <w:rPr>
+          <w:sz w:val="28"/>
+          <w:szCs w:val="28"/>
+        </w:rPr>
+      </w:pPr>
+      <w:r>
+        <w:rPr>
+          <w:color w:val="00B050"/>
+          <w:sz w:val="28"/>
+          <w:szCs w:val="28"/>
+        </w:rPr>
+        <w:t>200</w:t>
+      </w:r>
+      <w:r>
+        <w:rPr>
+          <w:sz w:val="28"/>
+          <w:szCs w:val="28"/>
+        </w:rPr>
+        <w:t>:</w:t>
+      </w:r>
+    </w:p>
+    <w:p>
+      <w:pPr>
+        <w:spacing w:after="0"/>
+        <w:rPr>
+          <w:sz w:val="28"/>
+          <w:szCs w:val="28"/>
+        </w:rPr>
+      </w:pPr>
+    </w:p>
+    <w:p>
+      <w:pPr>
+        <w:spacing w:after="0"/>
+        <w:rPr>
+          <w:sz w:val="28"/>
+          <w:szCs w:val="28"/>
+        </w:rPr>
+      </w:pPr>
+    </w:p>
+    <w:p>
+      <w:pPr>
+        <w:pStyle w:val="Heading2"/>
+        <w:rPr>
+          <w:color w:val="auto"/>
+          <w:sz w:val="28"/>
+          <w:szCs w:val="28"/>
+        </w:rPr>
+      </w:pPr>
+      <w:bookmarkStart w:id="29" w:name="_Toc74772219"/>
+      <w:r>
+        <w:rPr>
+          <w:color w:val="auto"/>
+          <w:sz w:val="28"/>
+          <w:szCs w:val="28"/>
+          <w:highlight w:val="red"/>
+        </w:rPr>
+        <w:t>DELETE</w:t>
+      </w:r>
+      <w:r>
+        <w:rPr>
+          <w:color w:val="auto"/>
+          <w:sz w:val="28"/>
+          <w:szCs w:val="28"/>
+        </w:rPr>
+        <w:t xml:space="preserve">  /</w:t>
+      </w:r>
+      <w:r>
+        <w:rPr>
+          <w:color w:val="auto"/>
+          <w:sz w:val="28"/>
+          <w:szCs w:val="28"/>
+        </w:rPr>
+        <w:t xml:space="preserve"> - Xóa </w:t>
+      </w:r>
+      <w:bookmarkEnd w:id="29"/>
+      <w:r>
+        <w:rPr>
+          <w:color w:val="auto"/>
+          <w:sz w:val="28"/>
+          <w:szCs w:val="28"/>
+        </w:rPr>
+        <w:t>khóa học</w:t>
+      </w:r>
+    </w:p>
+    <w:p>
+      <w:pPr>
+        <w:spacing w:after="0"/>
+        <w:rPr>
+          <w:sz w:val="28"/>
+          <w:szCs w:val="28"/>
+        </w:rPr>
+      </w:pPr>
+      <w:r>
+        <w:rPr>
+          <w:sz w:val="28"/>
+          <w:szCs w:val="28"/>
+        </w:rPr>
+        <w:t xml:space="preserve">Yêu cầu quyền </w:t>
+      </w:r>
+      <w:r>
+        <w:rPr>
+          <w:sz w:val="28"/>
+          <w:szCs w:val="28"/>
+        </w:rPr>
+        <w:t>teacher</w:t>
+      </w:r>
+    </w:p>
+    <w:p>
+      <w:pPr>
+        <w:spacing w:after="0"/>
+        <w:rPr>
+          <w:sz w:val="28"/>
+          <w:szCs w:val="28"/>
+        </w:rPr>
+      </w:pPr>
+      <w:r>
+        <w:rPr>
+          <w:sz w:val="28"/>
+          <w:szCs w:val="28"/>
+        </w:rPr>
+        <w:t xml:space="preserve">Headers: </w:t>
+      </w:r>
+      <w:hyperlink w:anchor="_Lưu_ý_authentication" w:history="1">
+        <w:r>
+          <w:rPr>
+            <w:rStyle w:val="Hyperlink"/>
+            <w:sz w:val="28"/>
+            <w:szCs w:val="28"/>
+          </w:rPr>
+          <w:t>Xem tại lưu ý authentication</w:t>
+        </w:r>
+      </w:hyperlink>
+    </w:p>
+    <w:p>
+      <w:pPr>
+        <w:spacing w:after="0"/>
+        <w:rPr>
+          <w:sz w:val="28"/>
+          <w:szCs w:val="28"/>
+        </w:rPr>
+      </w:pPr>
+      <w:r>
+        <w:rPr>
+          <w:sz w:val="28"/>
+          <w:szCs w:val="28"/>
+        </w:rPr>
+        <w:t xml:space="preserve">Parameters: </w:t>
+      </w:r>
+    </w:p>
+    <w:p>
+      <w:pPr>
+        <w:spacing w:after="0"/>
+        <w:rPr>
+          <w:sz w:val="28"/>
+          <w:szCs w:val="28"/>
+        </w:rPr>
+      </w:pPr>
+      <w:r>
+        <w:rPr>
+          <w:sz w:val="28"/>
+          <w:szCs w:val="28"/>
+        </w:rPr>
+        <w:t>{</w:t>
+      </w:r>
+    </w:p>
+    <w:p>
+      <w:pPr>
+        <w:spacing w:after="0"/>
+        <w:rPr>
+          <w:sz w:val="28"/>
+          <w:szCs w:val="28"/>
+        </w:rPr>
+      </w:pPr>
+      <w:r>
+        <w:rPr>
+          <w:sz w:val="28"/>
+          <w:szCs w:val="28"/>
+        </w:rPr>
+        <w:tab/>
+        <w:t xml:space="preserve">“id”: </w:t>
+      </w:r>
+      <w:r>
+        <w:rPr>
+          <w:sz w:val="28"/>
+          <w:szCs w:val="28"/>
+        </w:rPr>
+        <w:t>number</w:t>
+      </w:r>
+    </w:p>
+    <w:p>
+      <w:pPr>
+        <w:spacing w:after="0"/>
+        <w:rPr>
+          <w:sz w:val="28"/>
+          <w:szCs w:val="28"/>
+        </w:rPr>
+      </w:pPr>
+      <w:r>
+        <w:rPr>
+          <w:sz w:val="28"/>
+          <w:szCs w:val="28"/>
+        </w:rPr>
+        <w:t>}</w:t>
+      </w:r>
+    </w:p>
+    <w:p>
+      <w:pPr>
+        <w:spacing w:after="0"/>
+        <w:rPr>
+          <w:sz w:val="28"/>
+          <w:szCs w:val="28"/>
+        </w:rPr>
+      </w:pPr>
+      <w:r>
+        <w:rPr>
+          <w:sz w:val="28"/>
+          <w:szCs w:val="28"/>
+        </w:rPr>
+        <w:t>Responses:</w:t>
+      </w:r>
+    </w:p>
+    <w:p>
+      <w:pPr>
+        <w:spacing w:after="0"/>
+        <w:rPr>
+          <w:sz w:val="28"/>
+          <w:szCs w:val="28"/>
+        </w:rPr>
+      </w:pPr>
+      <w:r>
+        <w:rPr>
+          <w:color w:val="00B050"/>
+          <w:sz w:val="28"/>
+          <w:szCs w:val="28"/>
+        </w:rPr>
+        <w:t>200</w:t>
+      </w:r>
+      <w:r>
+        <w:rPr>
+          <w:sz w:val="28"/>
+          <w:szCs w:val="28"/>
+        </w:rPr>
+        <w:t>:</w:t>
+      </w:r>
+    </w:p>
+    <w:p>
+      <w:pPr>
+        <w:spacing w:after="0"/>
+        <w:rPr>
+          <w:sz w:val="28"/>
+          <w:szCs w:val="28"/>
+        </w:rPr>
+      </w:pPr>
+      <w:r>
+        <w:rPr>
+          <w:sz w:val="28"/>
+          <w:szCs w:val="28"/>
+        </w:rPr>
+        <w:t xml:space="preserve"> </w:t>
+      </w:r>
+      <w:r>
+        <w:rPr>
+          <w:sz w:val="28"/>
+          <w:szCs w:val="28"/>
+        </w:rPr>
+        <w:tab/>
+      </w:r>
+    </w:p>
+    <w:p>
+      <w:pPr>
+        <w:spacing w:after="0"/>
+        <w:rPr>
+          <w:sz w:val="28"/>
+          <w:szCs w:val="28"/>
+        </w:rPr>
+      </w:pPr>
     </w:p>
     <w:sectPr>
       <w:pgSz w:w="12240" w:h="15840"/>
@@ -7658,7 +10710,7 @@
   <w:style w:type="paragraph" w:default="1" w:styleId="Normal">
     <w:name w:val="Normal"/>
     <w:qFormat/>
-    <w:rsid w:val="008D1AB8"/>
+    <w:rsid w:val="00C968BC"/>
   </w:style>
   <w:style w:type="paragraph" w:styleId="Heading1">
     <w:name w:val="heading 1"/>

</xml_diff>

<commit_message>
[Update] Add stack trace
</commit_message>
<xml_diff>
--- a/Online Academy API doc.docx
+++ b/Online Academy API doc.docx
@@ -129,7 +129,7 @@
             </w:rPr>
             <w:fldChar w:fldCharType="separate"/>
           </w:r>
-          <w:hyperlink w:anchor="_Toc74772191" w:history="1">
+          <w:hyperlink w:anchor="_Toc75854615" w:history="1">
             <w:r>
               <w:rPr>
                 <w:rStyle w:val="Hyperlink"/>
@@ -156,7 +156,7 @@
                 <w:noProof/>
                 <w:webHidden/>
               </w:rPr>
-              <w:instrText xml:space="preserve"> PAGEREF _Toc74772191 \h </w:instrText>
+              <w:instrText xml:space="preserve"> PAGEREF _Toc75854615 \h </w:instrText>
             </w:r>
             <w:r>
               <w:rPr>
@@ -198,7 +198,7 @@
               <w:noProof/>
             </w:rPr>
           </w:pPr>
-          <w:hyperlink w:anchor="_Toc74772192" w:history="1">
+          <w:hyperlink w:anchor="_Toc75854616" w:history="1">
             <w:r>
               <w:rPr>
                 <w:rStyle w:val="Hyperlink"/>
@@ -225,7 +225,7 @@
                 <w:noProof/>
                 <w:webHidden/>
               </w:rPr>
-              <w:instrText xml:space="preserve"> PAGEREF _Toc74772192 \h </w:instrText>
+              <w:instrText xml:space="preserve"> PAGEREF _Toc75854616 \h </w:instrText>
             </w:r>
             <w:r>
               <w:rPr>
@@ -267,7 +267,7 @@
               <w:noProof/>
             </w:rPr>
           </w:pPr>
-          <w:hyperlink w:anchor="_Toc74772193" w:history="1">
+          <w:hyperlink w:anchor="_Toc75854617" w:history="1">
             <w:r>
               <w:rPr>
                 <w:rStyle w:val="Hyperlink"/>
@@ -302,7 +302,7 @@
                 <w:noProof/>
                 <w:webHidden/>
               </w:rPr>
-              <w:instrText xml:space="preserve"> PAGEREF _Toc74772193 \h </w:instrText>
+              <w:instrText xml:space="preserve"> PAGEREF _Toc75854617 \h </w:instrText>
             </w:r>
             <w:r>
               <w:rPr>
@@ -344,7 +344,7 @@
               <w:noProof/>
             </w:rPr>
           </w:pPr>
-          <w:hyperlink w:anchor="_Toc74772194" w:history="1">
+          <w:hyperlink w:anchor="_Toc75854618" w:history="1">
             <w:r>
               <w:rPr>
                 <w:rStyle w:val="Hyperlink"/>
@@ -379,7 +379,7 @@
                 <w:noProof/>
                 <w:webHidden/>
               </w:rPr>
-              <w:instrText xml:space="preserve"> PAGEREF _Toc74772194 \h </w:instrText>
+              <w:instrText xml:space="preserve"> PAGEREF _Toc75854618 \h </w:instrText>
             </w:r>
             <w:r>
               <w:rPr>
@@ -421,7 +421,7 @@
               <w:noProof/>
             </w:rPr>
           </w:pPr>
-          <w:hyperlink w:anchor="_Toc74772195" w:history="1">
+          <w:hyperlink w:anchor="_Toc75854619" w:history="1">
             <w:r>
               <w:rPr>
                 <w:rStyle w:val="Hyperlink"/>
@@ -456,7 +456,7 @@
                 <w:noProof/>
                 <w:webHidden/>
               </w:rPr>
-              <w:instrText xml:space="preserve"> PAGEREF _Toc74772195 \h </w:instrText>
+              <w:instrText xml:space="preserve"> PAGEREF _Toc75854619 \h </w:instrText>
             </w:r>
             <w:r>
               <w:rPr>
@@ -498,7 +498,7 @@
               <w:noProof/>
             </w:rPr>
           </w:pPr>
-          <w:hyperlink w:anchor="_Toc74772196" w:history="1">
+          <w:hyperlink w:anchor="_Toc75854620" w:history="1">
             <w:r>
               <w:rPr>
                 <w:rStyle w:val="Hyperlink"/>
@@ -533,7 +533,7 @@
                 <w:noProof/>
                 <w:webHidden/>
               </w:rPr>
-              <w:instrText xml:space="preserve"> PAGEREF _Toc74772196 \h </w:instrText>
+              <w:instrText xml:space="preserve"> PAGEREF _Toc75854620 \h </w:instrText>
             </w:r>
             <w:r>
               <w:rPr>
@@ -575,7 +575,7 @@
               <w:noProof/>
             </w:rPr>
           </w:pPr>
-          <w:hyperlink w:anchor="_Toc74772197" w:history="1">
+          <w:hyperlink w:anchor="_Toc75854621" w:history="1">
             <w:r>
               <w:rPr>
                 <w:rStyle w:val="Hyperlink"/>
@@ -610,7 +610,7 @@
                 <w:noProof/>
                 <w:webHidden/>
               </w:rPr>
-              <w:instrText xml:space="preserve"> PAGEREF _Toc74772197 \h </w:instrText>
+              <w:instrText xml:space="preserve"> PAGEREF _Toc75854621 \h </w:instrText>
             </w:r>
             <w:r>
               <w:rPr>
@@ -652,7 +652,7 @@
               <w:noProof/>
             </w:rPr>
           </w:pPr>
-          <w:hyperlink w:anchor="_Toc74772198" w:history="1">
+          <w:hyperlink w:anchor="_Toc75854622" w:history="1">
             <w:r>
               <w:rPr>
                 <w:rStyle w:val="Hyperlink"/>
@@ -666,21 +666,7 @@
                 <w:rStyle w:val="Hyperlink"/>
                 <w:noProof/>
               </w:rPr>
-              <w:t xml:space="preserve">  / - Xó</w:t>
-            </w:r>
-            <w:r>
-              <w:rPr>
-                <w:rStyle w:val="Hyperlink"/>
-                <w:noProof/>
-              </w:rPr>
-              <w:t>a</w:t>
-            </w:r>
-            <w:r>
-              <w:rPr>
-                <w:rStyle w:val="Hyperlink"/>
-                <w:noProof/>
-              </w:rPr>
-              <w:t xml:space="preserve"> tài khoản</w:t>
+              <w:t xml:space="preserve">  / - Xóa tài khoản</w:t>
             </w:r>
             <w:r>
               <w:rPr>
@@ -701,7 +687,7 @@
                 <w:noProof/>
                 <w:webHidden/>
               </w:rPr>
-              <w:instrText xml:space="preserve"> PAGEREF _Toc74772198 \h </w:instrText>
+              <w:instrText xml:space="preserve"> PAGEREF _Toc75854622 \h </w:instrText>
             </w:r>
             <w:r>
               <w:rPr>
@@ -743,7 +729,7 @@
               <w:noProof/>
             </w:rPr>
           </w:pPr>
-          <w:hyperlink w:anchor="_Toc74772199" w:history="1">
+          <w:hyperlink w:anchor="_Toc75854623" w:history="1">
             <w:r>
               <w:rPr>
                 <w:rStyle w:val="Hyperlink"/>
@@ -770,7 +756,7 @@
                 <w:noProof/>
                 <w:webHidden/>
               </w:rPr>
-              <w:instrText xml:space="preserve"> PAGEREF _Toc74772199 \h </w:instrText>
+              <w:instrText xml:space="preserve"> PAGEREF _Toc75854623 \h </w:instrText>
             </w:r>
             <w:r>
               <w:rPr>
@@ -812,7 +798,7 @@
               <w:noProof/>
             </w:rPr>
           </w:pPr>
-          <w:hyperlink w:anchor="_Toc74772200" w:history="1">
+          <w:hyperlink w:anchor="_Toc75854624" w:history="1">
             <w:r>
               <w:rPr>
                 <w:rStyle w:val="Hyperlink"/>
@@ -847,7 +833,7 @@
                 <w:noProof/>
                 <w:webHidden/>
               </w:rPr>
-              <w:instrText xml:space="preserve"> PAGEREF _Toc74772200 \h </w:instrText>
+              <w:instrText xml:space="preserve"> PAGEREF _Toc75854624 \h </w:instrText>
             </w:r>
             <w:r>
               <w:rPr>
@@ -889,7 +875,7 @@
               <w:noProof/>
             </w:rPr>
           </w:pPr>
-          <w:hyperlink w:anchor="_Toc74772201" w:history="1">
+          <w:hyperlink w:anchor="_Toc75854625" w:history="1">
             <w:r>
               <w:rPr>
                 <w:rStyle w:val="Hyperlink"/>
@@ -924,7 +910,7 @@
                 <w:noProof/>
                 <w:webHidden/>
               </w:rPr>
-              <w:instrText xml:space="preserve"> PAGEREF _Toc74772201 \h </w:instrText>
+              <w:instrText xml:space="preserve"> PAGEREF _Toc75854625 \h </w:instrText>
             </w:r>
             <w:r>
               <w:rPr>
@@ -966,7 +952,7 @@
               <w:noProof/>
             </w:rPr>
           </w:pPr>
-          <w:hyperlink w:anchor="_Toc74772202" w:history="1">
+          <w:hyperlink w:anchor="_Toc75854626" w:history="1">
             <w:r>
               <w:rPr>
                 <w:rStyle w:val="Hyperlink"/>
@@ -993,7 +979,7 @@
                 <w:noProof/>
                 <w:webHidden/>
               </w:rPr>
-              <w:instrText xml:space="preserve"> PAGEREF _Toc74772202 \h </w:instrText>
+              <w:instrText xml:space="preserve"> PAGEREF _Toc75854626 \h </w:instrText>
             </w:r>
             <w:r>
               <w:rPr>
@@ -1035,7 +1021,7 @@
               <w:noProof/>
             </w:rPr>
           </w:pPr>
-          <w:hyperlink w:anchor="_Toc74772203" w:history="1">
+          <w:hyperlink w:anchor="_Toc75854627" w:history="1">
             <w:r>
               <w:rPr>
                 <w:rStyle w:val="Hyperlink"/>
@@ -1070,7 +1056,7 @@
                 <w:noProof/>
                 <w:webHidden/>
               </w:rPr>
-              <w:instrText xml:space="preserve"> PAGEREF _Toc74772203 \h </w:instrText>
+              <w:instrText xml:space="preserve"> PAGEREF _Toc75854627 \h </w:instrText>
             </w:r>
             <w:r>
               <w:rPr>
@@ -1112,7 +1098,7 @@
               <w:noProof/>
             </w:rPr>
           </w:pPr>
-          <w:hyperlink w:anchor="_Toc74772204" w:history="1">
+          <w:hyperlink w:anchor="_Toc75854628" w:history="1">
             <w:r>
               <w:rPr>
                 <w:rStyle w:val="Hyperlink"/>
@@ -1147,7 +1133,7 @@
                 <w:noProof/>
                 <w:webHidden/>
               </w:rPr>
-              <w:instrText xml:space="preserve"> PAGEREF _Toc74772204 \h </w:instrText>
+              <w:instrText xml:space="preserve"> PAGEREF _Toc75854628 \h </w:instrText>
             </w:r>
             <w:r>
               <w:rPr>
@@ -1189,7 +1175,7 @@
               <w:noProof/>
             </w:rPr>
           </w:pPr>
-          <w:hyperlink w:anchor="_Toc74772205" w:history="1">
+          <w:hyperlink w:anchor="_Toc75854629" w:history="1">
             <w:r>
               <w:rPr>
                 <w:rStyle w:val="Hyperlink"/>
@@ -1224,7 +1210,7 @@
                 <w:noProof/>
                 <w:webHidden/>
               </w:rPr>
-              <w:instrText xml:space="preserve"> PAGEREF _Toc74772205 \h </w:instrText>
+              <w:instrText xml:space="preserve"> PAGEREF _Toc75854629 \h </w:instrText>
             </w:r>
             <w:r>
               <w:rPr>
@@ -1266,7 +1252,7 @@
               <w:noProof/>
             </w:rPr>
           </w:pPr>
-          <w:hyperlink w:anchor="_Toc74772206" w:history="1">
+          <w:hyperlink w:anchor="_Toc75854630" w:history="1">
             <w:r>
               <w:rPr>
                 <w:rStyle w:val="Hyperlink"/>
@@ -1301,7 +1287,7 @@
                 <w:noProof/>
                 <w:webHidden/>
               </w:rPr>
-              <w:instrText xml:space="preserve"> PAGEREF _Toc74772206 \h </w:instrText>
+              <w:instrText xml:space="preserve"> PAGEREF _Toc75854630 \h </w:instrText>
             </w:r>
             <w:r>
               <w:rPr>
@@ -1343,7 +1329,7 @@
               <w:noProof/>
             </w:rPr>
           </w:pPr>
-          <w:hyperlink w:anchor="_Toc74772207" w:history="1">
+          <w:hyperlink w:anchor="_Toc75854631" w:history="1">
             <w:r>
               <w:rPr>
                 <w:rStyle w:val="Hyperlink"/>
@@ -1357,21 +1343,7 @@
                 <w:rStyle w:val="Hyperlink"/>
                 <w:noProof/>
               </w:rPr>
-              <w:t xml:space="preserve">  / - Xó</w:t>
-            </w:r>
-            <w:r>
-              <w:rPr>
-                <w:rStyle w:val="Hyperlink"/>
-                <w:noProof/>
-              </w:rPr>
-              <w:t>a</w:t>
-            </w:r>
-            <w:r>
-              <w:rPr>
-                <w:rStyle w:val="Hyperlink"/>
-                <w:noProof/>
-              </w:rPr>
-              <w:t xml:space="preserve"> category</w:t>
+              <w:t xml:space="preserve">  / - Xóa category</w:t>
             </w:r>
             <w:r>
               <w:rPr>
@@ -1392,7 +1364,7 @@
                 <w:noProof/>
                 <w:webHidden/>
               </w:rPr>
-              <w:instrText xml:space="preserve"> PAGEREF _Toc74772207 \h </w:instrText>
+              <w:instrText xml:space="preserve"> PAGEREF _Toc75854631 \h </w:instrText>
             </w:r>
             <w:r>
               <w:rPr>
@@ -1434,7 +1406,7 @@
               <w:noProof/>
             </w:rPr>
           </w:pPr>
-          <w:hyperlink w:anchor="_Toc74772208" w:history="1">
+          <w:hyperlink w:anchor="_Toc75854632" w:history="1">
             <w:r>
               <w:rPr>
                 <w:rStyle w:val="Hyperlink"/>
@@ -1461,7 +1433,7 @@
                 <w:noProof/>
                 <w:webHidden/>
               </w:rPr>
-              <w:instrText xml:space="preserve"> PAGEREF _Toc74772208 \h </w:instrText>
+              <w:instrText xml:space="preserve"> PAGEREF _Toc75854632 \h </w:instrText>
             </w:r>
             <w:r>
               <w:rPr>
@@ -1503,7 +1475,7 @@
               <w:noProof/>
             </w:rPr>
           </w:pPr>
-          <w:hyperlink w:anchor="_Toc74772209" w:history="1">
+          <w:hyperlink w:anchor="_Toc75854633" w:history="1">
             <w:r>
               <w:rPr>
                 <w:rStyle w:val="Hyperlink"/>
@@ -1538,7 +1510,7 @@
                 <w:noProof/>
                 <w:webHidden/>
               </w:rPr>
-              <w:instrText xml:space="preserve"> PAGEREF _Toc74772209 \h </w:instrText>
+              <w:instrText xml:space="preserve"> PAGEREF _Toc75854633 \h </w:instrText>
             </w:r>
             <w:r>
               <w:rPr>
@@ -1558,7 +1530,7 @@
                 <w:noProof/>
                 <w:webHidden/>
               </w:rPr>
-              <w:t>2</w:t>
+              <w:t>3</w:t>
             </w:r>
             <w:r>
               <w:rPr>
@@ -1580,7 +1552,7 @@
               <w:noProof/>
             </w:rPr>
           </w:pPr>
-          <w:hyperlink w:anchor="_Toc74772210" w:history="1">
+          <w:hyperlink w:anchor="_Toc75854634" w:history="1">
             <w:r>
               <w:rPr>
                 <w:rStyle w:val="Hyperlink"/>
@@ -1615,7 +1587,7 @@
                 <w:noProof/>
                 <w:webHidden/>
               </w:rPr>
-              <w:instrText xml:space="preserve"> PAGEREF _Toc74772210 \h </w:instrText>
+              <w:instrText xml:space="preserve"> PAGEREF _Toc75854634 \h </w:instrText>
             </w:r>
             <w:r>
               <w:rPr>
@@ -1657,7 +1629,7 @@
               <w:noProof/>
             </w:rPr>
           </w:pPr>
-          <w:hyperlink w:anchor="_Toc74772211" w:history="1">
+          <w:hyperlink w:anchor="_Toc75854635" w:history="1">
             <w:r>
               <w:rPr>
                 <w:rStyle w:val="Hyperlink"/>
@@ -1692,7 +1664,7 @@
                 <w:noProof/>
                 <w:webHidden/>
               </w:rPr>
-              <w:instrText xml:space="preserve"> PAGEREF _Toc74772211 \h </w:instrText>
+              <w:instrText xml:space="preserve"> PAGEREF _Toc75854635 \h </w:instrText>
             </w:r>
             <w:r>
               <w:rPr>
@@ -1734,7 +1706,7 @@
               <w:noProof/>
             </w:rPr>
           </w:pPr>
-          <w:hyperlink w:anchor="_Toc74772212" w:history="1">
+          <w:hyperlink w:anchor="_Toc75854636" w:history="1">
             <w:r>
               <w:rPr>
                 <w:rStyle w:val="Hyperlink"/>
@@ -1769,7 +1741,7 @@
                 <w:noProof/>
                 <w:webHidden/>
               </w:rPr>
-              <w:instrText xml:space="preserve"> PAGEREF _Toc74772212 \h </w:instrText>
+              <w:instrText xml:space="preserve"> PAGEREF _Toc75854636 \h </w:instrText>
             </w:r>
             <w:r>
               <w:rPr>
@@ -1789,7 +1761,7 @@
                 <w:noProof/>
                 <w:webHidden/>
               </w:rPr>
-              <w:t>4</w:t>
+              <w:t>3</w:t>
             </w:r>
             <w:r>
               <w:rPr>
@@ -1811,7 +1783,7 @@
               <w:noProof/>
             </w:rPr>
           </w:pPr>
-          <w:hyperlink w:anchor="_Toc74772213" w:history="1">
+          <w:hyperlink w:anchor="_Toc75854637" w:history="1">
             <w:r>
               <w:rPr>
                 <w:rStyle w:val="Hyperlink"/>
@@ -1825,21 +1797,7 @@
                 <w:rStyle w:val="Hyperlink"/>
                 <w:noProof/>
               </w:rPr>
-              <w:t xml:space="preserve">  / - Xóa </w:t>
-            </w:r>
-            <w:r>
-              <w:rPr>
-                <w:rStyle w:val="Hyperlink"/>
-                <w:noProof/>
-              </w:rPr>
-              <w:t>l</w:t>
-            </w:r>
-            <w:r>
-              <w:rPr>
-                <w:rStyle w:val="Hyperlink"/>
-                <w:noProof/>
-              </w:rPr>
-              <w:t>ĩnh vực con</w:t>
+              <w:t xml:space="preserve">  / - Xóa lĩnh vực con</w:t>
             </w:r>
             <w:r>
               <w:rPr>
@@ -1860,7 +1818,7 @@
                 <w:noProof/>
                 <w:webHidden/>
               </w:rPr>
-              <w:instrText xml:space="preserve"> PAGEREF _Toc74772213 \h </w:instrText>
+              <w:instrText xml:space="preserve"> PAGEREF _Toc75854637 \h </w:instrText>
             </w:r>
             <w:r>
               <w:rPr>
@@ -1880,7 +1838,7 @@
                 <w:noProof/>
                 <w:webHidden/>
               </w:rPr>
-              <w:t>4</w:t>
+              <w:t>3</w:t>
             </w:r>
             <w:r>
               <w:rPr>
@@ -1902,7 +1860,7 @@
               <w:noProof/>
             </w:rPr>
           </w:pPr>
-          <w:hyperlink w:anchor="_Toc74772214" w:history="1">
+          <w:hyperlink w:anchor="_Toc75854638" w:history="1">
             <w:r>
               <w:rPr>
                 <w:rStyle w:val="Hyperlink"/>
@@ -1929,7 +1887,7 @@
                 <w:noProof/>
                 <w:webHidden/>
               </w:rPr>
-              <w:instrText xml:space="preserve"> PAGEREF _Toc74772214 \h </w:instrText>
+              <w:instrText xml:space="preserve"> PAGEREF _Toc75854638 \h </w:instrText>
             </w:r>
             <w:r>
               <w:rPr>
@@ -1949,7 +1907,7 @@
                 <w:noProof/>
                 <w:webHidden/>
               </w:rPr>
-              <w:t>5</w:t>
+              <w:t>2</w:t>
             </w:r>
             <w:r>
               <w:rPr>
@@ -1971,7 +1929,7 @@
               <w:noProof/>
             </w:rPr>
           </w:pPr>
-          <w:hyperlink w:anchor="_Toc74772215" w:history="1">
+          <w:hyperlink w:anchor="_Toc75854639" w:history="1">
             <w:r>
               <w:rPr>
                 <w:rStyle w:val="Hyperlink"/>
@@ -1985,7 +1943,7 @@
                 <w:rStyle w:val="Hyperlink"/>
                 <w:noProof/>
               </w:rPr>
-              <w:t xml:space="preserve"> / - Lấy tất cả lĩnh vực con thuộc 1 lĩnh vực</w:t>
+              <w:t xml:space="preserve"> / - Lấy tất cả khóa học</w:t>
             </w:r>
             <w:r>
               <w:rPr>
@@ -2006,7 +1964,7 @@
                 <w:noProof/>
                 <w:webHidden/>
               </w:rPr>
-              <w:instrText xml:space="preserve"> PAGEREF _Toc74772215 \h </w:instrText>
+              <w:instrText xml:space="preserve"> PAGEREF _Toc75854639 \h </w:instrText>
             </w:r>
             <w:r>
               <w:rPr>
@@ -2026,7 +1984,7 @@
                 <w:noProof/>
                 <w:webHidden/>
               </w:rPr>
-              <w:t>5</w:t>
+              <w:t>2</w:t>
             </w:r>
             <w:r>
               <w:rPr>
@@ -2048,7 +2006,7 @@
               <w:noProof/>
             </w:rPr>
           </w:pPr>
-          <w:hyperlink w:anchor="_Toc74772216" w:history="1">
+          <w:hyperlink w:anchor="_Toc75854640" w:history="1">
             <w:r>
               <w:rPr>
                 <w:rStyle w:val="Hyperlink"/>
@@ -2062,7 +2020,7 @@
                 <w:rStyle w:val="Hyperlink"/>
                 <w:noProof/>
               </w:rPr>
-              <w:t xml:space="preserve"> /admin – Lấy tất cả lĩnh vực con thuộc 1 lĩnh vực với quyền admin</w:t>
+              <w:t xml:space="preserve"> /new – Lấy các khóa học mới nhất (Mới = Tạo mới)</w:t>
             </w:r>
             <w:r>
               <w:rPr>
@@ -2083,7 +2041,7 @@
                 <w:noProof/>
                 <w:webHidden/>
               </w:rPr>
-              <w:instrText xml:space="preserve"> PAGEREF _Toc74772216 \h </w:instrText>
+              <w:instrText xml:space="preserve"> PAGEREF _Toc75854640 \h </w:instrText>
             </w:r>
             <w:r>
               <w:rPr>
@@ -2103,7 +2061,7 @@
                 <w:noProof/>
                 <w:webHidden/>
               </w:rPr>
-              <w:t>5</w:t>
+              <w:t>3</w:t>
             </w:r>
             <w:r>
               <w:rPr>
@@ -2125,21 +2083,21 @@
               <w:noProof/>
             </w:rPr>
           </w:pPr>
-          <w:hyperlink w:anchor="_Toc74772217" w:history="1">
+          <w:hyperlink w:anchor="_Toc75854641" w:history="1">
             <w:r>
               <w:rPr>
                 <w:rStyle w:val="Hyperlink"/>
                 <w:noProof/>
-                <w:highlight w:val="green"/>
-              </w:rPr>
-              <w:t>POST</w:t>
+                <w:highlight w:val="cyan"/>
+              </w:rPr>
+              <w:t>GET</w:t>
             </w:r>
             <w:r>
               <w:rPr>
                 <w:rStyle w:val="Hyperlink"/>
                 <w:noProof/>
               </w:rPr>
-              <w:t xml:space="preserve"> / - Thêm 1 sub-category</w:t>
+              <w:t xml:space="preserve"> /top-watch – Lấy các khóa học có nhiều lượt xem nhất</w:t>
             </w:r>
             <w:r>
               <w:rPr>
@@ -2160,7 +2118,7 @@
                 <w:noProof/>
                 <w:webHidden/>
               </w:rPr>
-              <w:instrText xml:space="preserve"> PAGEREF _Toc74772217 \h </w:instrText>
+              <w:instrText xml:space="preserve"> PAGEREF _Toc75854641 \h </w:instrText>
             </w:r>
             <w:r>
               <w:rPr>
@@ -2180,7 +2138,7 @@
                 <w:noProof/>
                 <w:webHidden/>
               </w:rPr>
-              <w:t>6</w:t>
+              <w:t>3</w:t>
             </w:r>
             <w:r>
               <w:rPr>
@@ -2202,21 +2160,21 @@
               <w:noProof/>
             </w:rPr>
           </w:pPr>
-          <w:hyperlink w:anchor="_Toc74772218" w:history="1">
+          <w:hyperlink w:anchor="_Toc75854642" w:history="1">
             <w:r>
               <w:rPr>
                 <w:rStyle w:val="Hyperlink"/>
                 <w:noProof/>
-                <w:highlight w:val="yellow"/>
-              </w:rPr>
-              <w:t>PUT</w:t>
+                <w:highlight w:val="cyan"/>
+              </w:rPr>
+              <w:t>GET</w:t>
             </w:r>
             <w:r>
               <w:rPr>
                 <w:rStyle w:val="Hyperlink"/>
                 <w:noProof/>
               </w:rPr>
-              <w:t xml:space="preserve"> / - Chỉnh sửa thông tin lĩnh vực con</w:t>
+              <w:t xml:space="preserve"> /hot – Lấy các khóa học hot nhất (dựa trên số lượt xem, lượt học,…)</w:t>
             </w:r>
             <w:r>
               <w:rPr>
@@ -2237,7 +2195,7 @@
                 <w:noProof/>
                 <w:webHidden/>
               </w:rPr>
-              <w:instrText xml:space="preserve"> PAGEREF _Toc74772218 \h </w:instrText>
+              <w:instrText xml:space="preserve"> PAGEREF _Toc75854642 \h </w:instrText>
             </w:r>
             <w:r>
               <w:rPr>
@@ -2257,7 +2215,7 @@
                 <w:noProof/>
                 <w:webHidden/>
               </w:rPr>
-              <w:t>6</w:t>
+              <w:t>3</w:t>
             </w:r>
             <w:r>
               <w:rPr>
@@ -2279,11 +2237,473 @@
               <w:noProof/>
             </w:rPr>
           </w:pPr>
-          <w:hyperlink w:anchor="_Toc74772219" w:history="1">
+          <w:hyperlink w:anchor="_Toc75854643" w:history="1">
             <w:r>
               <w:rPr>
                 <w:rStyle w:val="Hyperlink"/>
                 <w:noProof/>
+                <w:highlight w:val="cyan"/>
+              </w:rPr>
+              <w:t>GET</w:t>
+            </w:r>
+            <w:r>
+              <w:rPr>
+                <w:rStyle w:val="Hyperlink"/>
+                <w:noProof/>
+              </w:rPr>
+              <w:t xml:space="preserve"> /search – Tìm kiếm khóa học</w:t>
+            </w:r>
+            <w:r>
+              <w:rPr>
+                <w:noProof/>
+                <w:webHidden/>
+              </w:rPr>
+              <w:tab/>
+            </w:r>
+            <w:r>
+              <w:rPr>
+                <w:noProof/>
+                <w:webHidden/>
+              </w:rPr>
+              <w:fldChar w:fldCharType="begin"/>
+            </w:r>
+            <w:r>
+              <w:rPr>
+                <w:noProof/>
+                <w:webHidden/>
+              </w:rPr>
+              <w:instrText xml:space="preserve"> PAGEREF _Toc75854643 \h </w:instrText>
+            </w:r>
+            <w:r>
+              <w:rPr>
+                <w:noProof/>
+                <w:webHidden/>
+              </w:rPr>
+            </w:r>
+            <w:r>
+              <w:rPr>
+                <w:noProof/>
+                <w:webHidden/>
+              </w:rPr>
+              <w:fldChar w:fldCharType="separate"/>
+            </w:r>
+            <w:r>
+              <w:rPr>
+                <w:noProof/>
+                <w:webHidden/>
+              </w:rPr>
+              <w:t>3</w:t>
+            </w:r>
+            <w:r>
+              <w:rPr>
+                <w:noProof/>
+                <w:webHidden/>
+              </w:rPr>
+              <w:fldChar w:fldCharType="end"/>
+            </w:r>
+          </w:hyperlink>
+        </w:p>
+        <w:p>
+          <w:pPr>
+            <w:pStyle w:val="TOC2"/>
+            <w:tabs>
+              <w:tab w:val="right" w:leader="dot" w:pos="9350"/>
+            </w:tabs>
+            <w:rPr>
+              <w:rFonts w:eastAsiaTheme="minorEastAsia"/>
+              <w:noProof/>
+            </w:rPr>
+          </w:pPr>
+          <w:hyperlink w:anchor="_Toc75854644" w:history="1">
+            <w:r>
+              <w:rPr>
+                <w:rStyle w:val="Hyperlink"/>
+                <w:noProof/>
+                <w:highlight w:val="cyan"/>
+              </w:rPr>
+              <w:t>GET</w:t>
+            </w:r>
+            <w:r>
+              <w:rPr>
+                <w:rStyle w:val="Hyperlink"/>
+                <w:noProof/>
+              </w:rPr>
+              <w:t xml:space="preserve"> /category – Lấy tất cả khóa học theo category</w:t>
+            </w:r>
+            <w:r>
+              <w:rPr>
+                <w:noProof/>
+                <w:webHidden/>
+              </w:rPr>
+              <w:tab/>
+            </w:r>
+            <w:r>
+              <w:rPr>
+                <w:noProof/>
+                <w:webHidden/>
+              </w:rPr>
+              <w:fldChar w:fldCharType="begin"/>
+            </w:r>
+            <w:r>
+              <w:rPr>
+                <w:noProof/>
+                <w:webHidden/>
+              </w:rPr>
+              <w:instrText xml:space="preserve"> PAGEREF _Toc75854644 \h </w:instrText>
+            </w:r>
+            <w:r>
+              <w:rPr>
+                <w:noProof/>
+                <w:webHidden/>
+              </w:rPr>
+            </w:r>
+            <w:r>
+              <w:rPr>
+                <w:noProof/>
+                <w:webHidden/>
+              </w:rPr>
+              <w:fldChar w:fldCharType="separate"/>
+            </w:r>
+            <w:r>
+              <w:rPr>
+                <w:noProof/>
+                <w:webHidden/>
+              </w:rPr>
+              <w:t>4</w:t>
+            </w:r>
+            <w:r>
+              <w:rPr>
+                <w:noProof/>
+                <w:webHidden/>
+              </w:rPr>
+              <w:fldChar w:fldCharType="end"/>
+            </w:r>
+          </w:hyperlink>
+        </w:p>
+        <w:p>
+          <w:pPr>
+            <w:pStyle w:val="TOC2"/>
+            <w:tabs>
+              <w:tab w:val="right" w:leader="dot" w:pos="9350"/>
+            </w:tabs>
+            <w:rPr>
+              <w:rFonts w:eastAsiaTheme="minorEastAsia"/>
+              <w:noProof/>
+            </w:rPr>
+          </w:pPr>
+          <w:hyperlink w:anchor="_Toc75854645" w:history="1">
+            <w:r>
+              <w:rPr>
+                <w:rStyle w:val="Hyperlink"/>
+                <w:noProof/>
+                <w:highlight w:val="cyan"/>
+              </w:rPr>
+              <w:t>GET</w:t>
+            </w:r>
+            <w:r>
+              <w:rPr>
+                <w:rStyle w:val="Hyperlink"/>
+                <w:noProof/>
+              </w:rPr>
+              <w:t xml:space="preserve"> /category – Lấy tất cả khóa học theo category</w:t>
+            </w:r>
+            <w:r>
+              <w:rPr>
+                <w:noProof/>
+                <w:webHidden/>
+              </w:rPr>
+              <w:tab/>
+            </w:r>
+            <w:r>
+              <w:rPr>
+                <w:noProof/>
+                <w:webHidden/>
+              </w:rPr>
+              <w:fldChar w:fldCharType="begin"/>
+            </w:r>
+            <w:r>
+              <w:rPr>
+                <w:noProof/>
+                <w:webHidden/>
+              </w:rPr>
+              <w:instrText xml:space="preserve"> PAGEREF _Toc75854645 \h </w:instrText>
+            </w:r>
+            <w:r>
+              <w:rPr>
+                <w:noProof/>
+                <w:webHidden/>
+              </w:rPr>
+            </w:r>
+            <w:r>
+              <w:rPr>
+                <w:noProof/>
+                <w:webHidden/>
+              </w:rPr>
+              <w:fldChar w:fldCharType="separate"/>
+            </w:r>
+            <w:r>
+              <w:rPr>
+                <w:noProof/>
+                <w:webHidden/>
+              </w:rPr>
+              <w:t>4</w:t>
+            </w:r>
+            <w:r>
+              <w:rPr>
+                <w:noProof/>
+                <w:webHidden/>
+              </w:rPr>
+              <w:fldChar w:fldCharType="end"/>
+            </w:r>
+          </w:hyperlink>
+        </w:p>
+        <w:p>
+          <w:pPr>
+            <w:pStyle w:val="TOC2"/>
+            <w:tabs>
+              <w:tab w:val="right" w:leader="dot" w:pos="9350"/>
+            </w:tabs>
+            <w:rPr>
+              <w:rFonts w:eastAsiaTheme="minorEastAsia"/>
+              <w:noProof/>
+            </w:rPr>
+          </w:pPr>
+          <w:hyperlink w:anchor="_Toc75854646" w:history="1">
+            <w:r>
+              <w:rPr>
+                <w:rStyle w:val="Hyperlink"/>
+                <w:noProof/>
+                <w:highlight w:val="cyan"/>
+              </w:rPr>
+              <w:t>GET</w:t>
+            </w:r>
+            <w:r>
+              <w:rPr>
+                <w:rStyle w:val="Hyperlink"/>
+                <w:noProof/>
+              </w:rPr>
+              <w:t xml:space="preserve"> /:id – Lấy thông tin cơ bản 1 khóa học theo id</w:t>
+            </w:r>
+            <w:r>
+              <w:rPr>
+                <w:noProof/>
+                <w:webHidden/>
+              </w:rPr>
+              <w:tab/>
+            </w:r>
+            <w:r>
+              <w:rPr>
+                <w:noProof/>
+                <w:webHidden/>
+              </w:rPr>
+              <w:fldChar w:fldCharType="begin"/>
+            </w:r>
+            <w:r>
+              <w:rPr>
+                <w:noProof/>
+                <w:webHidden/>
+              </w:rPr>
+              <w:instrText xml:space="preserve"> PAGEREF _Toc75854646 \h </w:instrText>
+            </w:r>
+            <w:r>
+              <w:rPr>
+                <w:noProof/>
+                <w:webHidden/>
+              </w:rPr>
+            </w:r>
+            <w:r>
+              <w:rPr>
+                <w:noProof/>
+                <w:webHidden/>
+              </w:rPr>
+              <w:fldChar w:fldCharType="separate"/>
+            </w:r>
+            <w:r>
+              <w:rPr>
+                <w:noProof/>
+                <w:webHidden/>
+              </w:rPr>
+              <w:t>4</w:t>
+            </w:r>
+            <w:r>
+              <w:rPr>
+                <w:noProof/>
+                <w:webHidden/>
+              </w:rPr>
+              <w:fldChar w:fldCharType="end"/>
+            </w:r>
+          </w:hyperlink>
+        </w:p>
+        <w:p>
+          <w:pPr>
+            <w:pStyle w:val="TOC2"/>
+            <w:tabs>
+              <w:tab w:val="right" w:leader="dot" w:pos="9350"/>
+            </w:tabs>
+            <w:rPr>
+              <w:rFonts w:eastAsiaTheme="minorEastAsia"/>
+              <w:noProof/>
+            </w:rPr>
+          </w:pPr>
+          <w:hyperlink w:anchor="_Toc75854647" w:history="1">
+            <w:r>
+              <w:rPr>
+                <w:rStyle w:val="Hyperlink"/>
+                <w:noProof/>
+                <w:highlight w:val="green"/>
+              </w:rPr>
+              <w:t>POST</w:t>
+            </w:r>
+            <w:r>
+              <w:rPr>
+                <w:rStyle w:val="Hyperlink"/>
+                <w:noProof/>
+              </w:rPr>
+              <w:t xml:space="preserve"> / - Thêm 1 khóa học</w:t>
+            </w:r>
+            <w:r>
+              <w:rPr>
+                <w:noProof/>
+                <w:webHidden/>
+              </w:rPr>
+              <w:tab/>
+            </w:r>
+            <w:r>
+              <w:rPr>
+                <w:noProof/>
+                <w:webHidden/>
+              </w:rPr>
+              <w:fldChar w:fldCharType="begin"/>
+            </w:r>
+            <w:r>
+              <w:rPr>
+                <w:noProof/>
+                <w:webHidden/>
+              </w:rPr>
+              <w:instrText xml:space="preserve"> PAGEREF _Toc75854647 \h </w:instrText>
+            </w:r>
+            <w:r>
+              <w:rPr>
+                <w:noProof/>
+                <w:webHidden/>
+              </w:rPr>
+            </w:r>
+            <w:r>
+              <w:rPr>
+                <w:noProof/>
+                <w:webHidden/>
+              </w:rPr>
+              <w:fldChar w:fldCharType="separate"/>
+            </w:r>
+            <w:r>
+              <w:rPr>
+                <w:noProof/>
+                <w:webHidden/>
+              </w:rPr>
+              <w:t>5</w:t>
+            </w:r>
+            <w:r>
+              <w:rPr>
+                <w:noProof/>
+                <w:webHidden/>
+              </w:rPr>
+              <w:fldChar w:fldCharType="end"/>
+            </w:r>
+          </w:hyperlink>
+        </w:p>
+        <w:p>
+          <w:pPr>
+            <w:pStyle w:val="TOC2"/>
+            <w:tabs>
+              <w:tab w:val="right" w:leader="dot" w:pos="9350"/>
+            </w:tabs>
+            <w:rPr>
+              <w:rFonts w:eastAsiaTheme="minorEastAsia"/>
+              <w:noProof/>
+            </w:rPr>
+          </w:pPr>
+          <w:hyperlink w:anchor="_Toc75854648" w:history="1">
+            <w:r>
+              <w:rPr>
+                <w:rStyle w:val="Hyperlink"/>
+                <w:noProof/>
+                <w:highlight w:val="yellow"/>
+              </w:rPr>
+              <w:t>PUT</w:t>
+            </w:r>
+            <w:r>
+              <w:rPr>
+                <w:rStyle w:val="Hyperlink"/>
+                <w:noProof/>
+              </w:rPr>
+              <w:t xml:space="preserve"> / - Chỉnh sửa thông tin khóa học</w:t>
+            </w:r>
+            <w:r>
+              <w:rPr>
+                <w:noProof/>
+                <w:webHidden/>
+              </w:rPr>
+              <w:tab/>
+            </w:r>
+            <w:r>
+              <w:rPr>
+                <w:noProof/>
+                <w:webHidden/>
+              </w:rPr>
+              <w:fldChar w:fldCharType="begin"/>
+            </w:r>
+            <w:r>
+              <w:rPr>
+                <w:noProof/>
+                <w:webHidden/>
+              </w:rPr>
+              <w:instrText xml:space="preserve"> PAGEREF _Toc75854648 \h </w:instrText>
+            </w:r>
+            <w:r>
+              <w:rPr>
+                <w:noProof/>
+                <w:webHidden/>
+              </w:rPr>
+            </w:r>
+            <w:r>
+              <w:rPr>
+                <w:noProof/>
+                <w:webHidden/>
+              </w:rPr>
+              <w:fldChar w:fldCharType="separate"/>
+            </w:r>
+            <w:r>
+              <w:rPr>
+                <w:noProof/>
+                <w:webHidden/>
+              </w:rPr>
+              <w:t>5</w:t>
+            </w:r>
+            <w:r>
+              <w:rPr>
+                <w:noProof/>
+                <w:webHidden/>
+              </w:rPr>
+              <w:fldChar w:fldCharType="end"/>
+            </w:r>
+          </w:hyperlink>
+        </w:p>
+        <w:p>
+          <w:pPr>
+            <w:pStyle w:val="TOC2"/>
+            <w:tabs>
+              <w:tab w:val="right" w:leader="dot" w:pos="9350"/>
+            </w:tabs>
+            <w:rPr>
+              <w:rFonts w:eastAsiaTheme="minorEastAsia"/>
+              <w:noProof/>
+            </w:rPr>
+          </w:pPr>
+          <w:hyperlink w:anchor="_Toc75854649" w:history="1">
+            <w:r>
+              <w:rPr>
+                <w:rStyle w:val="Hyperlink"/>
+                <w:noProof/>
                 <w:highlight w:val="red"/>
               </w:rPr>
               <w:t>DELETE</w:t>
@@ -2293,7 +2713,7 @@
                 <w:rStyle w:val="Hyperlink"/>
                 <w:noProof/>
               </w:rPr>
-              <w:t xml:space="preserve">  / - Xóa lĩnh vực con</w:t>
+              <w:t xml:space="preserve">  / - Xóa khóa học</w:t>
             </w:r>
             <w:r>
               <w:rPr>
@@ -2314,7 +2734,7 @@
                 <w:noProof/>
                 <w:webHidden/>
               </w:rPr>
-              <w:instrText xml:space="preserve"> PAGEREF _Toc74772219 \h </w:instrText>
+              <w:instrText xml:space="preserve"> PAGEREF _Toc75854649 \h </w:instrText>
             </w:r>
             <w:r>
               <w:rPr>
@@ -2334,7 +2754,7 @@
                 <w:noProof/>
                 <w:webHidden/>
               </w:rPr>
-              <w:t>7</w:t>
+              <w:t>6</w:t>
             </w:r>
             <w:r>
               <w:rPr>
@@ -2360,7 +2780,6 @@
               <w:sz w:val="28"/>
               <w:szCs w:val="28"/>
             </w:rPr>
-            <w:lastRenderedPageBreak/>
             <w:fldChar w:fldCharType="end"/>
           </w:r>
         </w:p>
@@ -2424,7 +2843,7 @@
         </w:rPr>
       </w:pPr>
       <w:bookmarkStart w:id="0" w:name="_Lưu_ý_authentication"/>
-      <w:bookmarkStart w:id="1" w:name="_Toc74772191"/>
+      <w:bookmarkStart w:id="1" w:name="_Toc75854615"/>
       <w:bookmarkEnd w:id="0"/>
       <w:r>
         <w:rPr>
@@ -2556,7 +2975,7 @@
           <w:szCs w:val="28"/>
         </w:rPr>
       </w:pPr>
-      <w:bookmarkStart w:id="2" w:name="_Toc74772192"/>
+      <w:bookmarkStart w:id="2" w:name="_Toc75854616"/>
       <w:r>
         <w:rPr>
           <w:color w:val="auto"/>
@@ -2584,7 +3003,7 @@
           <w:szCs w:val="28"/>
         </w:rPr>
       </w:pPr>
-      <w:bookmarkStart w:id="3" w:name="_Toc74772193"/>
+      <w:bookmarkStart w:id="3" w:name="_Toc75854617"/>
       <w:r>
         <w:rPr>
           <w:color w:val="auto"/>
@@ -2818,7 +3237,6 @@
           <w:sz w:val="28"/>
           <w:szCs w:val="28"/>
         </w:rPr>
-        <w:lastRenderedPageBreak/>
         <w:drawing>
           <wp:inline distT="0" distB="0" distL="0" distR="0" wp14:anchorId="19B552E0" wp14:editId="5C391093">
             <wp:extent cx="4239217" cy="914528"/>
@@ -2872,7 +3290,7 @@
           <w:szCs w:val="28"/>
         </w:rPr>
       </w:pPr>
-      <w:bookmarkStart w:id="4" w:name="_Toc74772194"/>
+      <w:bookmarkStart w:id="4" w:name="_Toc75854618"/>
       <w:r>
         <w:rPr>
           <w:color w:val="auto"/>
@@ -3074,7 +3492,7 @@
           <w:szCs w:val="28"/>
         </w:rPr>
       </w:pPr>
-      <w:bookmarkStart w:id="5" w:name="_Toc74772195"/>
+      <w:bookmarkStart w:id="5" w:name="_Toc75854619"/>
       <w:r>
         <w:rPr>
           <w:color w:val="auto"/>
@@ -3315,7 +3733,6 @@
           <w:sz w:val="28"/>
           <w:szCs w:val="28"/>
         </w:rPr>
-        <w:lastRenderedPageBreak/>
         <w:t>40</w:t>
       </w:r>
       <w:r>
@@ -3404,7 +3821,7 @@
           <w:szCs w:val="28"/>
         </w:rPr>
       </w:pPr>
-      <w:bookmarkStart w:id="6" w:name="_Toc74772196"/>
+      <w:bookmarkStart w:id="6" w:name="_Toc75854620"/>
       <w:r>
         <w:rPr>
           <w:color w:val="auto"/>
@@ -3665,7 +4082,7 @@
           <w:szCs w:val="28"/>
         </w:rPr>
       </w:pPr>
-      <w:bookmarkStart w:id="7" w:name="_Toc74772197"/>
+      <w:bookmarkStart w:id="7" w:name="_Toc75854621"/>
       <w:r>
         <w:rPr>
           <w:color w:val="auto"/>
@@ -3899,7 +4316,6 @@
           <w:sz w:val="28"/>
           <w:szCs w:val="28"/>
         </w:rPr>
-        <w:lastRenderedPageBreak/>
         <w:t>200</w:t>
       </w:r>
       <w:r>
@@ -4112,7 +4528,7 @@
           <w:szCs w:val="28"/>
         </w:rPr>
       </w:pPr>
-      <w:bookmarkStart w:id="8" w:name="_Toc74772198"/>
+      <w:bookmarkStart w:id="8" w:name="_Toc75854622"/>
       <w:r>
         <w:rPr>
           <w:color w:val="auto"/>
@@ -4360,7 +4776,7 @@
           <w:szCs w:val="28"/>
         </w:rPr>
       </w:pPr>
-      <w:bookmarkStart w:id="9" w:name="_Toc74772199"/>
+      <w:bookmarkStart w:id="9" w:name="_Toc75854623"/>
       <w:r>
         <w:rPr>
           <w:color w:val="auto"/>
@@ -4404,7 +4820,7 @@
           <w:szCs w:val="28"/>
         </w:rPr>
       </w:pPr>
-      <w:bookmarkStart w:id="10" w:name="_Toc74772200"/>
+      <w:bookmarkStart w:id="10" w:name="_Toc75854624"/>
       <w:r>
         <w:rPr>
           <w:color w:val="auto"/>
@@ -4548,7 +4964,6 @@
           <w:sz w:val="28"/>
           <w:szCs w:val="28"/>
         </w:rPr>
-        <w:lastRenderedPageBreak/>
         <w:t>Responses:</w:t>
       </w:r>
     </w:p>
@@ -4717,7 +5132,7 @@
           <w:szCs w:val="28"/>
         </w:rPr>
       </w:pPr>
-      <w:bookmarkStart w:id="11" w:name="_Toc74772201"/>
+      <w:bookmarkStart w:id="11" w:name="_Toc75854625"/>
       <w:r>
         <w:rPr>
           <w:color w:val="auto"/>
@@ -5110,14 +5525,13 @@
           <w:szCs w:val="28"/>
         </w:rPr>
       </w:pPr>
-      <w:bookmarkStart w:id="12" w:name="_Toc74772202"/>
-      <w:r>
-        <w:rPr>
-          <w:color w:val="auto"/>
-          <w:sz w:val="28"/>
-          <w:szCs w:val="28"/>
-        </w:rPr>
-        <w:lastRenderedPageBreak/>
+      <w:bookmarkStart w:id="12" w:name="_Toc75854626"/>
+      <w:r>
+        <w:rPr>
+          <w:color w:val="auto"/>
+          <w:sz w:val="28"/>
+          <w:szCs w:val="28"/>
+        </w:rPr>
         <w:t>/categor</w:t>
       </w:r>
       <w:r>
@@ -5139,7 +5553,7 @@
           <w:szCs w:val="28"/>
         </w:rPr>
       </w:pPr>
-      <w:bookmarkStart w:id="13" w:name="_Toc74772203"/>
+      <w:bookmarkStart w:id="13" w:name="_Toc75854627"/>
       <w:r>
         <w:rPr>
           <w:color w:val="auto"/>
@@ -5301,7 +5715,7 @@
           <w:szCs w:val="28"/>
         </w:rPr>
       </w:pPr>
-      <w:bookmarkStart w:id="14" w:name="_Toc74772204"/>
+      <w:bookmarkStart w:id="14" w:name="_Toc75854628"/>
       <w:r>
         <w:rPr>
           <w:color w:val="auto"/>
@@ -5496,7 +5910,7 @@
           <w:szCs w:val="28"/>
         </w:rPr>
       </w:pPr>
-      <w:bookmarkStart w:id="15" w:name="_Toc74772205"/>
+      <w:bookmarkStart w:id="15" w:name="_Toc75854629"/>
       <w:r>
         <w:rPr>
           <w:color w:val="auto"/>
@@ -5553,7 +5967,6 @@
           <w:sz w:val="28"/>
           <w:szCs w:val="28"/>
         </w:rPr>
-        <w:lastRenderedPageBreak/>
         <w:t>Yêu cầu quyền: Admin</w:t>
       </w:r>
     </w:p>
@@ -5765,7 +6178,7 @@
           <w:szCs w:val="28"/>
         </w:rPr>
       </w:pPr>
-      <w:bookmarkStart w:id="16" w:name="_Toc74772206"/>
+      <w:bookmarkStart w:id="16" w:name="_Toc75854630"/>
       <w:r>
         <w:rPr>
           <w:color w:val="auto"/>
@@ -6068,7 +6481,7 @@
           <w:szCs w:val="28"/>
         </w:rPr>
       </w:pPr>
-      <w:bookmarkStart w:id="17" w:name="_Toc74772207"/>
+      <w:bookmarkStart w:id="17" w:name="_Toc75854631"/>
       <w:r>
         <w:rPr>
           <w:color w:val="auto"/>
@@ -6214,7 +6627,6 @@
           <w:sz w:val="28"/>
           <w:szCs w:val="28"/>
         </w:rPr>
-        <w:lastRenderedPageBreak/>
         <w:t>}</w:t>
       </w:r>
     </w:p>
@@ -6435,7 +6847,7 @@
           <w:szCs w:val="28"/>
         </w:rPr>
       </w:pPr>
-      <w:bookmarkStart w:id="18" w:name="_Toc74772208"/>
+      <w:bookmarkStart w:id="18" w:name="_Toc75854632"/>
       <w:r>
         <w:rPr>
           <w:color w:val="auto"/>
@@ -6463,7 +6875,7 @@
           <w:szCs w:val="28"/>
         </w:rPr>
       </w:pPr>
-      <w:bookmarkStart w:id="19" w:name="_Toc74772209"/>
+      <w:bookmarkStart w:id="19" w:name="_Toc75854633"/>
       <w:r>
         <w:rPr>
           <w:color w:val="auto"/>
@@ -6640,6 +7052,7 @@
           <w:sz w:val="28"/>
           <w:szCs w:val="28"/>
         </w:rPr>
+        <w:lastRenderedPageBreak/>
         <w:drawing>
           <wp:inline distT="0" distB="0" distL="0" distR="0" wp14:anchorId="3A6B6DFF" wp14:editId="71279182">
             <wp:extent cx="3147059" cy="2346960"/>
@@ -6704,7 +7117,7 @@
           <w:szCs w:val="28"/>
         </w:rPr>
       </w:pPr>
-      <w:bookmarkStart w:id="20" w:name="_Toc74772210"/>
+      <w:bookmarkStart w:id="20" w:name="_Toc75854634"/>
       <w:r>
         <w:rPr>
           <w:color w:val="auto"/>
@@ -6907,7 +7320,7 @@
           <w:szCs w:val="28"/>
         </w:rPr>
       </w:pPr>
-      <w:bookmarkStart w:id="21" w:name="_Toc74772211"/>
+      <w:bookmarkStart w:id="21" w:name="_Toc75854635"/>
       <w:r>
         <w:rPr>
           <w:color w:val="auto"/>
@@ -7038,6 +7451,7 @@
           <w:sz w:val="28"/>
           <w:szCs w:val="28"/>
         </w:rPr>
+        <w:lastRenderedPageBreak/>
         <w:tab/>
         <w:t>“categoryId”: number</w:t>
       </w:r>
@@ -7207,7 +7621,7 @@
           <w:szCs w:val="28"/>
         </w:rPr>
       </w:pPr>
-      <w:bookmarkStart w:id="22" w:name="_Toc74772212"/>
+      <w:bookmarkStart w:id="22" w:name="_Toc75854636"/>
       <w:r>
         <w:rPr>
           <w:color w:val="auto"/>
@@ -7215,7 +7629,6 @@
           <w:szCs w:val="28"/>
           <w:highlight w:val="yellow"/>
         </w:rPr>
-        <w:lastRenderedPageBreak/>
         <w:t>PUT</w:t>
       </w:r>
       <w:r>
@@ -7533,7 +7946,7 @@
           <w:szCs w:val="28"/>
         </w:rPr>
       </w:pPr>
-      <w:bookmarkStart w:id="23" w:name="_Toc74772213"/>
+      <w:bookmarkStart w:id="23" w:name="_Toc75854637"/>
       <w:r>
         <w:rPr>
           <w:color w:val="auto"/>
@@ -7720,6 +8133,7 @@
           <w:sz w:val="28"/>
           <w:szCs w:val="28"/>
         </w:rPr>
+        <w:lastRenderedPageBreak/>
         <w:t>200</w:t>
       </w:r>
       <w:r>
@@ -7822,7 +8236,7 @@
           <w:szCs w:val="28"/>
         </w:rPr>
       </w:pPr>
-      <w:bookmarkStart w:id="24" w:name="_Toc74772214"/>
+      <w:bookmarkStart w:id="24" w:name="_Toc75854638"/>
       <w:r>
         <w:rPr>
           <w:color w:val="auto"/>
@@ -7850,7 +8264,7 @@
           <w:szCs w:val="28"/>
         </w:rPr>
       </w:pPr>
-      <w:bookmarkStart w:id="25" w:name="_Toc74772215"/>
+      <w:bookmarkStart w:id="25" w:name="_Toc75854639"/>
       <w:r>
         <w:rPr>
           <w:color w:val="auto"/>
@@ -7876,15 +8290,15 @@
         </w:rPr>
         <w:t xml:space="preserve"> - Lấy tất cả </w:t>
       </w:r>
+      <w:r>
+        <w:rPr>
+          <w:color w:val="auto"/>
+          <w:sz w:val="28"/>
+          <w:szCs w:val="28"/>
+        </w:rPr>
+        <w:t>khóa học</w:t>
+      </w:r>
       <w:bookmarkEnd w:id="25"/>
-      <w:r>
-        <w:rPr>
-          <w:color w:val="auto"/>
-          <w:sz w:val="28"/>
-          <w:szCs w:val="28"/>
-        </w:rPr>
-        <w:t>khóa học</w:t>
-      </w:r>
     </w:p>
     <w:p>
       <w:pPr>
@@ -7915,7 +8329,6 @@
           <w:sz w:val="28"/>
           <w:szCs w:val="28"/>
         </w:rPr>
-        <w:lastRenderedPageBreak/>
         <w:t xml:space="preserve">Headers: </w:t>
       </w:r>
       <w:hyperlink w:anchor="_Lưu_ý_authentication" w:history="1">
@@ -8019,7 +8432,7 @@
           <w:szCs w:val="28"/>
         </w:rPr>
       </w:pPr>
-      <w:bookmarkStart w:id="26" w:name="_Toc74772216"/>
+      <w:bookmarkStart w:id="26" w:name="_Toc75854640"/>
       <w:r>
         <w:rPr>
           <w:color w:val="auto"/>
@@ -8053,15 +8466,15 @@
         </w:rPr>
         <w:t xml:space="preserve"> – Lấy </w:t>
       </w:r>
+      <w:r>
+        <w:rPr>
+          <w:color w:val="auto"/>
+          <w:sz w:val="28"/>
+          <w:szCs w:val="28"/>
+        </w:rPr>
+        <w:t>các khóa học mới nhất (Mới = Tạo mới)</w:t>
+      </w:r>
       <w:bookmarkEnd w:id="26"/>
-      <w:r>
-        <w:rPr>
-          <w:color w:val="auto"/>
-          <w:sz w:val="28"/>
-          <w:szCs w:val="28"/>
-        </w:rPr>
-        <w:t>các khóa học mới nhất (Mới = Tạo mới)</w:t>
-      </w:r>
     </w:p>
     <w:p>
       <w:pPr>
@@ -8209,6 +8622,7 @@
           <w:szCs w:val="28"/>
         </w:rPr>
       </w:pPr>
+      <w:bookmarkStart w:id="27" w:name="_Toc75854641"/>
       <w:r>
         <w:rPr>
           <w:color w:val="auto"/>
@@ -8232,23 +8646,16 @@
           <w:sz w:val="28"/>
           <w:szCs w:val="28"/>
         </w:rPr>
-        <w:t>top-watch</w:t>
-      </w:r>
-      <w:r>
-        <w:rPr>
-          <w:color w:val="auto"/>
-          <w:sz w:val="28"/>
-          <w:szCs w:val="28"/>
-        </w:rPr>
-        <w:t xml:space="preserve"> – Lấy các khóa học </w:t>
-      </w:r>
-      <w:r>
-        <w:rPr>
-          <w:color w:val="auto"/>
-          <w:sz w:val="28"/>
-          <w:szCs w:val="28"/>
-        </w:rPr>
-        <w:t xml:space="preserve">có nhiều lượt xem nhất </w:t>
+        <w:t>top-watch – Lấy các khóa học có nhiều lượt xem nhất</w:t>
+      </w:r>
+      <w:bookmarkEnd w:id="27"/>
+      <w:r>
+        <w:rPr>
+          <w:color w:val="auto"/>
+          <w:sz w:val="28"/>
+          <w:szCs w:val="28"/>
+        </w:rPr>
+        <w:t xml:space="preserve"> </w:t>
       </w:r>
     </w:p>
     <w:p>
@@ -8397,6 +8804,7 @@
           <w:szCs w:val="28"/>
         </w:rPr>
       </w:pPr>
+      <w:bookmarkStart w:id="28" w:name="_Toc75854642"/>
       <w:r>
         <w:rPr>
           <w:color w:val="auto"/>
@@ -8420,15 +8828,7 @@
           <w:sz w:val="28"/>
           <w:szCs w:val="28"/>
         </w:rPr>
-        <w:t>hot</w:t>
-      </w:r>
-      <w:r>
-        <w:rPr>
-          <w:color w:val="auto"/>
-          <w:sz w:val="28"/>
-          <w:szCs w:val="28"/>
-        </w:rPr>
-        <w:t xml:space="preserve"> – Lấy các khóa học </w:t>
+        <w:t xml:space="preserve">hot – Lấy các khóa học </w:t>
       </w:r>
       <w:r>
         <w:rPr>
@@ -8438,6 +8838,7 @@
         </w:rPr>
         <w:t>hot nhất (dựa trên số lượt xem, lượt học,…)</w:t>
       </w:r>
+      <w:bookmarkEnd w:id="28"/>
     </w:p>
     <w:p>
       <w:pPr>
@@ -8585,6 +8986,7 @@
           <w:szCs w:val="28"/>
         </w:rPr>
       </w:pPr>
+      <w:bookmarkStart w:id="29" w:name="_Toc75854643"/>
       <w:r>
         <w:rPr>
           <w:color w:val="auto"/>
@@ -8608,24 +9010,9 @@
           <w:sz w:val="28"/>
           <w:szCs w:val="28"/>
         </w:rPr>
-        <w:t>search</w:t>
-      </w:r>
-      <w:r>
-        <w:rPr>
-          <w:color w:val="auto"/>
-          <w:sz w:val="28"/>
-          <w:szCs w:val="28"/>
-        </w:rPr>
-        <w:t xml:space="preserve"> – </w:t>
-      </w:r>
-      <w:r>
-        <w:rPr>
-          <w:color w:val="auto"/>
-          <w:sz w:val="28"/>
-          <w:szCs w:val="28"/>
-        </w:rPr>
-        <w:t>Tìm kiếm khóa học</w:t>
-      </w:r>
+        <w:t>search – Tìm kiếm khóa học</w:t>
+      </w:r>
+      <w:bookmarkEnd w:id="29"/>
     </w:p>
     <w:p>
       <w:pPr>
@@ -8673,12 +9060,6 @@
           <w:szCs w:val="28"/>
         </w:rPr>
         <w:tab/>
-      </w:r>
-      <w:r>
-        <w:rPr>
-          <w:sz w:val="28"/>
-          <w:szCs w:val="28"/>
-        </w:rPr>
         <w:t>keyword: string,</w:t>
       </w:r>
     </w:p>
@@ -8824,6 +9205,7 @@
           <w:szCs w:val="28"/>
         </w:rPr>
       </w:pPr>
+      <w:bookmarkStart w:id="30" w:name="_Toc75854644"/>
       <w:r>
         <w:rPr>
           <w:color w:val="auto"/>
@@ -8849,6 +9231,7 @@
         </w:rPr>
         <w:t>category – Lấy tất cả khóa học theo category</w:t>
       </w:r>
+      <w:bookmarkEnd w:id="30"/>
     </w:p>
     <w:p>
       <w:pPr>
@@ -9007,6 +9390,7 @@
           <w:szCs w:val="28"/>
         </w:rPr>
       </w:pPr>
+      <w:bookmarkStart w:id="31" w:name="_Toc75854645"/>
       <w:r>
         <w:rPr>
           <w:color w:val="auto"/>
@@ -9014,6 +9398,7 @@
           <w:szCs w:val="28"/>
           <w:highlight w:val="cyan"/>
         </w:rPr>
+        <w:lastRenderedPageBreak/>
         <w:t>GET</w:t>
       </w:r>
       <w:r>
@@ -9032,6 +9417,7 @@
         </w:rPr>
         <w:t>category – Lấy tất cả khóa học theo category</w:t>
       </w:r>
+      <w:bookmarkEnd w:id="31"/>
     </w:p>
     <w:p>
       <w:pPr>
@@ -9190,6 +9576,7 @@
           <w:szCs w:val="28"/>
         </w:rPr>
       </w:pPr>
+      <w:bookmarkStart w:id="32" w:name="_Toc75854646"/>
       <w:r>
         <w:rPr>
           <w:color w:val="auto"/>
@@ -9197,7 +9584,6 @@
           <w:szCs w:val="28"/>
           <w:highlight w:val="cyan"/>
         </w:rPr>
-        <w:lastRenderedPageBreak/>
         <w:t>GET</w:t>
       </w:r>
       <w:r>
@@ -9246,7 +9632,16 @@
           <w:sz w:val="28"/>
           <w:szCs w:val="28"/>
         </w:rPr>
-        <w:t xml:space="preserve"> theo id </w:t>
+        <w:t xml:space="preserve"> theo id</w:t>
+      </w:r>
+      <w:bookmarkEnd w:id="32"/>
+      <w:r>
+        <w:rPr>
+          <w:color w:val="auto"/>
+          <w:sz w:val="28"/>
+          <w:szCs w:val="28"/>
+        </w:rPr>
+        <w:t xml:space="preserve"> </w:t>
       </w:r>
     </w:p>
     <w:p>
@@ -9295,12 +9690,6 @@
           <w:szCs w:val="28"/>
         </w:rPr>
         <w:tab/>
-      </w:r>
-      <w:r>
-        <w:rPr>
-          <w:sz w:val="28"/>
-          <w:szCs w:val="28"/>
-        </w:rPr>
         <w:t>courseId: number</w:t>
       </w:r>
     </w:p>
@@ -9387,7 +9776,7 @@
           <w:szCs w:val="28"/>
         </w:rPr>
       </w:pPr>
-      <w:bookmarkStart w:id="27" w:name="_Toc74772217"/>
+      <w:bookmarkStart w:id="33" w:name="_Toc75854647"/>
       <w:r>
         <w:rPr>
           <w:color w:val="auto"/>
@@ -9413,7 +9802,6 @@
         </w:rPr>
         <w:t xml:space="preserve"> - Thêm 1 </w:t>
       </w:r>
-      <w:bookmarkEnd w:id="27"/>
       <w:r>
         <w:rPr>
           <w:color w:val="auto"/>
@@ -9422,6 +9810,7 @@
         </w:rPr>
         <w:t>khóa học</w:t>
       </w:r>
+      <w:bookmarkEnd w:id="33"/>
     </w:p>
     <w:p>
       <w:pPr>
@@ -9694,7 +10083,7 @@
           <w:szCs w:val="28"/>
         </w:rPr>
       </w:pPr>
-      <w:bookmarkStart w:id="28" w:name="_Toc74772218"/>
+      <w:bookmarkStart w:id="34" w:name="_Toc75854648"/>
       <w:r>
         <w:rPr>
           <w:color w:val="auto"/>
@@ -9720,7 +10109,6 @@
         </w:rPr>
         <w:t xml:space="preserve"> - Chỉnh sửa thông tin </w:t>
       </w:r>
-      <w:bookmarkEnd w:id="28"/>
       <w:r>
         <w:rPr>
           <w:color w:val="auto"/>
@@ -9729,6 +10117,7 @@
         </w:rPr>
         <w:t>khóa học</w:t>
       </w:r>
+      <w:bookmarkEnd w:id="34"/>
     </w:p>
     <w:p>
       <w:pPr>
@@ -9831,21 +10220,7 @@
           <w:sz w:val="28"/>
           <w:szCs w:val="28"/>
         </w:rPr>
-        <w:t>“courseName”: string</w:t>
-      </w:r>
-      <w:r>
-        <w:rPr>
-          <w:sz w:val="28"/>
-          <w:szCs w:val="28"/>
-        </w:rPr>
-        <w:t xml:space="preserve"> (Không bắt buộc)</w:t>
-      </w:r>
-      <w:r>
-        <w:rPr>
-          <w:sz w:val="28"/>
-          <w:szCs w:val="28"/>
-        </w:rPr>
-        <w:t>,</w:t>
+        <w:t>“courseName”: string (Không bắt buộc),</w:t>
       </w:r>
     </w:p>
     <w:p>
@@ -9862,21 +10237,7 @@
           <w:szCs w:val="28"/>
         </w:rPr>
         <w:tab/>
-        <w:t>“subCategoryId”: number</w:t>
-      </w:r>
-      <w:r>
-        <w:rPr>
-          <w:sz w:val="28"/>
-          <w:szCs w:val="28"/>
-        </w:rPr>
-        <w:t xml:space="preserve"> </w:t>
-      </w:r>
-      <w:r>
-        <w:rPr>
-          <w:sz w:val="28"/>
-          <w:szCs w:val="28"/>
-        </w:rPr>
-        <w:t>(Không bắt buộc),</w:t>
+        <w:t>“subCategoryId”: number (Không bắt buộc),</w:t>
       </w:r>
     </w:p>
     <w:p>
@@ -9893,21 +10254,7 @@
           <w:szCs w:val="28"/>
         </w:rPr>
         <w:tab/>
-        <w:t>“price”: number</w:t>
-      </w:r>
-      <w:r>
-        <w:rPr>
-          <w:sz w:val="28"/>
-          <w:szCs w:val="28"/>
-        </w:rPr>
-        <w:t xml:space="preserve"> </w:t>
-      </w:r>
-      <w:r>
-        <w:rPr>
-          <w:sz w:val="28"/>
-          <w:szCs w:val="28"/>
-        </w:rPr>
-        <w:t>(Không bắt buộc),</w:t>
+        <w:t>“price”: number (Không bắt buộc),</w:t>
       </w:r>
     </w:p>
     <w:p>
@@ -9940,23 +10287,8 @@
           <w:sz w:val="28"/>
           <w:szCs w:val="28"/>
         </w:rPr>
-        <w:lastRenderedPageBreak/>
         <w:tab/>
-        <w:t>“detailShort”: string</w:t>
-      </w:r>
-      <w:r>
-        <w:rPr>
-          <w:sz w:val="28"/>
-          <w:szCs w:val="28"/>
-        </w:rPr>
-        <w:t xml:space="preserve"> </w:t>
-      </w:r>
-      <w:r>
-        <w:rPr>
-          <w:sz w:val="28"/>
-          <w:szCs w:val="28"/>
-        </w:rPr>
-        <w:t>(Không bắt buộc),</w:t>
+        <w:t>“detailShort”: string (Không bắt buộc),</w:t>
       </w:r>
     </w:p>
     <w:p>
@@ -9973,21 +10305,7 @@
           <w:szCs w:val="28"/>
         </w:rPr>
         <w:tab/>
-        <w:t>“detailLong”: string</w:t>
-      </w:r>
-      <w:r>
-        <w:rPr>
-          <w:sz w:val="28"/>
-          <w:szCs w:val="28"/>
-        </w:rPr>
-        <w:t xml:space="preserve"> </w:t>
-      </w:r>
-      <w:r>
-        <w:rPr>
-          <w:sz w:val="28"/>
-          <w:szCs w:val="28"/>
-        </w:rPr>
-        <w:t>(Không bắt buộc)</w:t>
+        <w:t>“detailLong”: string (Không bắt buộc)</w:t>
       </w:r>
     </w:p>
     <w:p>
@@ -10073,7 +10391,7 @@
           <w:szCs w:val="28"/>
         </w:rPr>
       </w:pPr>
-      <w:bookmarkStart w:id="29" w:name="_Toc74772219"/>
+      <w:bookmarkStart w:id="35" w:name="_Toc75854649"/>
       <w:r>
         <w:rPr>
           <w:color w:val="auto"/>
@@ -10099,7 +10417,6 @@
         </w:rPr>
         <w:t xml:space="preserve"> - Xóa </w:t>
       </w:r>
-      <w:bookmarkEnd w:id="29"/>
       <w:r>
         <w:rPr>
           <w:color w:val="auto"/>
@@ -10108,6 +10425,7 @@
         </w:rPr>
         <w:t>khóa học</w:t>
       </w:r>
+      <w:bookmarkEnd w:id="35"/>
     </w:p>
     <w:p>
       <w:pPr>

</xml_diff>

<commit_message>
[Update] Change some data style to make it more concisely
</commit_message>
<xml_diff>
--- a/Online Academy API doc.docx
+++ b/Online Academy API doc.docx
@@ -7525,15 +7525,7 @@
           <w:sz w:val="28"/>
           <w:szCs w:val="28"/>
         </w:rPr>
-        <w:t>admin</w:t>
-      </w:r>
-      <w:r>
-        <w:rPr>
-          <w:color w:val="auto"/>
-          <w:sz w:val="28"/>
-          <w:szCs w:val="28"/>
-        </w:rPr>
-        <w:t xml:space="preserve"> - Chỉnh sửa thông tin user</w:t>
+        <w:t>admin - Chỉnh sửa thông tin user</w:t>
       </w:r>
     </w:p>
     <w:p>
@@ -18447,7 +18439,7 @@
           <w:sz w:val="28"/>
           <w:szCs w:val="28"/>
         </w:rPr>
-        <w:t>number</w:t>
+        <w:t>string</w:t>
       </w:r>
       <w:r>
         <w:rPr>
@@ -18771,7 +18763,14 @@
           <w:sz w:val="28"/>
           <w:szCs w:val="28"/>
         </w:rPr>
-        <w:t>: number</w:t>
+        <w:t xml:space="preserve">: </w:t>
+      </w:r>
+      <w:r>
+        <w:rPr>
+          <w:sz w:val="28"/>
+          <w:szCs w:val="28"/>
+        </w:rPr>
+        <w:t>string</w:t>
       </w:r>
     </w:p>
     <w:p>
@@ -19604,14 +19603,14 @@
           <w:sz w:val="28"/>
           <w:szCs w:val="28"/>
         </w:rPr>
-        <w:t>"courseId": number</w:t>
-      </w:r>
-      <w:r>
-        <w:rPr>
-          <w:sz w:val="28"/>
-          <w:szCs w:val="28"/>
-        </w:rPr>
-        <w:t xml:space="preserve"> </w:t>
+        <w:t xml:space="preserve">"courseId": </w:t>
+      </w:r>
+      <w:r>
+        <w:rPr>
+          <w:sz w:val="28"/>
+          <w:szCs w:val="28"/>
+        </w:rPr>
+        <w:t>string</w:t>
       </w:r>
     </w:p>
     <w:p>
@@ -19911,7 +19910,21 @@
           <w:sz w:val="28"/>
           <w:szCs w:val="28"/>
         </w:rPr>
-        <w:t>"courseId": number,</w:t>
+        <w:t xml:space="preserve">"courseId": </w:t>
+      </w:r>
+      <w:r>
+        <w:rPr>
+          <w:sz w:val="28"/>
+          <w:szCs w:val="28"/>
+        </w:rPr>
+        <w:t>string</w:t>
+      </w:r>
+      <w:r>
+        <w:rPr>
+          <w:sz w:val="28"/>
+          <w:szCs w:val="28"/>
+        </w:rPr>
+        <w:t>,</w:t>
       </w:r>
     </w:p>
     <w:p>
@@ -20221,7 +20234,21 @@
           <w:szCs w:val="28"/>
         </w:rPr>
         <w:tab/>
-        <w:t>"courseId": number,</w:t>
+        <w:t xml:space="preserve">"courseId": </w:t>
+      </w:r>
+      <w:r>
+        <w:rPr>
+          <w:sz w:val="28"/>
+          <w:szCs w:val="28"/>
+        </w:rPr>
+        <w:t>string</w:t>
+      </w:r>
+      <w:r>
+        <w:rPr>
+          <w:sz w:val="28"/>
+          <w:szCs w:val="28"/>
+        </w:rPr>
+        <w:t>,</w:t>
       </w:r>
     </w:p>
     <w:p>
@@ -23479,7 +23506,14 @@
           <w:sz w:val="28"/>
           <w:szCs w:val="28"/>
         </w:rPr>
-        <w:t xml:space="preserve">": number </w:t>
+        <w:t xml:space="preserve">": </w:t>
+      </w:r>
+      <w:r>
+        <w:rPr>
+          <w:sz w:val="28"/>
+          <w:szCs w:val="28"/>
+        </w:rPr>
+        <w:t>string</w:t>
       </w:r>
     </w:p>
     <w:p>
@@ -23755,15 +23789,14 @@
       </w:pPr>
       <w:r>
         <w:rPr>
-          <w:noProof/>
           <w:sz w:val="28"/>
           <w:szCs w:val="28"/>
         </w:rPr>
         <w:drawing>
-          <wp:inline distT="0" distB="0" distL="0" distR="0" wp14:anchorId="58735397" wp14:editId="5B5AADAF">
-            <wp:extent cx="3562847" cy="2133898"/>
-            <wp:effectExtent l="0" t="0" r="0" b="0"/>
-            <wp:docPr id="112" name="Picture 112"/>
+          <wp:inline distT="0" distB="0" distL="0" distR="0" wp14:anchorId="6FF52CBB" wp14:editId="2BC1F76C">
+            <wp:extent cx="5420481" cy="3553321"/>
+            <wp:effectExtent l="0" t="0" r="0" b="9525"/>
+            <wp:docPr id="52" name="Picture 52"/>
             <wp:cNvGraphicFramePr>
               <a:graphicFrameLocks xmlns:a="http://schemas.openxmlformats.org/drawingml/2006/main" noChangeAspect="1"/>
             </wp:cNvGraphicFramePr>
@@ -23775,7 +23808,7 @@
                     <pic:cNvPicPr/>
                   </pic:nvPicPr>
                   <pic:blipFill>
-                    <a:blip r:embed="rId43"/>
+                    <a:blip r:embed="rId44"/>
                     <a:stretch>
                       <a:fillRect/>
                     </a:stretch>
@@ -23783,7 +23816,7 @@
                   <pic:spPr>
                     <a:xfrm>
                       <a:off x="0" y="0"/>
-                      <a:ext cx="3562847" cy="2133898"/>
+                      <a:ext cx="5420481" cy="3553321"/>
                     </a:xfrm>
                     <a:prstGeom prst="rect">
                       <a:avLst/>
@@ -23887,8 +23920,16 @@
           <w:sz w:val="28"/>
           <w:szCs w:val="28"/>
         </w:rPr>
+        <w:lastRenderedPageBreak/>
         <w:tab/>
-        <w:t>"courseId": number</w:t>
+        <w:t xml:space="preserve">"courseId": </w:t>
+      </w:r>
+      <w:r>
+        <w:rPr>
+          <w:sz w:val="28"/>
+          <w:szCs w:val="28"/>
+        </w:rPr>
+        <w:t>string</w:t>
       </w:r>
     </w:p>
     <w:p>
@@ -23946,7 +23987,6 @@
           <w:sz w:val="28"/>
           <w:szCs w:val="28"/>
         </w:rPr>
-        <w:lastRenderedPageBreak/>
         <w:drawing>
           <wp:inline distT="0" distB="0" distL="0" distR="0" wp14:anchorId="7D8475F6" wp14:editId="5DAE4937">
             <wp:extent cx="3562847" cy="2133898"/>
@@ -24092,7 +24132,14 @@
           <w:szCs w:val="28"/>
         </w:rPr>
         <w:tab/>
-        <w:t>"courseId": number</w:t>
+        <w:t xml:space="preserve">"courseId": </w:t>
+      </w:r>
+      <w:r>
+        <w:rPr>
+          <w:sz w:val="28"/>
+          <w:szCs w:val="28"/>
+        </w:rPr>
+        <w:t>string</w:t>
       </w:r>
     </w:p>
     <w:p>
@@ -24135,6 +24182,48 @@
           <w:szCs w:val="28"/>
         </w:rPr>
       </w:pPr>
+      <w:r>
+        <w:rPr>
+          <w:sz w:val="28"/>
+          <w:szCs w:val="28"/>
+        </w:rPr>
+        <w:lastRenderedPageBreak/>
+        <w:drawing>
+          <wp:inline distT="0" distB="0" distL="0" distR="0" wp14:anchorId="3F8CABCE" wp14:editId="12A7C253">
+            <wp:extent cx="5201376" cy="3562847"/>
+            <wp:effectExtent l="0" t="0" r="0" b="0"/>
+            <wp:docPr id="54" name="Picture 54"/>
+            <wp:cNvGraphicFramePr>
+              <a:graphicFrameLocks xmlns:a="http://schemas.openxmlformats.org/drawingml/2006/main" noChangeAspect="1"/>
+            </wp:cNvGraphicFramePr>
+            <a:graphic xmlns:a="http://schemas.openxmlformats.org/drawingml/2006/main">
+              <a:graphicData uri="http://schemas.openxmlformats.org/drawingml/2006/picture">
+                <pic:pic xmlns:pic="http://schemas.openxmlformats.org/drawingml/2006/picture">
+                  <pic:nvPicPr>
+                    <pic:cNvPr id="1" name=""/>
+                    <pic:cNvPicPr/>
+                  </pic:nvPicPr>
+                  <pic:blipFill>
+                    <a:blip r:embed="rId45"/>
+                    <a:stretch>
+                      <a:fillRect/>
+                    </a:stretch>
+                  </pic:blipFill>
+                  <pic:spPr>
+                    <a:xfrm>
+                      <a:off x="0" y="0"/>
+                      <a:ext cx="5201376" cy="3562847"/>
+                    </a:xfrm>
+                    <a:prstGeom prst="rect">
+                      <a:avLst/>
+                    </a:prstGeom>
+                  </pic:spPr>
+                </pic:pic>
+              </a:graphicData>
+            </a:graphic>
+          </wp:inline>
+        </w:drawing>
+      </w:r>
     </w:p>
     <w:p>
       <w:pPr>
@@ -24302,7 +24391,14 @@
           <w:szCs w:val="28"/>
         </w:rPr>
         <w:tab/>
-        <w:t>"courseId": number</w:t>
+        <w:t xml:space="preserve">"courseId": </w:t>
+      </w:r>
+      <w:r>
+        <w:rPr>
+          <w:sz w:val="28"/>
+          <w:szCs w:val="28"/>
+        </w:rPr>
+        <w:t>string</w:t>
       </w:r>
     </w:p>
     <w:p>
@@ -24438,7 +24534,6 @@
           <w:szCs w:val="28"/>
           <w:highlight w:val="green"/>
         </w:rPr>
-        <w:lastRenderedPageBreak/>
         <w:t>POST</w:t>
       </w:r>
       <w:r>
@@ -24577,6 +24672,7 @@
           <w:sz w:val="28"/>
           <w:szCs w:val="28"/>
         </w:rPr>
+        <w:lastRenderedPageBreak/>
         <w:t>{</w:t>
       </w:r>
     </w:p>
@@ -24594,7 +24690,21 @@
           <w:szCs w:val="28"/>
         </w:rPr>
         <w:tab/>
-        <w:t>"courseId": number,</w:t>
+        <w:t xml:space="preserve">"courseId": </w:t>
+      </w:r>
+      <w:r>
+        <w:rPr>
+          <w:sz w:val="28"/>
+          <w:szCs w:val="28"/>
+        </w:rPr>
+        <w:t>string</w:t>
+      </w:r>
+      <w:r>
+        <w:rPr>
+          <w:sz w:val="28"/>
+          <w:szCs w:val="28"/>
+        </w:rPr>
+        <w:t>,</w:t>
       </w:r>
     </w:p>
     <w:p>
@@ -24803,56 +24913,62 @@
           <w:szCs w:val="28"/>
         </w:rPr>
       </w:pPr>
-      <w:bookmarkStart w:id="66" w:name="_Toc76487654"/>
-      <w:r>
-        <w:rPr>
-          <w:color w:val="auto"/>
-          <w:sz w:val="28"/>
-          <w:szCs w:val="28"/>
-          <w:highlight w:val="red"/>
-        </w:rPr>
-        <w:t>DELETE</w:t>
-      </w:r>
-      <w:r>
-        <w:rPr>
-          <w:color w:val="auto"/>
-          <w:sz w:val="28"/>
-          <w:szCs w:val="28"/>
-        </w:rPr>
-        <w:t xml:space="preserve">  /</w:t>
-      </w:r>
-      <w:r>
-        <w:rPr>
-          <w:color w:val="auto"/>
-          <w:sz w:val="28"/>
-          <w:szCs w:val="28"/>
-        </w:rPr>
-        <w:t xml:space="preserve"> - </w:t>
-      </w:r>
-      <w:r>
-        <w:rPr>
-          <w:color w:val="auto"/>
-          <w:sz w:val="28"/>
-          <w:szCs w:val="28"/>
-        </w:rPr>
-        <w:t>Hủy đăng ký khóa học</w:t>
-      </w:r>
-      <w:bookmarkEnd w:id="66"/>
-    </w:p>
-    <w:p>
-      <w:pPr>
-        <w:spacing w:after="0"/>
-        <w:rPr>
-          <w:sz w:val="28"/>
-          <w:szCs w:val="28"/>
-        </w:rPr>
-      </w:pPr>
-      <w:r>
-        <w:rPr>
-          <w:sz w:val="28"/>
-          <w:szCs w:val="28"/>
-        </w:rPr>
-        <w:t xml:space="preserve">Yêu cầu quyền </w:t>
+      <w:r>
+        <w:rPr>
+          <w:color w:val="auto"/>
+          <w:sz w:val="28"/>
+          <w:szCs w:val="28"/>
+          <w:highlight w:val="green"/>
+        </w:rPr>
+        <w:t>POST</w:t>
+      </w:r>
+      <w:r>
+        <w:rPr>
+          <w:color w:val="auto"/>
+          <w:sz w:val="28"/>
+          <w:szCs w:val="28"/>
+        </w:rPr>
+        <w:t xml:space="preserve"> /</w:t>
+      </w:r>
+      <w:r>
+        <w:rPr>
+          <w:color w:val="auto"/>
+          <w:sz w:val="28"/>
+          <w:szCs w:val="28"/>
+        </w:rPr>
+        <w:t>progress</w:t>
+      </w:r>
+      <w:r>
+        <w:rPr>
+          <w:color w:val="auto"/>
+          <w:sz w:val="28"/>
+          <w:szCs w:val="28"/>
+        </w:rPr>
+        <w:t xml:space="preserve"> – </w:t>
+      </w:r>
+      <w:r>
+        <w:rPr>
+          <w:color w:val="auto"/>
+          <w:sz w:val="28"/>
+          <w:szCs w:val="28"/>
+        </w:rPr>
+        <w:t>Cập nhật thời gian xem video</w:t>
+      </w:r>
+    </w:p>
+    <w:p>
+      <w:pPr>
+        <w:spacing w:after="0"/>
+        <w:rPr>
+          <w:sz w:val="28"/>
+          <w:szCs w:val="28"/>
+        </w:rPr>
+      </w:pPr>
+      <w:r>
+        <w:rPr>
+          <w:sz w:val="28"/>
+          <w:szCs w:val="28"/>
+        </w:rPr>
+        <w:t xml:space="preserve">Yêu cầu quyền: </w:t>
       </w:r>
       <w:r>
         <w:rPr>
@@ -24934,6 +25050,320 @@
           <w:szCs w:val="28"/>
         </w:rPr>
         <w:tab/>
+        <w:t xml:space="preserve">"courseId": </w:t>
+      </w:r>
+      <w:r>
+        <w:rPr>
+          <w:sz w:val="28"/>
+          <w:szCs w:val="28"/>
+        </w:rPr>
+        <w:t>string</w:t>
+      </w:r>
+      <w:r>
+        <w:rPr>
+          <w:sz w:val="28"/>
+          <w:szCs w:val="28"/>
+        </w:rPr>
+        <w:t>,</w:t>
+      </w:r>
+    </w:p>
+    <w:p>
+      <w:pPr>
+        <w:spacing w:after="0"/>
+        <w:rPr>
+          <w:color w:val="FF0000"/>
+          <w:sz w:val="28"/>
+          <w:szCs w:val="28"/>
+        </w:rPr>
+      </w:pPr>
+      <w:r>
+        <w:rPr>
+          <w:sz w:val="28"/>
+          <w:szCs w:val="28"/>
+        </w:rPr>
+        <w:tab/>
+      </w:r>
+      <w:r>
+        <w:rPr>
+          <w:sz w:val="28"/>
+          <w:szCs w:val="28"/>
+        </w:rPr>
+        <w:t>"currentTime: number</w:t>
+      </w:r>
+    </w:p>
+    <w:p>
+      <w:pPr>
+        <w:spacing w:after="0"/>
+        <w:rPr>
+          <w:sz w:val="28"/>
+          <w:szCs w:val="28"/>
+        </w:rPr>
+      </w:pPr>
+      <w:r>
+        <w:rPr>
+          <w:sz w:val="28"/>
+          <w:szCs w:val="28"/>
+        </w:rPr>
+        <w:t>}</w:t>
+      </w:r>
+    </w:p>
+    <w:p>
+      <w:pPr>
+        <w:spacing w:after="0"/>
+        <w:rPr>
+          <w:sz w:val="28"/>
+          <w:szCs w:val="28"/>
+        </w:rPr>
+      </w:pPr>
+      <w:r>
+        <w:rPr>
+          <w:sz w:val="28"/>
+          <w:szCs w:val="28"/>
+        </w:rPr>
+        <w:t>Responses:</w:t>
+      </w:r>
+    </w:p>
+    <w:p>
+      <w:pPr>
+        <w:spacing w:after="0"/>
+        <w:rPr>
+          <w:sz w:val="28"/>
+          <w:szCs w:val="28"/>
+        </w:rPr>
+      </w:pPr>
+      <w:r>
+        <w:rPr>
+          <w:color w:val="00B050"/>
+          <w:sz w:val="28"/>
+          <w:szCs w:val="28"/>
+        </w:rPr>
+        <w:t>20</w:t>
+      </w:r>
+      <w:r>
+        <w:rPr>
+          <w:color w:val="00B050"/>
+          <w:sz w:val="28"/>
+          <w:szCs w:val="28"/>
+        </w:rPr>
+        <w:t>0</w:t>
+      </w:r>
+      <w:r>
+        <w:rPr>
+          <w:sz w:val="28"/>
+          <w:szCs w:val="28"/>
+        </w:rPr>
+        <w:t>:</w:t>
+      </w:r>
+    </w:p>
+    <w:p>
+      <w:pPr>
+        <w:spacing w:after="0"/>
+        <w:rPr>
+          <w:sz w:val="28"/>
+          <w:szCs w:val="28"/>
+        </w:rPr>
+      </w:pPr>
+      <w:r>
+        <w:rPr>
+          <w:noProof/>
+          <w:sz w:val="28"/>
+          <w:szCs w:val="28"/>
+        </w:rPr>
+        <w:drawing>
+          <wp:inline distT="0" distB="0" distL="0" distR="0" wp14:anchorId="737A6BE8" wp14:editId="3A8AA9B4">
+            <wp:extent cx="2202180" cy="811752"/>
+            <wp:effectExtent l="0" t="0" r="7620" b="7620"/>
+            <wp:docPr id="51" name="Picture 51"/>
+            <wp:cNvGraphicFramePr>
+              <a:graphicFrameLocks xmlns:a="http://schemas.openxmlformats.org/drawingml/2006/main" noChangeAspect="1"/>
+            </wp:cNvGraphicFramePr>
+            <a:graphic xmlns:a="http://schemas.openxmlformats.org/drawingml/2006/main">
+              <a:graphicData uri="http://schemas.openxmlformats.org/drawingml/2006/picture">
+                <pic:pic xmlns:pic="http://schemas.openxmlformats.org/drawingml/2006/picture">
+                  <pic:nvPicPr>
+                    <pic:cNvPr id="1" name=""/>
+                    <pic:cNvPicPr/>
+                  </pic:nvPicPr>
+                  <pic:blipFill>
+                    <a:blip r:embed="rId36"/>
+                    <a:stretch>
+                      <a:fillRect/>
+                    </a:stretch>
+                  </pic:blipFill>
+                  <pic:spPr>
+                    <a:xfrm>
+                      <a:off x="0" y="0"/>
+                      <a:ext cx="2211594" cy="815222"/>
+                    </a:xfrm>
+                    <a:prstGeom prst="rect">
+                      <a:avLst/>
+                    </a:prstGeom>
+                  </pic:spPr>
+                </pic:pic>
+              </a:graphicData>
+            </a:graphic>
+          </wp:inline>
+        </w:drawing>
+      </w:r>
+    </w:p>
+    <w:p>
+      <w:pPr>
+        <w:spacing w:after="0"/>
+        <w:rPr>
+          <w:sz w:val="28"/>
+          <w:szCs w:val="28"/>
+        </w:rPr>
+      </w:pPr>
+    </w:p>
+    <w:p>
+      <w:pPr>
+        <w:spacing w:after="0"/>
+        <w:rPr>
+          <w:sz w:val="28"/>
+          <w:szCs w:val="28"/>
+        </w:rPr>
+      </w:pPr>
+    </w:p>
+    <w:p>
+      <w:pPr>
+        <w:pStyle w:val="Heading2"/>
+        <w:rPr>
+          <w:color w:val="auto"/>
+          <w:sz w:val="28"/>
+          <w:szCs w:val="28"/>
+        </w:rPr>
+      </w:pPr>
+      <w:bookmarkStart w:id="66" w:name="_Toc76487654"/>
+      <w:r>
+        <w:rPr>
+          <w:color w:val="auto"/>
+          <w:sz w:val="28"/>
+          <w:szCs w:val="28"/>
+          <w:highlight w:val="red"/>
+        </w:rPr>
+        <w:t>DELETE</w:t>
+      </w:r>
+      <w:r>
+        <w:rPr>
+          <w:color w:val="auto"/>
+          <w:sz w:val="28"/>
+          <w:szCs w:val="28"/>
+        </w:rPr>
+        <w:t xml:space="preserve">  /</w:t>
+      </w:r>
+      <w:r>
+        <w:rPr>
+          <w:color w:val="auto"/>
+          <w:sz w:val="28"/>
+          <w:szCs w:val="28"/>
+        </w:rPr>
+        <w:t xml:space="preserve"> - </w:t>
+      </w:r>
+      <w:r>
+        <w:rPr>
+          <w:color w:val="auto"/>
+          <w:sz w:val="28"/>
+          <w:szCs w:val="28"/>
+        </w:rPr>
+        <w:t>Hủy đăng ký khóa học</w:t>
+      </w:r>
+      <w:bookmarkEnd w:id="66"/>
+    </w:p>
+    <w:p>
+      <w:pPr>
+        <w:spacing w:after="0"/>
+        <w:rPr>
+          <w:sz w:val="28"/>
+          <w:szCs w:val="28"/>
+        </w:rPr>
+      </w:pPr>
+      <w:r>
+        <w:rPr>
+          <w:sz w:val="28"/>
+          <w:szCs w:val="28"/>
+        </w:rPr>
+        <w:t xml:space="preserve">Yêu cầu quyền </w:t>
+      </w:r>
+      <w:r>
+        <w:rPr>
+          <w:sz w:val="28"/>
+          <w:szCs w:val="28"/>
+        </w:rPr>
+        <w:t>user</w:t>
+      </w:r>
+    </w:p>
+    <w:p>
+      <w:pPr>
+        <w:spacing w:after="0"/>
+        <w:rPr>
+          <w:sz w:val="28"/>
+          <w:szCs w:val="28"/>
+        </w:rPr>
+      </w:pPr>
+      <w:r>
+        <w:rPr>
+          <w:sz w:val="28"/>
+          <w:szCs w:val="28"/>
+        </w:rPr>
+        <w:t xml:space="preserve">Headers: </w:t>
+      </w:r>
+      <w:hyperlink w:anchor="_Lưu_ý_authentication" w:history="1">
+        <w:r>
+          <w:rPr>
+            <w:rStyle w:val="Hyperlink"/>
+            <w:sz w:val="28"/>
+            <w:szCs w:val="28"/>
+          </w:rPr>
+          <w:t>Xem tại lưu ý authentication</w:t>
+        </w:r>
+      </w:hyperlink>
+    </w:p>
+    <w:p>
+      <w:pPr>
+        <w:spacing w:after="0"/>
+        <w:rPr>
+          <w:sz w:val="28"/>
+          <w:szCs w:val="28"/>
+        </w:rPr>
+      </w:pPr>
+      <w:r>
+        <w:rPr>
+          <w:sz w:val="28"/>
+          <w:szCs w:val="28"/>
+        </w:rPr>
+        <w:t xml:space="preserve">Parameters: </w:t>
+      </w:r>
+    </w:p>
+    <w:p>
+      <w:pPr>
+        <w:spacing w:after="0"/>
+        <w:rPr>
+          <w:sz w:val="28"/>
+          <w:szCs w:val="28"/>
+        </w:rPr>
+      </w:pPr>
+      <w:r>
+        <w:rPr>
+          <w:sz w:val="28"/>
+          <w:szCs w:val="28"/>
+        </w:rPr>
+        <w:t>{</w:t>
+      </w:r>
+    </w:p>
+    <w:p>
+      <w:pPr>
+        <w:spacing w:after="0"/>
+        <w:rPr>
+          <w:sz w:val="28"/>
+          <w:szCs w:val="28"/>
+        </w:rPr>
+      </w:pPr>
+      <w:r>
+        <w:rPr>
+          <w:sz w:val="28"/>
+          <w:szCs w:val="28"/>
+        </w:rPr>
+        <w:tab/>
         <w:t>"</w:t>
       </w:r>
       <w:r>
@@ -24948,7 +25378,21 @@
           <w:sz w:val="28"/>
           <w:szCs w:val="28"/>
         </w:rPr>
-        <w:t xml:space="preserve">": number </w:t>
+        <w:t xml:space="preserve">": </w:t>
+      </w:r>
+      <w:r>
+        <w:rPr>
+          <w:sz w:val="28"/>
+          <w:szCs w:val="28"/>
+        </w:rPr>
+        <w:t>string</w:t>
+      </w:r>
+      <w:r>
+        <w:rPr>
+          <w:sz w:val="28"/>
+          <w:szCs w:val="28"/>
+        </w:rPr>
+        <w:t xml:space="preserve"> </w:t>
       </w:r>
       <w:r>
         <w:rPr>
@@ -25004,6 +25448,7 @@
           <w:sz w:val="28"/>
           <w:szCs w:val="28"/>
         </w:rPr>
+        <w:lastRenderedPageBreak/>
         <w:t>Responses:</w:t>
       </w:r>
     </w:p>
@@ -25244,7 +25689,14 @@
           <w:sz w:val="28"/>
           <w:szCs w:val="28"/>
         </w:rPr>
-        <w:t>": number</w:t>
+        <w:t xml:space="preserve">": </w:t>
+      </w:r>
+      <w:r>
+        <w:rPr>
+          <w:sz w:val="28"/>
+          <w:szCs w:val="28"/>
+        </w:rPr>
+        <w:t>string</w:t>
       </w:r>
       <w:r>
         <w:rPr>
@@ -25267,7 +25719,6 @@
           <w:sz w:val="28"/>
           <w:szCs w:val="28"/>
         </w:rPr>
-        <w:lastRenderedPageBreak/>
         <w:tab/>
         <w:t>"userId": number</w:t>
       </w:r>
@@ -25410,1070 +25861,6 @@
           <w:szCs w:val="28"/>
         </w:rPr>
       </w:pPr>
-    </w:p>
-    <w:p>
-      <w:pPr>
-        <w:spacing w:after="0"/>
-        <w:rPr>
-          <w:sz w:val="28"/>
-          <w:szCs w:val="28"/>
-        </w:rPr>
-      </w:pPr>
-    </w:p>
-    <w:p>
-      <w:pPr>
-        <w:pStyle w:val="Heading1"/>
-        <w:rPr>
-          <w:color w:val="auto"/>
-          <w:sz w:val="28"/>
-          <w:szCs w:val="28"/>
-        </w:rPr>
-      </w:pPr>
-      <w:bookmarkStart w:id="68" w:name="_Toc76487656"/>
-      <w:r>
-        <w:rPr>
-          <w:color w:val="auto"/>
-          <w:sz w:val="28"/>
-          <w:szCs w:val="28"/>
-        </w:rPr>
-        <w:t>/register-details – Các phương thức liên quan tới chi tiết trong khóa học</w:t>
-      </w:r>
-      <w:bookmarkEnd w:id="68"/>
-    </w:p>
-    <w:p>
-      <w:pPr>
-        <w:pStyle w:val="Heading2"/>
-        <w:rPr>
-          <w:color w:val="auto"/>
-          <w:sz w:val="28"/>
-          <w:szCs w:val="28"/>
-        </w:rPr>
-      </w:pPr>
-      <w:bookmarkStart w:id="69" w:name="_Toc76487657"/>
-      <w:r>
-        <w:rPr>
-          <w:color w:val="auto"/>
-          <w:sz w:val="28"/>
-          <w:szCs w:val="28"/>
-          <w:highlight w:val="cyan"/>
-        </w:rPr>
-        <w:t>GET</w:t>
-      </w:r>
-      <w:r>
-        <w:rPr>
-          <w:color w:val="auto"/>
-          <w:sz w:val="28"/>
-          <w:szCs w:val="28"/>
-        </w:rPr>
-        <w:t xml:space="preserve"> /</w:t>
-      </w:r>
-      <w:r>
-        <w:rPr>
-          <w:color w:val="auto"/>
-          <w:sz w:val="28"/>
-          <w:szCs w:val="28"/>
-        </w:rPr>
-        <w:t xml:space="preserve"> - Lấy tất cả thông tin chi tiết khóa học</w:t>
-      </w:r>
-      <w:bookmarkEnd w:id="69"/>
-    </w:p>
-    <w:p>
-      <w:pPr>
-        <w:spacing w:after="0"/>
-        <w:rPr>
-          <w:sz w:val="28"/>
-          <w:szCs w:val="28"/>
-        </w:rPr>
-      </w:pPr>
-      <w:r>
-        <w:rPr>
-          <w:sz w:val="28"/>
-          <w:szCs w:val="28"/>
-        </w:rPr>
-        <w:t>Yêu cầu quyền: Admin</w:t>
-      </w:r>
-    </w:p>
-    <w:p>
-      <w:pPr>
-        <w:spacing w:after="0"/>
-        <w:rPr>
-          <w:sz w:val="28"/>
-          <w:szCs w:val="28"/>
-        </w:rPr>
-      </w:pPr>
-      <w:r>
-        <w:rPr>
-          <w:sz w:val="28"/>
-          <w:szCs w:val="28"/>
-        </w:rPr>
-        <w:t xml:space="preserve">Headers: </w:t>
-      </w:r>
-      <w:hyperlink w:anchor="_Lưu_ý_authentication" w:history="1">
-        <w:r>
-          <w:rPr>
-            <w:rStyle w:val="Hyperlink"/>
-            <w:sz w:val="28"/>
-            <w:szCs w:val="28"/>
-          </w:rPr>
-          <w:t>Xem tại lưu ý authentication</w:t>
-        </w:r>
-      </w:hyperlink>
-    </w:p>
-    <w:p>
-      <w:pPr>
-        <w:spacing w:after="0"/>
-        <w:rPr>
-          <w:sz w:val="28"/>
-          <w:szCs w:val="28"/>
-        </w:rPr>
-      </w:pPr>
-      <w:r>
-        <w:rPr>
-          <w:sz w:val="28"/>
-          <w:szCs w:val="28"/>
-        </w:rPr>
-        <w:t xml:space="preserve">Parameters: </w:t>
-      </w:r>
-      <w:r>
-        <w:rPr>
-          <w:sz w:val="28"/>
-          <w:szCs w:val="28"/>
-        </w:rPr>
-        <w:t>Không có</w:t>
-      </w:r>
-    </w:p>
-    <w:p>
-      <w:pPr>
-        <w:spacing w:after="0"/>
-        <w:rPr>
-          <w:sz w:val="28"/>
-          <w:szCs w:val="28"/>
-        </w:rPr>
-      </w:pPr>
-      <w:r>
-        <w:rPr>
-          <w:sz w:val="28"/>
-          <w:szCs w:val="28"/>
-        </w:rPr>
-        <w:t>Responses:</w:t>
-      </w:r>
-    </w:p>
-    <w:p>
-      <w:pPr>
-        <w:spacing w:after="0"/>
-        <w:rPr>
-          <w:sz w:val="28"/>
-          <w:szCs w:val="28"/>
-        </w:rPr>
-      </w:pPr>
-      <w:r>
-        <w:rPr>
-          <w:color w:val="00B050"/>
-          <w:sz w:val="28"/>
-          <w:szCs w:val="28"/>
-        </w:rPr>
-        <w:t>200</w:t>
-      </w:r>
-      <w:r>
-        <w:rPr>
-          <w:sz w:val="28"/>
-          <w:szCs w:val="28"/>
-        </w:rPr>
-        <w:t>:</w:t>
-      </w:r>
-    </w:p>
-    <w:p>
-      <w:pPr>
-        <w:spacing w:after="0"/>
-        <w:rPr>
-          <w:sz w:val="28"/>
-          <w:szCs w:val="28"/>
-        </w:rPr>
-      </w:pPr>
-      <w:r>
-        <w:rPr>
-          <w:noProof/>
-          <w:sz w:val="28"/>
-          <w:szCs w:val="28"/>
-        </w:rPr>
-        <w:drawing>
-          <wp:inline distT="0" distB="0" distL="0" distR="0" wp14:anchorId="1AA4F843" wp14:editId="5507002E">
-            <wp:extent cx="3223260" cy="2215278"/>
-            <wp:effectExtent l="0" t="0" r="0" b="0"/>
-            <wp:docPr id="77" name="Picture 77"/>
-            <wp:cNvGraphicFramePr>
-              <a:graphicFrameLocks xmlns:a="http://schemas.openxmlformats.org/drawingml/2006/main" noChangeAspect="1"/>
-            </wp:cNvGraphicFramePr>
-            <a:graphic xmlns:a="http://schemas.openxmlformats.org/drawingml/2006/main">
-              <a:graphicData uri="http://schemas.openxmlformats.org/drawingml/2006/picture">
-                <pic:pic xmlns:pic="http://schemas.openxmlformats.org/drawingml/2006/picture">
-                  <pic:nvPicPr>
-                    <pic:cNvPr id="1" name=""/>
-                    <pic:cNvPicPr/>
-                  </pic:nvPicPr>
-                  <pic:blipFill>
-                    <a:blip r:embed="rId44"/>
-                    <a:stretch>
-                      <a:fillRect/>
-                    </a:stretch>
-                  </pic:blipFill>
-                  <pic:spPr>
-                    <a:xfrm>
-                      <a:off x="0" y="0"/>
-                      <a:ext cx="3233719" cy="2222466"/>
-                    </a:xfrm>
-                    <a:prstGeom prst="rect">
-                      <a:avLst/>
-                    </a:prstGeom>
-                  </pic:spPr>
-                </pic:pic>
-              </a:graphicData>
-            </a:graphic>
-          </wp:inline>
-        </w:drawing>
-      </w:r>
-    </w:p>
-    <w:p>
-      <w:pPr>
-        <w:spacing w:after="0"/>
-        <w:rPr>
-          <w:sz w:val="28"/>
-          <w:szCs w:val="28"/>
-        </w:rPr>
-      </w:pPr>
-    </w:p>
-    <w:p>
-      <w:pPr>
-        <w:spacing w:after="0"/>
-        <w:rPr>
-          <w:sz w:val="28"/>
-          <w:szCs w:val="28"/>
-        </w:rPr>
-      </w:pPr>
-    </w:p>
-    <w:p>
-      <w:pPr>
-        <w:pStyle w:val="Heading2"/>
-        <w:rPr>
-          <w:color w:val="auto"/>
-          <w:sz w:val="28"/>
-          <w:szCs w:val="28"/>
-        </w:rPr>
-      </w:pPr>
-      <w:bookmarkStart w:id="70" w:name="_Toc76487658"/>
-      <w:r>
-        <w:rPr>
-          <w:color w:val="auto"/>
-          <w:sz w:val="28"/>
-          <w:szCs w:val="28"/>
-          <w:highlight w:val="cyan"/>
-        </w:rPr>
-        <w:t>GET</w:t>
-      </w:r>
-      <w:r>
-        <w:rPr>
-          <w:color w:val="auto"/>
-          <w:sz w:val="28"/>
-          <w:szCs w:val="28"/>
-        </w:rPr>
-        <w:t xml:space="preserve"> /</w:t>
-      </w:r>
-      <w:r>
-        <w:rPr>
-          <w:color w:val="auto"/>
-          <w:sz w:val="28"/>
-          <w:szCs w:val="28"/>
-        </w:rPr>
-        <w:t>progress</w:t>
-      </w:r>
-      <w:r>
-        <w:rPr>
-          <w:color w:val="auto"/>
-          <w:sz w:val="28"/>
-          <w:szCs w:val="28"/>
-        </w:rPr>
-        <w:t xml:space="preserve"> – Lấy </w:t>
-      </w:r>
-      <w:r>
-        <w:rPr>
-          <w:color w:val="auto"/>
-          <w:sz w:val="28"/>
-          <w:szCs w:val="28"/>
-        </w:rPr>
-        <w:t>chi tiết tiến độ học của khóa học với user tương ứng</w:t>
-      </w:r>
-      <w:bookmarkEnd w:id="70"/>
-    </w:p>
-    <w:p>
-      <w:pPr>
-        <w:spacing w:after="0"/>
-        <w:rPr>
-          <w:sz w:val="28"/>
-          <w:szCs w:val="28"/>
-        </w:rPr>
-      </w:pPr>
-      <w:r>
-        <w:rPr>
-          <w:sz w:val="28"/>
-          <w:szCs w:val="28"/>
-        </w:rPr>
-        <w:t xml:space="preserve">Yêu cầu quyền: </w:t>
-      </w:r>
-      <w:r>
-        <w:rPr>
-          <w:sz w:val="28"/>
-          <w:szCs w:val="28"/>
-        </w:rPr>
-        <w:t>User</w:t>
-      </w:r>
-    </w:p>
-    <w:p>
-      <w:pPr>
-        <w:spacing w:after="0"/>
-        <w:rPr>
-          <w:sz w:val="28"/>
-          <w:szCs w:val="28"/>
-        </w:rPr>
-      </w:pPr>
-      <w:r>
-        <w:rPr>
-          <w:sz w:val="28"/>
-          <w:szCs w:val="28"/>
-        </w:rPr>
-        <w:t xml:space="preserve">Parameters: </w:t>
-      </w:r>
-    </w:p>
-    <w:p>
-      <w:pPr>
-        <w:spacing w:after="0"/>
-        <w:rPr>
-          <w:sz w:val="28"/>
-          <w:szCs w:val="28"/>
-        </w:rPr>
-      </w:pPr>
-      <w:r>
-        <w:rPr>
-          <w:sz w:val="28"/>
-          <w:szCs w:val="28"/>
-        </w:rPr>
-        <w:t>{</w:t>
-      </w:r>
-    </w:p>
-    <w:p>
-      <w:pPr>
-        <w:spacing w:after="0"/>
-        <w:rPr>
-          <w:sz w:val="28"/>
-          <w:szCs w:val="28"/>
-        </w:rPr>
-      </w:pPr>
-      <w:r>
-        <w:rPr>
-          <w:sz w:val="28"/>
-          <w:szCs w:val="28"/>
-        </w:rPr>
-        <w:tab/>
-        <w:t xml:space="preserve">"courseId": number </w:t>
-      </w:r>
-    </w:p>
-    <w:p>
-      <w:pPr>
-        <w:spacing w:after="0"/>
-        <w:rPr>
-          <w:sz w:val="28"/>
-          <w:szCs w:val="28"/>
-        </w:rPr>
-      </w:pPr>
-      <w:r>
-        <w:rPr>
-          <w:sz w:val="28"/>
-          <w:szCs w:val="28"/>
-        </w:rPr>
-        <w:lastRenderedPageBreak/>
-        <w:t>}</w:t>
-      </w:r>
-    </w:p>
-    <w:p>
-      <w:pPr>
-        <w:spacing w:after="0"/>
-        <w:rPr>
-          <w:sz w:val="28"/>
-          <w:szCs w:val="28"/>
-        </w:rPr>
-      </w:pPr>
-      <w:r>
-        <w:rPr>
-          <w:sz w:val="28"/>
-          <w:szCs w:val="28"/>
-        </w:rPr>
-        <w:t>Responses:</w:t>
-      </w:r>
-    </w:p>
-    <w:p>
-      <w:pPr>
-        <w:spacing w:after="0"/>
-        <w:rPr>
-          <w:sz w:val="28"/>
-          <w:szCs w:val="28"/>
-        </w:rPr>
-      </w:pPr>
-      <w:r>
-        <w:rPr>
-          <w:color w:val="00B050"/>
-          <w:sz w:val="28"/>
-          <w:szCs w:val="28"/>
-        </w:rPr>
-        <w:t>200</w:t>
-      </w:r>
-      <w:r>
-        <w:rPr>
-          <w:sz w:val="28"/>
-          <w:szCs w:val="28"/>
-        </w:rPr>
-        <w:t>:</w:t>
-      </w:r>
-      <w:r>
-        <w:rPr>
-          <w:sz w:val="28"/>
-          <w:szCs w:val="28"/>
-        </w:rPr>
-        <w:t xml:space="preserve"> </w:t>
-      </w:r>
-    </w:p>
-    <w:p>
-      <w:pPr>
-        <w:spacing w:after="0"/>
-        <w:rPr>
-          <w:sz w:val="28"/>
-          <w:szCs w:val="28"/>
-        </w:rPr>
-      </w:pPr>
-      <w:r>
-        <w:rPr>
-          <w:noProof/>
-          <w:sz w:val="28"/>
-          <w:szCs w:val="28"/>
-        </w:rPr>
-        <w:drawing>
-          <wp:inline distT="0" distB="0" distL="0" distR="0" wp14:anchorId="1D428718" wp14:editId="5BABE1D2">
-            <wp:extent cx="2141220" cy="2500307"/>
-            <wp:effectExtent l="0" t="0" r="0" b="0"/>
-            <wp:docPr id="78" name="Picture 78"/>
-            <wp:cNvGraphicFramePr>
-              <a:graphicFrameLocks xmlns:a="http://schemas.openxmlformats.org/drawingml/2006/main" noChangeAspect="1"/>
-            </wp:cNvGraphicFramePr>
-            <a:graphic xmlns:a="http://schemas.openxmlformats.org/drawingml/2006/main">
-              <a:graphicData uri="http://schemas.openxmlformats.org/drawingml/2006/picture">
-                <pic:pic xmlns:pic="http://schemas.openxmlformats.org/drawingml/2006/picture">
-                  <pic:nvPicPr>
-                    <pic:cNvPr id="1" name=""/>
-                    <pic:cNvPicPr/>
-                  </pic:nvPicPr>
-                  <pic:blipFill>
-                    <a:blip r:embed="rId45"/>
-                    <a:stretch>
-                      <a:fillRect/>
-                    </a:stretch>
-                  </pic:blipFill>
-                  <pic:spPr>
-                    <a:xfrm>
-                      <a:off x="0" y="0"/>
-                      <a:ext cx="2144372" cy="2503987"/>
-                    </a:xfrm>
-                    <a:prstGeom prst="rect">
-                      <a:avLst/>
-                    </a:prstGeom>
-                  </pic:spPr>
-                </pic:pic>
-              </a:graphicData>
-            </a:graphic>
-          </wp:inline>
-        </w:drawing>
-      </w:r>
-    </w:p>
-    <w:p>
-      <w:pPr>
-        <w:spacing w:after="0"/>
-        <w:rPr>
-          <w:sz w:val="28"/>
-          <w:szCs w:val="28"/>
-        </w:rPr>
-      </w:pPr>
-    </w:p>
-    <w:p>
-      <w:pPr>
-        <w:pStyle w:val="Heading2"/>
-        <w:rPr>
-          <w:color w:val="auto"/>
-          <w:sz w:val="28"/>
-          <w:szCs w:val="28"/>
-        </w:rPr>
-      </w:pPr>
-      <w:bookmarkStart w:id="71" w:name="_Toc76487659"/>
-      <w:r>
-        <w:rPr>
-          <w:color w:val="auto"/>
-          <w:sz w:val="28"/>
-          <w:szCs w:val="28"/>
-          <w:highlight w:val="cyan"/>
-        </w:rPr>
-        <w:t>GET</w:t>
-      </w:r>
-      <w:r>
-        <w:rPr>
-          <w:color w:val="auto"/>
-          <w:sz w:val="28"/>
-          <w:szCs w:val="28"/>
-        </w:rPr>
-        <w:t xml:space="preserve"> /</w:t>
-      </w:r>
-      <w:r>
-        <w:rPr>
-          <w:color w:val="auto"/>
-          <w:sz w:val="28"/>
-          <w:szCs w:val="28"/>
-        </w:rPr>
-        <w:t xml:space="preserve">details </w:t>
-      </w:r>
-      <w:r>
-        <w:rPr>
-          <w:color w:val="auto"/>
-          <w:sz w:val="28"/>
-          <w:szCs w:val="28"/>
-        </w:rPr>
-        <w:t xml:space="preserve">– Lấy </w:t>
-      </w:r>
-      <w:r>
-        <w:rPr>
-          <w:color w:val="auto"/>
-          <w:sz w:val="28"/>
-          <w:szCs w:val="28"/>
-        </w:rPr>
-        <w:t>chi tiết một thông tin tiến độ bài học</w:t>
-      </w:r>
-      <w:bookmarkEnd w:id="71"/>
-    </w:p>
-    <w:p>
-      <w:pPr>
-        <w:spacing w:after="0"/>
-        <w:rPr>
-          <w:sz w:val="28"/>
-          <w:szCs w:val="28"/>
-        </w:rPr>
-      </w:pPr>
-      <w:r>
-        <w:rPr>
-          <w:sz w:val="28"/>
-          <w:szCs w:val="28"/>
-        </w:rPr>
-        <w:t>Yêu cầu quyền: User</w:t>
-      </w:r>
-    </w:p>
-    <w:p>
-      <w:pPr>
-        <w:spacing w:after="0"/>
-        <w:rPr>
-          <w:sz w:val="28"/>
-          <w:szCs w:val="28"/>
-        </w:rPr>
-      </w:pPr>
-      <w:r>
-        <w:rPr>
-          <w:sz w:val="28"/>
-          <w:szCs w:val="28"/>
-        </w:rPr>
-        <w:t xml:space="preserve">Parameters: </w:t>
-      </w:r>
-    </w:p>
-    <w:p>
-      <w:pPr>
-        <w:spacing w:after="0"/>
-        <w:rPr>
-          <w:sz w:val="28"/>
-          <w:szCs w:val="28"/>
-        </w:rPr>
-      </w:pPr>
-      <w:r>
-        <w:rPr>
-          <w:sz w:val="28"/>
-          <w:szCs w:val="28"/>
-        </w:rPr>
-        <w:t>{</w:t>
-      </w:r>
-    </w:p>
-    <w:p>
-      <w:pPr>
-        <w:spacing w:after="0"/>
-        <w:rPr>
-          <w:sz w:val="28"/>
-          <w:szCs w:val="28"/>
-        </w:rPr>
-      </w:pPr>
-      <w:r>
-        <w:rPr>
-          <w:sz w:val="28"/>
-          <w:szCs w:val="28"/>
-        </w:rPr>
-        <w:tab/>
-        <w:t>"courseId": number,</w:t>
-      </w:r>
-    </w:p>
-    <w:p>
-      <w:pPr>
-        <w:spacing w:after="0"/>
-        <w:rPr>
-          <w:sz w:val="28"/>
-          <w:szCs w:val="28"/>
-        </w:rPr>
-      </w:pPr>
-      <w:r>
-        <w:rPr>
-          <w:sz w:val="28"/>
-          <w:szCs w:val="28"/>
-        </w:rPr>
-        <w:tab/>
-        <w:t>"contentId": number</w:t>
-      </w:r>
-    </w:p>
-    <w:p>
-      <w:pPr>
-        <w:spacing w:after="0"/>
-        <w:rPr>
-          <w:sz w:val="28"/>
-          <w:szCs w:val="28"/>
-        </w:rPr>
-      </w:pPr>
-      <w:r>
-        <w:rPr>
-          <w:sz w:val="28"/>
-          <w:szCs w:val="28"/>
-        </w:rPr>
-        <w:t>}</w:t>
-      </w:r>
-    </w:p>
-    <w:p>
-      <w:pPr>
-        <w:spacing w:after="0"/>
-        <w:rPr>
-          <w:sz w:val="28"/>
-          <w:szCs w:val="28"/>
-        </w:rPr>
-      </w:pPr>
-      <w:r>
-        <w:rPr>
-          <w:sz w:val="28"/>
-          <w:szCs w:val="28"/>
-        </w:rPr>
-        <w:t>Responses:</w:t>
-      </w:r>
-    </w:p>
-    <w:p>
-      <w:pPr>
-        <w:spacing w:after="0"/>
-        <w:rPr>
-          <w:sz w:val="28"/>
-          <w:szCs w:val="28"/>
-        </w:rPr>
-      </w:pPr>
-      <w:r>
-        <w:rPr>
-          <w:color w:val="00B050"/>
-          <w:sz w:val="28"/>
-          <w:szCs w:val="28"/>
-        </w:rPr>
-        <w:t>200</w:t>
-      </w:r>
-      <w:r>
-        <w:rPr>
-          <w:sz w:val="28"/>
-          <w:szCs w:val="28"/>
-        </w:rPr>
-        <w:t>:</w:t>
-      </w:r>
-      <w:r>
-        <w:rPr>
-          <w:sz w:val="28"/>
-          <w:szCs w:val="28"/>
-        </w:rPr>
-        <w:t xml:space="preserve"> </w:t>
-      </w:r>
-    </w:p>
-    <w:p>
-      <w:pPr>
-        <w:spacing w:after="0"/>
-        <w:rPr>
-          <w:sz w:val="28"/>
-          <w:szCs w:val="28"/>
-        </w:rPr>
-      </w:pPr>
-      <w:r>
-        <w:rPr>
-          <w:noProof/>
-          <w:sz w:val="28"/>
-          <w:szCs w:val="28"/>
-        </w:rPr>
-        <w:drawing>
-          <wp:inline distT="0" distB="0" distL="0" distR="0" wp14:anchorId="4802A28E" wp14:editId="2822F4D5">
-            <wp:extent cx="2762636" cy="1724266"/>
-            <wp:effectExtent l="0" t="0" r="0" b="9525"/>
-            <wp:docPr id="79" name="Picture 79"/>
-            <wp:cNvGraphicFramePr>
-              <a:graphicFrameLocks xmlns:a="http://schemas.openxmlformats.org/drawingml/2006/main" noChangeAspect="1"/>
-            </wp:cNvGraphicFramePr>
-            <a:graphic xmlns:a="http://schemas.openxmlformats.org/drawingml/2006/main">
-              <a:graphicData uri="http://schemas.openxmlformats.org/drawingml/2006/picture">
-                <pic:pic xmlns:pic="http://schemas.openxmlformats.org/drawingml/2006/picture">
-                  <pic:nvPicPr>
-                    <pic:cNvPr id="1" name=""/>
-                    <pic:cNvPicPr/>
-                  </pic:nvPicPr>
-                  <pic:blipFill>
-                    <a:blip r:embed="rId46"/>
-                    <a:stretch>
-                      <a:fillRect/>
-                    </a:stretch>
-                  </pic:blipFill>
-                  <pic:spPr>
-                    <a:xfrm>
-                      <a:off x="0" y="0"/>
-                      <a:ext cx="2762636" cy="1724266"/>
-                    </a:xfrm>
-                    <a:prstGeom prst="rect">
-                      <a:avLst/>
-                    </a:prstGeom>
-                  </pic:spPr>
-                </pic:pic>
-              </a:graphicData>
-            </a:graphic>
-          </wp:inline>
-        </w:drawing>
-      </w:r>
-    </w:p>
-    <w:p>
-      <w:pPr>
-        <w:spacing w:after="0"/>
-        <w:rPr>
-          <w:sz w:val="28"/>
-          <w:szCs w:val="28"/>
-        </w:rPr>
-      </w:pPr>
-    </w:p>
-    <w:p>
-      <w:pPr>
-        <w:spacing w:after="0"/>
-        <w:rPr>
-          <w:sz w:val="28"/>
-          <w:szCs w:val="28"/>
-        </w:rPr>
-      </w:pPr>
-    </w:p>
-    <w:p>
-      <w:pPr>
-        <w:spacing w:after="0"/>
-        <w:rPr>
-          <w:sz w:val="28"/>
-          <w:szCs w:val="28"/>
-        </w:rPr>
-      </w:pPr>
-    </w:p>
-    <w:p>
-      <w:pPr>
-        <w:spacing w:after="0"/>
-        <w:rPr>
-          <w:sz w:val="28"/>
-          <w:szCs w:val="28"/>
-        </w:rPr>
-      </w:pPr>
-    </w:p>
-    <w:p>
-      <w:pPr>
-        <w:pStyle w:val="Heading2"/>
-        <w:rPr>
-          <w:color w:val="auto"/>
-          <w:sz w:val="28"/>
-          <w:szCs w:val="28"/>
-        </w:rPr>
-      </w:pPr>
-      <w:bookmarkStart w:id="72" w:name="_Toc76487660"/>
-      <w:r>
-        <w:rPr>
-          <w:color w:val="auto"/>
-          <w:sz w:val="28"/>
-          <w:szCs w:val="28"/>
-          <w:highlight w:val="green"/>
-        </w:rPr>
-        <w:t>POST</w:t>
-      </w:r>
-      <w:r>
-        <w:rPr>
-          <w:color w:val="auto"/>
-          <w:sz w:val="28"/>
-          <w:szCs w:val="28"/>
-        </w:rPr>
-        <w:t xml:space="preserve"> /</w:t>
-      </w:r>
-      <w:r>
-        <w:rPr>
-          <w:color w:val="auto"/>
-          <w:sz w:val="28"/>
-          <w:szCs w:val="28"/>
-        </w:rPr>
-        <w:t>update-time</w:t>
-      </w:r>
-      <w:r>
-        <w:rPr>
-          <w:color w:val="auto"/>
-          <w:sz w:val="28"/>
-          <w:szCs w:val="28"/>
-        </w:rPr>
-        <w:t xml:space="preserve"> - </w:t>
-      </w:r>
-      <w:r>
-        <w:rPr>
-          <w:color w:val="auto"/>
-          <w:sz w:val="28"/>
-          <w:szCs w:val="28"/>
-        </w:rPr>
-        <w:t>Cập nhật thời gian học hiện tại</w:t>
-      </w:r>
-      <w:bookmarkEnd w:id="72"/>
-    </w:p>
-    <w:p>
-      <w:pPr>
-        <w:spacing w:after="0"/>
-        <w:rPr>
-          <w:sz w:val="28"/>
-          <w:szCs w:val="28"/>
-        </w:rPr>
-      </w:pPr>
-      <w:r>
-        <w:rPr>
-          <w:sz w:val="28"/>
-          <w:szCs w:val="28"/>
-        </w:rPr>
-        <w:t xml:space="preserve">Yêu cầu quyền: </w:t>
-      </w:r>
-      <w:r>
-        <w:rPr>
-          <w:sz w:val="28"/>
-          <w:szCs w:val="28"/>
-        </w:rPr>
-        <w:t>User</w:t>
-      </w:r>
-    </w:p>
-    <w:p>
-      <w:pPr>
-        <w:spacing w:after="0"/>
-        <w:rPr>
-          <w:sz w:val="28"/>
-          <w:szCs w:val="28"/>
-        </w:rPr>
-      </w:pPr>
-      <w:r>
-        <w:rPr>
-          <w:sz w:val="28"/>
-          <w:szCs w:val="28"/>
-        </w:rPr>
-        <w:t xml:space="preserve">Headers: </w:t>
-      </w:r>
-      <w:hyperlink w:anchor="_Lưu_ý_authentication" w:history="1">
-        <w:r>
-          <w:rPr>
-            <w:rStyle w:val="Hyperlink"/>
-            <w:sz w:val="28"/>
-            <w:szCs w:val="28"/>
-          </w:rPr>
-          <w:t>Xem tại lưu ý authentication</w:t>
-        </w:r>
-      </w:hyperlink>
-    </w:p>
-    <w:p>
-      <w:pPr>
-        <w:spacing w:after="0"/>
-        <w:rPr>
-          <w:sz w:val="28"/>
-          <w:szCs w:val="28"/>
-        </w:rPr>
-      </w:pPr>
-      <w:r>
-        <w:rPr>
-          <w:sz w:val="28"/>
-          <w:szCs w:val="28"/>
-        </w:rPr>
-        <w:t xml:space="preserve">Parameters: </w:t>
-      </w:r>
-    </w:p>
-    <w:p>
-      <w:pPr>
-        <w:spacing w:after="0"/>
-        <w:rPr>
-          <w:sz w:val="28"/>
-          <w:szCs w:val="28"/>
-        </w:rPr>
-      </w:pPr>
-      <w:r>
-        <w:rPr>
-          <w:sz w:val="28"/>
-          <w:szCs w:val="28"/>
-        </w:rPr>
-        <w:t>{</w:t>
-      </w:r>
-    </w:p>
-    <w:p>
-      <w:pPr>
-        <w:spacing w:after="0"/>
-        <w:rPr>
-          <w:sz w:val="28"/>
-          <w:szCs w:val="28"/>
-        </w:rPr>
-      </w:pPr>
-      <w:r>
-        <w:rPr>
-          <w:sz w:val="28"/>
-          <w:szCs w:val="28"/>
-        </w:rPr>
-        <w:tab/>
-        <w:t>"courseId": number</w:t>
-      </w:r>
-      <w:r>
-        <w:rPr>
-          <w:sz w:val="28"/>
-          <w:szCs w:val="28"/>
-        </w:rPr>
-        <w:t>,</w:t>
-      </w:r>
-    </w:p>
-    <w:p>
-      <w:pPr>
-        <w:spacing w:after="0"/>
-        <w:rPr>
-          <w:sz w:val="28"/>
-          <w:szCs w:val="28"/>
-        </w:rPr>
-      </w:pPr>
-      <w:r>
-        <w:rPr>
-          <w:sz w:val="28"/>
-          <w:szCs w:val="28"/>
-        </w:rPr>
-        <w:tab/>
-        <w:t>"contentId": number</w:t>
-      </w:r>
-    </w:p>
-    <w:p>
-      <w:pPr>
-        <w:spacing w:after="0"/>
-        <w:rPr>
-          <w:sz w:val="28"/>
-          <w:szCs w:val="28"/>
-        </w:rPr>
-      </w:pPr>
-      <w:r>
-        <w:rPr>
-          <w:sz w:val="28"/>
-          <w:szCs w:val="28"/>
-        </w:rPr>
-        <w:t>}</w:t>
-      </w:r>
-    </w:p>
-    <w:p>
-      <w:pPr>
-        <w:spacing w:after="0"/>
-        <w:rPr>
-          <w:sz w:val="28"/>
-          <w:szCs w:val="28"/>
-        </w:rPr>
-      </w:pPr>
-      <w:r>
-        <w:rPr>
-          <w:sz w:val="28"/>
-          <w:szCs w:val="28"/>
-        </w:rPr>
-        <w:t>Responses:</w:t>
-      </w:r>
-    </w:p>
-    <w:p>
-      <w:pPr>
-        <w:spacing w:after="0"/>
-        <w:rPr>
-          <w:sz w:val="28"/>
-          <w:szCs w:val="28"/>
-        </w:rPr>
-      </w:pPr>
-      <w:r>
-        <w:rPr>
-          <w:color w:val="00B050"/>
-          <w:sz w:val="28"/>
-          <w:szCs w:val="28"/>
-        </w:rPr>
-        <w:t>20</w:t>
-      </w:r>
-      <w:r>
-        <w:rPr>
-          <w:color w:val="00B050"/>
-          <w:sz w:val="28"/>
-          <w:szCs w:val="28"/>
-        </w:rPr>
-        <w:t>0</w:t>
-      </w:r>
-      <w:r>
-        <w:rPr>
-          <w:sz w:val="28"/>
-          <w:szCs w:val="28"/>
-        </w:rPr>
-        <w:t>:</w:t>
-      </w:r>
-    </w:p>
-    <w:p>
-      <w:pPr>
-        <w:spacing w:after="0"/>
-        <w:rPr>
-          <w:sz w:val="28"/>
-          <w:szCs w:val="28"/>
-        </w:rPr>
-      </w:pPr>
-      <w:r>
-        <w:rPr>
-          <w:noProof/>
-          <w:sz w:val="28"/>
-          <w:szCs w:val="28"/>
-        </w:rPr>
-        <w:drawing>
-          <wp:inline distT="0" distB="0" distL="0" distR="0" wp14:anchorId="4EFC9B12" wp14:editId="4BD5EC29">
-            <wp:extent cx="2202180" cy="811752"/>
-            <wp:effectExtent l="0" t="0" r="7620" b="7620"/>
-            <wp:docPr id="53" name="Picture 53"/>
-            <wp:cNvGraphicFramePr>
-              <a:graphicFrameLocks xmlns:a="http://schemas.openxmlformats.org/drawingml/2006/main" noChangeAspect="1"/>
-            </wp:cNvGraphicFramePr>
-            <a:graphic xmlns:a="http://schemas.openxmlformats.org/drawingml/2006/main">
-              <a:graphicData uri="http://schemas.openxmlformats.org/drawingml/2006/picture">
-                <pic:pic xmlns:pic="http://schemas.openxmlformats.org/drawingml/2006/picture">
-                  <pic:nvPicPr>
-                    <pic:cNvPr id="1" name=""/>
-                    <pic:cNvPicPr/>
-                  </pic:nvPicPr>
-                  <pic:blipFill>
-                    <a:blip r:embed="rId36"/>
-                    <a:stretch>
-                      <a:fillRect/>
-                    </a:stretch>
-                  </pic:blipFill>
-                  <pic:spPr>
-                    <a:xfrm>
-                      <a:off x="0" y="0"/>
-                      <a:ext cx="2211594" cy="815222"/>
-                    </a:xfrm>
-                    <a:prstGeom prst="rect">
-                      <a:avLst/>
-                    </a:prstGeom>
-                  </pic:spPr>
-                </pic:pic>
-              </a:graphicData>
-            </a:graphic>
-          </wp:inline>
-        </w:drawing>
-      </w:r>
     </w:p>
     <w:p>
       <w:pPr>

</xml_diff>